<commit_message>
fill bmk with images
</commit_message>
<xml_diff>
--- a/inst/doc_examples/example.docx
+++ b/inst/doc_examples/example.docx
@@ -14,7 +14,9 @@
       <w:r>
         <w:t xml:space="preserve"> 1</w:t>
       </w:r>
+      <w:bookmarkStart w:id="0" w:name="_GoBack"/>
     </w:p>
+    <w:bookmarkEnd w:id="0"/>
     <w:p>
       <w:proofErr w:type="spellStart"/>
       <w:r>
@@ -56,7 +58,7 @@
       <w:r>
         <w:t xml:space="preserve">, </w:t>
       </w:r>
-      <w:bookmarkStart w:id="0" w:name="bmk_1"/>
+      <w:bookmarkStart w:id="1" w:name="bmk_1"/>
       <w:proofErr w:type="spellStart"/>
       <w:r>
         <w:t>consectetur</w:t>
@@ -73,7 +75,7 @@
       <w:r>
         <w:t xml:space="preserve"> </w:t>
       </w:r>
-      <w:bookmarkEnd w:id="0"/>
+      <w:bookmarkEnd w:id="1"/>
       <w:proofErr w:type="spellStart"/>
       <w:r>
         <w:t>elit</w:t>
@@ -95,8 +97,6 @@
       <w:r>
         <w:t xml:space="preserve"> 2</w:t>
       </w:r>
-      <w:bookmarkStart w:id="1" w:name="_GoBack"/>
-      <w:bookmarkEnd w:id="1"/>
     </w:p>
     <w:p>
       <w:pPr>
@@ -1734,6 +1734,8 @@
     <w:p/>
     <w:p/>
     <w:sectPr>
+      <w:headerReference w:type="default" r:id="rId8"/>
+      <w:footerReference w:type="default" r:id="rId9"/>
       <w:pgSz w:w="11900" w:h="16840"/>
       <w:pgMar w:top="1417" w:right="1417" w:bottom="1417" w:left="1417" w:header="708" w:footer="708" w:gutter="0"/>
       <w:cols w:space="708"/>
@@ -1741,6 +1743,124 @@
     </w:sectPr>
   </w:body>
 </w:document>
+</file>
+
+<file path=word/endnotes.xml><?xml version="1.0" encoding="utf-8"?>
+<w:endnotes xmlns:wpc="http://schemas.microsoft.com/office/word/2010/wordprocessingCanvas" xmlns:mo="http://schemas.microsoft.com/office/mac/office/2008/main" xmlns:mc="http://schemas.openxmlformats.org/markup-compatibility/2006" xmlns:mv="urn:schemas-microsoft-com:mac:vml" xmlns:o="urn:schemas-microsoft-com:office:office" xmlns:r="http://schemas.openxmlformats.org/officeDocument/2006/relationships" xmlns:m="http://schemas.openxmlformats.org/officeDocument/2006/math" xmlns:v="urn:schemas-microsoft-com:vml" xmlns:wp14="http://schemas.microsoft.com/office/word/2010/wordprocessingDrawing" xmlns:wp="http://schemas.openxmlformats.org/drawingml/2006/wordprocessingDrawing" xmlns:w10="urn:schemas-microsoft-com:office:word" xmlns:w="http://schemas.openxmlformats.org/wordprocessingml/2006/main" xmlns:w14="http://schemas.microsoft.com/office/word/2010/wordml" xmlns:wpg="http://schemas.microsoft.com/office/word/2010/wordprocessingGroup" xmlns:wpi="http://schemas.microsoft.com/office/word/2010/wordprocessingInk" xmlns:wne="http://schemas.microsoft.com/office/word/2006/wordml" xmlns:wps="http://schemas.microsoft.com/office/word/2010/wordprocessingShape" mc:Ignorable="w14 wp14">
+  <w:endnote w:type="separator" w:id="-1">
+    <w:p>
+      <w:r>
+        <w:separator/>
+      </w:r>
+    </w:p>
+  </w:endnote>
+  <w:endnote w:type="continuationSeparator" w:id="0">
+    <w:p>
+      <w:r>
+        <w:continuationSeparator/>
+      </w:r>
+    </w:p>
+  </w:endnote>
+</w:endnotes>
+</file>
+
+<file path=word/footer1.xml><?xml version="1.0" encoding="utf-8"?>
+<w:ftr xmlns:wpc="http://schemas.microsoft.com/office/word/2010/wordprocessingCanvas" xmlns:mo="http://schemas.microsoft.com/office/mac/office/2008/main" xmlns:mc="http://schemas.openxmlformats.org/markup-compatibility/2006" xmlns:mv="urn:schemas-microsoft-com:mac:vml" xmlns:o="urn:schemas-microsoft-com:office:office" xmlns:r="http://schemas.openxmlformats.org/officeDocument/2006/relationships" xmlns:m="http://schemas.openxmlformats.org/officeDocument/2006/math" xmlns:v="urn:schemas-microsoft-com:vml" xmlns:wp14="http://schemas.microsoft.com/office/word/2010/wordprocessingDrawing" xmlns:wp="http://schemas.openxmlformats.org/drawingml/2006/wordprocessingDrawing" xmlns:w10="urn:schemas-microsoft-com:office:word" xmlns:w="http://schemas.openxmlformats.org/wordprocessingml/2006/main" xmlns:w14="http://schemas.microsoft.com/office/word/2010/wordml" xmlns:wpg="http://schemas.microsoft.com/office/word/2010/wordprocessingGroup" xmlns:wpi="http://schemas.microsoft.com/office/word/2010/wordprocessingInk" xmlns:wne="http://schemas.microsoft.com/office/word/2006/wordml" xmlns:wps="http://schemas.microsoft.com/office/word/2010/wordprocessingShape" mc:Ignorable="w14 wp14">
+  <w:p>
+    <w:pPr>
+      <w:pStyle w:val="Pieddepage"/>
+    </w:pPr>
+    <w:proofErr w:type="spellStart"/>
+    <w:proofErr w:type="gramStart"/>
+    <w:r>
+      <w:t>another</w:t>
+    </w:r>
+    <w:proofErr w:type="spellEnd"/>
+    <w:proofErr w:type="gramEnd"/>
+    <w:r>
+      <w:t xml:space="preserve"> </w:t>
+    </w:r>
+    <w:bookmarkStart w:id="4" w:name="bmk_footer"/>
+    <w:r>
+      <w:t>bookmark</w:t>
+    </w:r>
+    <w:bookmarkEnd w:id="4"/>
+    <w:r>
+      <w:t xml:space="preserve"> </w:t>
+    </w:r>
+    <w:proofErr w:type="spellStart"/>
+    <w:r>
+      <w:t>is</w:t>
+    </w:r>
+    <w:proofErr w:type="spellEnd"/>
+    <w:r>
+      <w:t xml:space="preserve"> </w:t>
+    </w:r>
+    <w:proofErr w:type="spellStart"/>
+    <w:r>
+      <w:t>here</w:t>
+    </w:r>
+    <w:proofErr w:type="spellEnd"/>
+  </w:p>
+</w:ftr>
+</file>
+
+<file path=word/footnotes.xml><?xml version="1.0" encoding="utf-8"?>
+<w:footnotes xmlns:wpc="http://schemas.microsoft.com/office/word/2010/wordprocessingCanvas" xmlns:mo="http://schemas.microsoft.com/office/mac/office/2008/main" xmlns:mc="http://schemas.openxmlformats.org/markup-compatibility/2006" xmlns:mv="urn:schemas-microsoft-com:mac:vml" xmlns:o="urn:schemas-microsoft-com:office:office" xmlns:r="http://schemas.openxmlformats.org/officeDocument/2006/relationships" xmlns:m="http://schemas.openxmlformats.org/officeDocument/2006/math" xmlns:v="urn:schemas-microsoft-com:vml" xmlns:wp14="http://schemas.microsoft.com/office/word/2010/wordprocessingDrawing" xmlns:wp="http://schemas.openxmlformats.org/drawingml/2006/wordprocessingDrawing" xmlns:w10="urn:schemas-microsoft-com:office:word" xmlns:w="http://schemas.openxmlformats.org/wordprocessingml/2006/main" xmlns:w14="http://schemas.microsoft.com/office/word/2010/wordml" xmlns:wpg="http://schemas.microsoft.com/office/word/2010/wordprocessingGroup" xmlns:wpi="http://schemas.microsoft.com/office/word/2010/wordprocessingInk" xmlns:wne="http://schemas.microsoft.com/office/word/2006/wordml" xmlns:wps="http://schemas.microsoft.com/office/word/2010/wordprocessingShape" mc:Ignorable="w14 wp14">
+  <w:footnote w:type="separator" w:id="-1">
+    <w:p>
+      <w:r>
+        <w:separator/>
+      </w:r>
+    </w:p>
+  </w:footnote>
+  <w:footnote w:type="continuationSeparator" w:id="0">
+    <w:p>
+      <w:r>
+        <w:continuationSeparator/>
+      </w:r>
+    </w:p>
+  </w:footnote>
+</w:footnotes>
+</file>
+
+<file path=word/header1.xml><?xml version="1.0" encoding="utf-8"?>
+<w:hdr xmlns:wpc="http://schemas.microsoft.com/office/word/2010/wordprocessingCanvas" xmlns:mo="http://schemas.microsoft.com/office/mac/office/2008/main" xmlns:mc="http://schemas.openxmlformats.org/markup-compatibility/2006" xmlns:mv="urn:schemas-microsoft-com:mac:vml" xmlns:o="urn:schemas-microsoft-com:office:office" xmlns:r="http://schemas.openxmlformats.org/officeDocument/2006/relationships" xmlns:m="http://schemas.openxmlformats.org/officeDocument/2006/math" xmlns:v="urn:schemas-microsoft-com:vml" xmlns:wp14="http://schemas.microsoft.com/office/word/2010/wordprocessingDrawing" xmlns:wp="http://schemas.openxmlformats.org/drawingml/2006/wordprocessingDrawing" xmlns:w10="urn:schemas-microsoft-com:office:word" xmlns:w="http://schemas.openxmlformats.org/wordprocessingml/2006/main" xmlns:w14="http://schemas.microsoft.com/office/word/2010/wordml" xmlns:wpg="http://schemas.microsoft.com/office/word/2010/wordprocessingGroup" xmlns:wpi="http://schemas.microsoft.com/office/word/2010/wordprocessingInk" xmlns:wne="http://schemas.microsoft.com/office/word/2006/wordml" xmlns:wps="http://schemas.microsoft.com/office/word/2010/wordprocessingShape" mc:Ignorable="w14 wp14">
+  <w:p>
+    <w:pPr>
+      <w:pStyle w:val="En-tte"/>
+    </w:pPr>
+    <w:proofErr w:type="gramStart"/>
+    <w:r>
+      <w:t>a</w:t>
+    </w:r>
+    <w:proofErr w:type="gramEnd"/>
+    <w:r>
+      <w:t xml:space="preserve"> </w:t>
+    </w:r>
+    <w:bookmarkStart w:id="3" w:name="bmk_header"/>
+    <w:r>
+      <w:t>bookmark</w:t>
+    </w:r>
+    <w:bookmarkEnd w:id="3"/>
+    <w:r>
+      <w:t xml:space="preserve"> </w:t>
+    </w:r>
+    <w:proofErr w:type="spellStart"/>
+    <w:r>
+      <w:t>is</w:t>
+    </w:r>
+    <w:proofErr w:type="spellEnd"/>
+    <w:r>
+      <w:t xml:space="preserve"> </w:t>
+    </w:r>
+    <w:proofErr w:type="spellStart"/>
+    <w:r>
+      <w:t>here</w:t>
+    </w:r>
+    <w:proofErr w:type="spellEnd"/>
+  </w:p>
+</w:hdr>
 </file>
 
 <file path=word/numbering.xml><?xml version="1.0" encoding="utf-8"?>
@@ -2324,6 +2444,48 @@
       <w:contextualSpacing/>
     </w:pPr>
   </w:style>
+  <w:style w:type="paragraph" w:styleId="En-tte">
+    <w:name w:val="header"/>
+    <w:basedOn w:val="Normal"/>
+    <w:link w:val="En-tteCar"/>
+    <w:uiPriority w:val="99"/>
+    <w:unhideWhenUsed/>
+    <w:rsid w:val="00D47554"/>
+    <w:pPr>
+      <w:tabs>
+        <w:tab w:val="center" w:pos="4536"/>
+        <w:tab w:val="right" w:pos="9072"/>
+      </w:tabs>
+    </w:pPr>
+  </w:style>
+  <w:style w:type="character" w:customStyle="1" w:styleId="En-tteCar">
+    <w:name w:val="En-tête Car"/>
+    <w:basedOn w:val="Policepardfaut"/>
+    <w:link w:val="En-tte"/>
+    <w:uiPriority w:val="99"/>
+    <w:rsid w:val="00D47554"/>
+  </w:style>
+  <w:style w:type="paragraph" w:styleId="Pieddepage">
+    <w:name w:val="footer"/>
+    <w:basedOn w:val="Normal"/>
+    <w:link w:val="PieddepageCar"/>
+    <w:uiPriority w:val="99"/>
+    <w:unhideWhenUsed/>
+    <w:rsid w:val="00D47554"/>
+    <w:pPr>
+      <w:tabs>
+        <w:tab w:val="center" w:pos="4536"/>
+        <w:tab w:val="right" w:pos="9072"/>
+      </w:tabs>
+    </w:pPr>
+  </w:style>
+  <w:style w:type="character" w:customStyle="1" w:styleId="PieddepageCar">
+    <w:name w:val="Pied de page Car"/>
+    <w:basedOn w:val="Policepardfaut"/>
+    <w:link w:val="Pieddepage"/>
+    <w:uiPriority w:val="99"/>
+    <w:rsid w:val="00D47554"/>
+  </w:style>
 </w:styles>
 </file>
 
@@ -2698,6 +2860,48 @@
       <w:contextualSpacing/>
     </w:pPr>
   </w:style>
+  <w:style w:type="paragraph" w:styleId="En-tte">
+    <w:name w:val="header"/>
+    <w:basedOn w:val="Normal"/>
+    <w:link w:val="En-tteCar"/>
+    <w:uiPriority w:val="99"/>
+    <w:unhideWhenUsed/>
+    <w:rsid w:val="00D47554"/>
+    <w:pPr>
+      <w:tabs>
+        <w:tab w:val="center" w:pos="4536"/>
+        <w:tab w:val="right" w:pos="9072"/>
+      </w:tabs>
+    </w:pPr>
+  </w:style>
+  <w:style w:type="character" w:customStyle="1" w:styleId="En-tteCar">
+    <w:name w:val="En-tête Car"/>
+    <w:basedOn w:val="Policepardfaut"/>
+    <w:link w:val="En-tte"/>
+    <w:uiPriority w:val="99"/>
+    <w:rsid w:val="00D47554"/>
+  </w:style>
+  <w:style w:type="paragraph" w:styleId="Pieddepage">
+    <w:name w:val="footer"/>
+    <w:basedOn w:val="Normal"/>
+    <w:link w:val="PieddepageCar"/>
+    <w:uiPriority w:val="99"/>
+    <w:unhideWhenUsed/>
+    <w:rsid w:val="00D47554"/>
+    <w:pPr>
+      <w:tabs>
+        <w:tab w:val="center" w:pos="4536"/>
+        <w:tab w:val="right" w:pos="9072"/>
+      </w:tabs>
+    </w:pPr>
+  </w:style>
+  <w:style w:type="character" w:customStyle="1" w:styleId="PieddepageCar">
+    <w:name w:val="Pied de page Car"/>
+    <w:basedOn w:val="Policepardfaut"/>
+    <w:link w:val="Pieddepage"/>
+    <w:uiPriority w:val="99"/>
+    <w:rsid w:val="00D47554"/>
+  </w:style>
 </w:styles>
 </file>
 

</xml_diff>

<commit_message>
docs: add example w/ preserve = TRUE to docx_summary
</commit_message>
<xml_diff>
--- a/inst/doc_examples/example.docx
+++ b/inst/doc_examples/example.docx
@@ -1,10 +1,10 @@
 
 <file path=word/document.xml><?xml version="1.0" encoding="utf-8"?>
-<w:document xmlns:wpc="http://schemas.microsoft.com/office/word/2010/wordprocessingCanvas" xmlns:mo="http://schemas.microsoft.com/office/mac/office/2008/main" xmlns:mc="http://schemas.openxmlformats.org/markup-compatibility/2006" xmlns:mv="urn:schemas-microsoft-com:mac:vml" xmlns:o="urn:schemas-microsoft-com:office:office" xmlns:r="http://schemas.openxmlformats.org/officeDocument/2006/relationships" xmlns:m="http://schemas.openxmlformats.org/officeDocument/2006/math" xmlns:v="urn:schemas-microsoft-com:vml" xmlns:wp14="http://schemas.microsoft.com/office/word/2010/wordprocessingDrawing" xmlns:wp="http://schemas.openxmlformats.org/drawingml/2006/wordprocessingDrawing" xmlns:w10="urn:schemas-microsoft-com:office:word" xmlns:w="http://schemas.openxmlformats.org/wordprocessingml/2006/main" xmlns:w14="http://schemas.microsoft.com/office/word/2010/wordml" xmlns:wpg="http://schemas.microsoft.com/office/word/2010/wordprocessingGroup" xmlns:wpi="http://schemas.microsoft.com/office/word/2010/wordprocessingInk" xmlns:wne="http://schemas.microsoft.com/office/word/2006/wordml" xmlns:wps="http://schemas.microsoft.com/office/word/2010/wordprocessingShape" mc:Ignorable="w14 wp14">
+<w:document xmlns:wpc="http://schemas.microsoft.com/office/word/2010/wordprocessingCanvas" xmlns:cx="http://schemas.microsoft.com/office/drawing/2014/chartex" xmlns:cx1="http://schemas.microsoft.com/office/drawing/2015/9/8/chartex" xmlns:cx2="http://schemas.microsoft.com/office/drawing/2015/10/21/chartex" xmlns:cx3="http://schemas.microsoft.com/office/drawing/2016/5/9/chartex" xmlns:cx4="http://schemas.microsoft.com/office/drawing/2016/5/10/chartex" xmlns:cx5="http://schemas.microsoft.com/office/drawing/2016/5/11/chartex" xmlns:cx6="http://schemas.microsoft.com/office/drawing/2016/5/12/chartex" xmlns:cx7="http://schemas.microsoft.com/office/drawing/2016/5/13/chartex" xmlns:cx8="http://schemas.microsoft.com/office/drawing/2016/5/14/chartex" xmlns:mc="http://schemas.openxmlformats.org/markup-compatibility/2006" xmlns:aink="http://schemas.microsoft.com/office/drawing/2016/ink" xmlns:am3d="http://schemas.microsoft.com/office/drawing/2017/model3d" xmlns:o="urn:schemas-microsoft-com:office:office" xmlns:oel="http://schemas.microsoft.com/office/2019/extlst" xmlns:r="http://schemas.openxmlformats.org/officeDocument/2006/relationships" xmlns:m="http://schemas.openxmlformats.org/officeDocument/2006/math" xmlns:v="urn:schemas-microsoft-com:vml" xmlns:wp14="http://schemas.microsoft.com/office/word/2010/wordprocessingDrawing" xmlns:wp="http://schemas.openxmlformats.org/drawingml/2006/wordprocessingDrawing" xmlns:w10="urn:schemas-microsoft-com:office:word" xmlns:w="http://schemas.openxmlformats.org/wordprocessingml/2006/main" xmlns:w14="http://schemas.microsoft.com/office/word/2010/wordml" xmlns:w15="http://schemas.microsoft.com/office/word/2012/wordml" xmlns:w16cex="http://schemas.microsoft.com/office/word/2018/wordml/cex" xmlns:w16cid="http://schemas.microsoft.com/office/word/2016/wordml/cid" xmlns:w16="http://schemas.microsoft.com/office/word/2018/wordml" xmlns:w16du="http://schemas.microsoft.com/office/word/2023/wordml/word16du" xmlns:w16sdtdh="http://schemas.microsoft.com/office/word/2020/wordml/sdtdatahash" xmlns:w16se="http://schemas.microsoft.com/office/word/2015/wordml/symex" xmlns:wpg="http://schemas.microsoft.com/office/word/2010/wordprocessingGroup" xmlns:wpi="http://schemas.microsoft.com/office/word/2010/wordprocessingInk" xmlns:wne="http://schemas.microsoft.com/office/word/2006/wordml" xmlns:wps="http://schemas.microsoft.com/office/word/2010/wordprocessingShape" mc:Ignorable="w14 w15 w16se w16cid w16 w16cex w16sdtdh wp14">
   <w:body>
     <w:p>
       <w:pPr>
-        <w:pStyle w:val="Titre1"/>
+        <w:pStyle w:val="Heading1"/>
       </w:pPr>
       <w:proofErr w:type="spellStart"/>
       <w:r>
@@ -14,13 +14,14 @@
       <w:r>
         <w:t xml:space="preserve"> 1</w:t>
       </w:r>
-      <w:bookmarkStart w:id="0" w:name="_GoBack"/>
     </w:p>
-    <w:bookmarkEnd w:id="0"/>
     <w:p>
-      <w:proofErr w:type="spellStart"/>
-      <w:r>
-        <w:t>Lorem</w:t>
+      <w:r>
+        <w:t xml:space="preserve">Lorem ipsum </w:t>
+      </w:r>
+      <w:proofErr w:type="spellStart"/>
+      <w:r>
+        <w:t>dolor</w:t>
       </w:r>
       <w:proofErr w:type="spellEnd"/>
       <w:r>
@@ -28,7 +29,7 @@
       </w:r>
       <w:proofErr w:type="spellStart"/>
       <w:r>
-        <w:t>ipsum</w:t>
+        <w:t>sit</w:t>
       </w:r>
       <w:proofErr w:type="spellEnd"/>
       <w:r>
@@ -36,7 +37,16 @@
       </w:r>
       <w:proofErr w:type="spellStart"/>
       <w:r>
-        <w:t>dolor</w:t>
+        <w:t>amet</w:t>
+      </w:r>
+      <w:proofErr w:type="spellEnd"/>
+      <w:r>
+        <w:t xml:space="preserve">, </w:t>
+      </w:r>
+      <w:bookmarkStart w:id="0" w:name="bmk_1"/>
+      <w:proofErr w:type="spellStart"/>
+      <w:r>
+        <w:t>consectetur</w:t>
       </w:r>
       <w:proofErr w:type="spellEnd"/>
       <w:r>
@@ -44,38 +54,13 @@
       </w:r>
       <w:proofErr w:type="spellStart"/>
       <w:r>
-        <w:t>sit</w:t>
+        <w:t>adipiscing</w:t>
       </w:r>
       <w:proofErr w:type="spellEnd"/>
       <w:r>
         <w:t xml:space="preserve"> </w:t>
       </w:r>
-      <w:proofErr w:type="spellStart"/>
-      <w:r>
-        <w:t>amet</w:t>
-      </w:r>
-      <w:proofErr w:type="spellEnd"/>
-      <w:r>
-        <w:t xml:space="preserve">, </w:t>
-      </w:r>
-      <w:bookmarkStart w:id="1" w:name="bmk_1"/>
-      <w:proofErr w:type="spellStart"/>
-      <w:r>
-        <w:t>consectetur</w:t>
-      </w:r>
-      <w:proofErr w:type="spellEnd"/>
-      <w:r>
-        <w:t xml:space="preserve"> </w:t>
-      </w:r>
-      <w:proofErr w:type="spellStart"/>
-      <w:r>
-        <w:t>adipiscing</w:t>
-      </w:r>
-      <w:proofErr w:type="spellEnd"/>
-      <w:r>
-        <w:t xml:space="preserve"> </w:t>
-      </w:r>
-      <w:bookmarkEnd w:id="1"/>
+      <w:bookmarkEnd w:id="0"/>
       <w:proofErr w:type="spellStart"/>
       <w:r>
         <w:t>elit</w:t>
@@ -87,7 +72,7 @@
     </w:p>
     <w:p>
       <w:pPr>
-        <w:pStyle w:val="Titre1"/>
+        <w:pStyle w:val="Heading1"/>
       </w:pPr>
       <w:proofErr w:type="spellStart"/>
       <w:r>
@@ -100,7 +85,7 @@
     </w:p>
     <w:p>
       <w:pPr>
-        <w:pStyle w:val="Paragraphedeliste"/>
+        <w:pStyle w:val="ListParagraph"/>
         <w:numPr>
           <w:ilvl w:val="0"/>
           <w:numId w:val="2"/>
@@ -117,7 +102,7 @@
     </w:p>
     <w:p>
       <w:pPr>
-        <w:pStyle w:val="Paragraphedeliste"/>
+        <w:pStyle w:val="ListParagraph"/>
         <w:numPr>
           <w:ilvl w:val="0"/>
           <w:numId w:val="2"/>
@@ -153,27 +138,22 @@
     </w:p>
     <w:p>
       <w:pPr>
-        <w:pStyle w:val="Paragraphedeliste"/>
+        <w:pStyle w:val="ListParagraph"/>
         <w:numPr>
           <w:ilvl w:val="0"/>
           <w:numId w:val="2"/>
         </w:numPr>
       </w:pPr>
-      <w:proofErr w:type="spellStart"/>
       <w:r>
         <w:t>S</w:t>
       </w:r>
       <w:r>
-        <w:t>apien</w:t>
-      </w:r>
-      <w:proofErr w:type="spellEnd"/>
-      <w:r>
-        <w:t xml:space="preserve"> mollis nec. </w:t>
+        <w:t xml:space="preserve">apien mollis nec. </w:t>
       </w:r>
     </w:p>
     <w:p>
       <w:pPr>
-        <w:pStyle w:val="Titre2"/>
+        <w:pStyle w:val="Heading2"/>
       </w:pPr>
       <w:proofErr w:type="spellStart"/>
       <w:r>
@@ -194,7 +174,7 @@
     </w:p>
     <w:p>
       <w:pPr>
-        <w:pStyle w:val="Paragraphedeliste"/>
+        <w:pStyle w:val="ListParagraph"/>
         <w:numPr>
           <w:ilvl w:val="0"/>
           <w:numId w:val="1"/>
@@ -211,7 +191,7 @@
     </w:p>
     <w:p>
       <w:pPr>
-        <w:pStyle w:val="Paragraphedeliste"/>
+        <w:pStyle w:val="ListParagraph"/>
         <w:numPr>
           <w:ilvl w:val="0"/>
           <w:numId w:val="1"/>
@@ -244,19 +224,14 @@
     </w:p>
     <w:p>
       <w:pPr>
-        <w:pStyle w:val="Paragraphedeliste"/>
+        <w:pStyle w:val="ListParagraph"/>
         <w:numPr>
           <w:ilvl w:val="0"/>
           <w:numId w:val="1"/>
         </w:numPr>
       </w:pPr>
-      <w:proofErr w:type="spellStart"/>
-      <w:r>
-        <w:t>Sapien</w:t>
-      </w:r>
-      <w:proofErr w:type="spellEnd"/>
-      <w:r>
-        <w:t xml:space="preserve"> mollis nec. </w:t>
+      <w:r>
+        <w:t xml:space="preserve">Sapien mollis nec. </w:t>
       </w:r>
     </w:p>
     <w:p/>
@@ -304,7 +279,7 @@
     </w:p>
     <w:p>
       <w:pPr>
-        <w:pStyle w:val="Titre2"/>
+        <w:pStyle w:val="Heading2"/>
       </w:pPr>
       <w:proofErr w:type="spellStart"/>
       <w:r>
@@ -324,32 +299,19 @@
       </w:r>
     </w:p>
     <w:p>
-      <w:proofErr w:type="spellStart"/>
-      <w:r>
-        <w:t>Morbi</w:t>
+      <w:r>
+        <w:t xml:space="preserve">Morbi rhoncus </w:t>
+      </w:r>
+      <w:bookmarkStart w:id="1" w:name="bmk_2"/>
+      <w:proofErr w:type="spellStart"/>
+      <w:r>
+        <w:t>sapien</w:t>
       </w:r>
       <w:proofErr w:type="spellEnd"/>
       <w:r>
         <w:t xml:space="preserve"> </w:t>
       </w:r>
-      <w:proofErr w:type="spellStart"/>
-      <w:r>
-        <w:t>rhoncus</w:t>
-      </w:r>
-      <w:proofErr w:type="spellEnd"/>
-      <w:r>
-        <w:t xml:space="preserve"> </w:t>
-      </w:r>
-      <w:bookmarkStart w:id="2" w:name="bmk_2"/>
-      <w:proofErr w:type="spellStart"/>
-      <w:r>
-        <w:t>sapien</w:t>
-      </w:r>
-      <w:proofErr w:type="spellEnd"/>
-      <w:r>
-        <w:t xml:space="preserve"> </w:t>
-      </w:r>
-      <w:bookmarkEnd w:id="2"/>
+      <w:bookmarkEnd w:id="1"/>
       <w:proofErr w:type="spellStart"/>
       <w:r>
         <w:t>sit</w:t>
@@ -418,7 +380,7 @@
     <w:p/>
     <w:tbl>
       <w:tblPr>
-        <w:tblStyle w:val="Ombrageclair"/>
+        <w:tblStyle w:val="LightShading"/>
         <w:tblW w:w="5974" w:type="dxa"/>
         <w:tblBorders>
           <w:top w:val="single" w:sz="4" w:space="0" w:color="auto"/>
@@ -1717,6 +1679,8 @@
               <w:jc w:val="right"/>
               <w:rPr>
                 <w:rFonts w:ascii="Calibri" w:eastAsia="Times New Roman" w:hAnsi="Calibri" w:cs="Times New Roman"/>
+                <w:b w:val="0"/>
+                <w:bCs w:val="0"/>
                 <w:color w:val="000000"/>
               </w:rPr>
             </w:pPr>
@@ -1726,6 +1690,22 @@
                 <w:color w:val="000000"/>
               </w:rPr>
               <w:t>Note</w:t>
+            </w:r>
+          </w:p>
+          <w:p>
+            <w:pPr>
+              <w:jc w:val="right"/>
+              <w:rPr>
+                <w:rFonts w:ascii="Calibri" w:eastAsia="Times New Roman" w:hAnsi="Calibri" w:cs="Times New Roman"/>
+                <w:color w:val="000000"/>
+              </w:rPr>
+            </w:pPr>
+            <w:r>
+              <w:rPr>
+                <w:rFonts w:ascii="Calibri" w:eastAsia="Times New Roman" w:hAnsi="Calibri" w:cs="Times New Roman"/>
+                <w:color w:val="000000"/>
+              </w:rPr>
+              <w:t>New line note</w:t>
             </w:r>
           </w:p>
         </w:tc>
@@ -1734,8 +1714,8 @@
     <w:p/>
     <w:p/>
     <w:sectPr>
-      <w:headerReference w:type="default" r:id="rId8"/>
-      <w:footerReference w:type="default" r:id="rId9"/>
+      <w:headerReference w:type="default" r:id="rId7"/>
+      <w:footerReference w:type="default" r:id="rId8"/>
       <w:pgSz w:w="11900" w:h="16840"/>
       <w:pgMar w:top="1417" w:right="1417" w:bottom="1417" w:left="1417" w:header="708" w:footer="708" w:gutter="0"/>
       <w:cols w:space="708"/>
@@ -1746,7 +1726,7 @@
 </file>
 
 <file path=word/endnotes.xml><?xml version="1.0" encoding="utf-8"?>
-<w:endnotes xmlns:wpc="http://schemas.microsoft.com/office/word/2010/wordprocessingCanvas" xmlns:mo="http://schemas.microsoft.com/office/mac/office/2008/main" xmlns:mc="http://schemas.openxmlformats.org/markup-compatibility/2006" xmlns:mv="urn:schemas-microsoft-com:mac:vml" xmlns:o="urn:schemas-microsoft-com:office:office" xmlns:r="http://schemas.openxmlformats.org/officeDocument/2006/relationships" xmlns:m="http://schemas.openxmlformats.org/officeDocument/2006/math" xmlns:v="urn:schemas-microsoft-com:vml" xmlns:wp14="http://schemas.microsoft.com/office/word/2010/wordprocessingDrawing" xmlns:wp="http://schemas.openxmlformats.org/drawingml/2006/wordprocessingDrawing" xmlns:w10="urn:schemas-microsoft-com:office:word" xmlns:w="http://schemas.openxmlformats.org/wordprocessingml/2006/main" xmlns:w14="http://schemas.microsoft.com/office/word/2010/wordml" xmlns:wpg="http://schemas.microsoft.com/office/word/2010/wordprocessingGroup" xmlns:wpi="http://schemas.microsoft.com/office/word/2010/wordprocessingInk" xmlns:wne="http://schemas.microsoft.com/office/word/2006/wordml" xmlns:wps="http://schemas.microsoft.com/office/word/2010/wordprocessingShape" mc:Ignorable="w14 wp14">
+<w:endnotes xmlns:wpc="http://schemas.microsoft.com/office/word/2010/wordprocessingCanvas" xmlns:cx="http://schemas.microsoft.com/office/drawing/2014/chartex" xmlns:cx1="http://schemas.microsoft.com/office/drawing/2015/9/8/chartex" xmlns:cx2="http://schemas.microsoft.com/office/drawing/2015/10/21/chartex" xmlns:cx3="http://schemas.microsoft.com/office/drawing/2016/5/9/chartex" xmlns:cx4="http://schemas.microsoft.com/office/drawing/2016/5/10/chartex" xmlns:cx5="http://schemas.microsoft.com/office/drawing/2016/5/11/chartex" xmlns:cx6="http://schemas.microsoft.com/office/drawing/2016/5/12/chartex" xmlns:cx7="http://schemas.microsoft.com/office/drawing/2016/5/13/chartex" xmlns:cx8="http://schemas.microsoft.com/office/drawing/2016/5/14/chartex" xmlns:mc="http://schemas.openxmlformats.org/markup-compatibility/2006" xmlns:aink="http://schemas.microsoft.com/office/drawing/2016/ink" xmlns:am3d="http://schemas.microsoft.com/office/drawing/2017/model3d" xmlns:o="urn:schemas-microsoft-com:office:office" xmlns:oel="http://schemas.microsoft.com/office/2019/extlst" xmlns:r="http://schemas.openxmlformats.org/officeDocument/2006/relationships" xmlns:m="http://schemas.openxmlformats.org/officeDocument/2006/math" xmlns:v="urn:schemas-microsoft-com:vml" xmlns:wp14="http://schemas.microsoft.com/office/word/2010/wordprocessingDrawing" xmlns:wp="http://schemas.openxmlformats.org/drawingml/2006/wordprocessingDrawing" xmlns:w10="urn:schemas-microsoft-com:office:word" xmlns:w="http://schemas.openxmlformats.org/wordprocessingml/2006/main" xmlns:w14="http://schemas.microsoft.com/office/word/2010/wordml" xmlns:w15="http://schemas.microsoft.com/office/word/2012/wordml" xmlns:w16cex="http://schemas.microsoft.com/office/word/2018/wordml/cex" xmlns:w16cid="http://schemas.microsoft.com/office/word/2016/wordml/cid" xmlns:w16="http://schemas.microsoft.com/office/word/2018/wordml" xmlns:w16du="http://schemas.microsoft.com/office/word/2023/wordml/word16du" xmlns:w16sdtdh="http://schemas.microsoft.com/office/word/2020/wordml/sdtdatahash" xmlns:w16se="http://schemas.microsoft.com/office/word/2015/wordml/symex" xmlns:wpg="http://schemas.microsoft.com/office/word/2010/wordprocessingGroup" xmlns:wpi="http://schemas.microsoft.com/office/word/2010/wordprocessingInk" xmlns:wne="http://schemas.microsoft.com/office/word/2006/wordml" xmlns:wps="http://schemas.microsoft.com/office/word/2010/wordprocessingShape" mc:Ignorable="w14 w15 w16se w16cid w16 w16cex w16sdtdh wp14">
   <w:endnote w:type="separator" w:id="-1">
     <w:p>
       <w:r>
@@ -1765,48 +1745,28 @@
 </file>
 
 <file path=word/footer1.xml><?xml version="1.0" encoding="utf-8"?>
-<w:ftr xmlns:wpc="http://schemas.microsoft.com/office/word/2010/wordprocessingCanvas" xmlns:mo="http://schemas.microsoft.com/office/mac/office/2008/main" xmlns:mc="http://schemas.openxmlformats.org/markup-compatibility/2006" xmlns:mv="urn:schemas-microsoft-com:mac:vml" xmlns:o="urn:schemas-microsoft-com:office:office" xmlns:r="http://schemas.openxmlformats.org/officeDocument/2006/relationships" xmlns:m="http://schemas.openxmlformats.org/officeDocument/2006/math" xmlns:v="urn:schemas-microsoft-com:vml" xmlns:wp14="http://schemas.microsoft.com/office/word/2010/wordprocessingDrawing" xmlns:wp="http://schemas.openxmlformats.org/drawingml/2006/wordprocessingDrawing" xmlns:w10="urn:schemas-microsoft-com:office:word" xmlns:w="http://schemas.openxmlformats.org/wordprocessingml/2006/main" xmlns:w14="http://schemas.microsoft.com/office/word/2010/wordml" xmlns:wpg="http://schemas.microsoft.com/office/word/2010/wordprocessingGroup" xmlns:wpi="http://schemas.microsoft.com/office/word/2010/wordprocessingInk" xmlns:wne="http://schemas.microsoft.com/office/word/2006/wordml" xmlns:wps="http://schemas.microsoft.com/office/word/2010/wordprocessingShape" mc:Ignorable="w14 wp14">
+<w:ftr xmlns:wpc="http://schemas.microsoft.com/office/word/2010/wordprocessingCanvas" xmlns:cx="http://schemas.microsoft.com/office/drawing/2014/chartex" xmlns:cx1="http://schemas.microsoft.com/office/drawing/2015/9/8/chartex" xmlns:cx2="http://schemas.microsoft.com/office/drawing/2015/10/21/chartex" xmlns:cx3="http://schemas.microsoft.com/office/drawing/2016/5/9/chartex" xmlns:cx4="http://schemas.microsoft.com/office/drawing/2016/5/10/chartex" xmlns:cx5="http://schemas.microsoft.com/office/drawing/2016/5/11/chartex" xmlns:cx6="http://schemas.microsoft.com/office/drawing/2016/5/12/chartex" xmlns:cx7="http://schemas.microsoft.com/office/drawing/2016/5/13/chartex" xmlns:cx8="http://schemas.microsoft.com/office/drawing/2016/5/14/chartex" xmlns:mc="http://schemas.openxmlformats.org/markup-compatibility/2006" xmlns:aink="http://schemas.microsoft.com/office/drawing/2016/ink" xmlns:am3d="http://schemas.microsoft.com/office/drawing/2017/model3d" xmlns:o="urn:schemas-microsoft-com:office:office" xmlns:oel="http://schemas.microsoft.com/office/2019/extlst" xmlns:r="http://schemas.openxmlformats.org/officeDocument/2006/relationships" xmlns:m="http://schemas.openxmlformats.org/officeDocument/2006/math" xmlns:v="urn:schemas-microsoft-com:vml" xmlns:wp14="http://schemas.microsoft.com/office/word/2010/wordprocessingDrawing" xmlns:wp="http://schemas.openxmlformats.org/drawingml/2006/wordprocessingDrawing" xmlns:w10="urn:schemas-microsoft-com:office:word" xmlns:w="http://schemas.openxmlformats.org/wordprocessingml/2006/main" xmlns:w14="http://schemas.microsoft.com/office/word/2010/wordml" xmlns:w15="http://schemas.microsoft.com/office/word/2012/wordml" xmlns:w16cex="http://schemas.microsoft.com/office/word/2018/wordml/cex" xmlns:w16cid="http://schemas.microsoft.com/office/word/2016/wordml/cid" xmlns:w16="http://schemas.microsoft.com/office/word/2018/wordml" xmlns:w16du="http://schemas.microsoft.com/office/word/2023/wordml/word16du" xmlns:w16sdtdh="http://schemas.microsoft.com/office/word/2020/wordml/sdtdatahash" xmlns:w16se="http://schemas.microsoft.com/office/word/2015/wordml/symex" xmlns:wpg="http://schemas.microsoft.com/office/word/2010/wordprocessingGroup" xmlns:wpi="http://schemas.microsoft.com/office/word/2010/wordprocessingInk" xmlns:wne="http://schemas.microsoft.com/office/word/2006/wordml" xmlns:wps="http://schemas.microsoft.com/office/word/2010/wordprocessingShape" mc:Ignorable="w14 w15 w16se w16cid w16 w16cex w16sdtdh wp14">
   <w:p>
     <w:pPr>
-      <w:pStyle w:val="Pieddepage"/>
+      <w:pStyle w:val="Footer"/>
     </w:pPr>
-    <w:proofErr w:type="spellStart"/>
-    <w:proofErr w:type="gramStart"/>
     <w:r>
-      <w:t>another</w:t>
+      <w:t xml:space="preserve">another </w:t>
     </w:r>
-    <w:proofErr w:type="spellEnd"/>
-    <w:proofErr w:type="gramEnd"/>
-    <w:r>
-      <w:t xml:space="preserve"> </w:t>
-    </w:r>
-    <w:bookmarkStart w:id="4" w:name="bmk_footer"/>
+    <w:bookmarkStart w:id="3" w:name="bmk_footer"/>
     <w:r>
       <w:t>bookmark</w:t>
     </w:r>
-    <w:bookmarkEnd w:id="4"/>
+    <w:bookmarkEnd w:id="3"/>
     <w:r>
-      <w:t xml:space="preserve"> </w:t>
+      <w:t xml:space="preserve"> is here</w:t>
     </w:r>
-    <w:proofErr w:type="spellStart"/>
-    <w:r>
-      <w:t>is</w:t>
-    </w:r>
-    <w:proofErr w:type="spellEnd"/>
-    <w:r>
-      <w:t xml:space="preserve"> </w:t>
-    </w:r>
-    <w:proofErr w:type="spellStart"/>
-    <w:r>
-      <w:t>here</w:t>
-    </w:r>
-    <w:proofErr w:type="spellEnd"/>
   </w:p>
 </w:ftr>
 </file>
 
 <file path=word/footnotes.xml><?xml version="1.0" encoding="utf-8"?>
-<w:footnotes xmlns:wpc="http://schemas.microsoft.com/office/word/2010/wordprocessingCanvas" xmlns:mo="http://schemas.microsoft.com/office/mac/office/2008/main" xmlns:mc="http://schemas.openxmlformats.org/markup-compatibility/2006" xmlns:mv="urn:schemas-microsoft-com:mac:vml" xmlns:o="urn:schemas-microsoft-com:office:office" xmlns:r="http://schemas.openxmlformats.org/officeDocument/2006/relationships" xmlns:m="http://schemas.openxmlformats.org/officeDocument/2006/math" xmlns:v="urn:schemas-microsoft-com:vml" xmlns:wp14="http://schemas.microsoft.com/office/word/2010/wordprocessingDrawing" xmlns:wp="http://schemas.openxmlformats.org/drawingml/2006/wordprocessingDrawing" xmlns:w10="urn:schemas-microsoft-com:office:word" xmlns:w="http://schemas.openxmlformats.org/wordprocessingml/2006/main" xmlns:w14="http://schemas.microsoft.com/office/word/2010/wordml" xmlns:wpg="http://schemas.microsoft.com/office/word/2010/wordprocessingGroup" xmlns:wpi="http://schemas.microsoft.com/office/word/2010/wordprocessingInk" xmlns:wne="http://schemas.microsoft.com/office/word/2006/wordml" xmlns:wps="http://schemas.microsoft.com/office/word/2010/wordprocessingShape" mc:Ignorable="w14 wp14">
+<w:footnotes xmlns:wpc="http://schemas.microsoft.com/office/word/2010/wordprocessingCanvas" xmlns:cx="http://schemas.microsoft.com/office/drawing/2014/chartex" xmlns:cx1="http://schemas.microsoft.com/office/drawing/2015/9/8/chartex" xmlns:cx2="http://schemas.microsoft.com/office/drawing/2015/10/21/chartex" xmlns:cx3="http://schemas.microsoft.com/office/drawing/2016/5/9/chartex" xmlns:cx4="http://schemas.microsoft.com/office/drawing/2016/5/10/chartex" xmlns:cx5="http://schemas.microsoft.com/office/drawing/2016/5/11/chartex" xmlns:cx6="http://schemas.microsoft.com/office/drawing/2016/5/12/chartex" xmlns:cx7="http://schemas.microsoft.com/office/drawing/2016/5/13/chartex" xmlns:cx8="http://schemas.microsoft.com/office/drawing/2016/5/14/chartex" xmlns:mc="http://schemas.openxmlformats.org/markup-compatibility/2006" xmlns:aink="http://schemas.microsoft.com/office/drawing/2016/ink" xmlns:am3d="http://schemas.microsoft.com/office/drawing/2017/model3d" xmlns:o="urn:schemas-microsoft-com:office:office" xmlns:oel="http://schemas.microsoft.com/office/2019/extlst" xmlns:r="http://schemas.openxmlformats.org/officeDocument/2006/relationships" xmlns:m="http://schemas.openxmlformats.org/officeDocument/2006/math" xmlns:v="urn:schemas-microsoft-com:vml" xmlns:wp14="http://schemas.microsoft.com/office/word/2010/wordprocessingDrawing" xmlns:wp="http://schemas.openxmlformats.org/drawingml/2006/wordprocessingDrawing" xmlns:w10="urn:schemas-microsoft-com:office:word" xmlns:w="http://schemas.openxmlformats.org/wordprocessingml/2006/main" xmlns:w14="http://schemas.microsoft.com/office/word/2010/wordml" xmlns:w15="http://schemas.microsoft.com/office/word/2012/wordml" xmlns:w16cex="http://schemas.microsoft.com/office/word/2018/wordml/cex" xmlns:w16cid="http://schemas.microsoft.com/office/word/2016/wordml/cid" xmlns:w16="http://schemas.microsoft.com/office/word/2018/wordml" xmlns:w16du="http://schemas.microsoft.com/office/word/2023/wordml/word16du" xmlns:w16sdtdh="http://schemas.microsoft.com/office/word/2020/wordml/sdtdatahash" xmlns:w16se="http://schemas.microsoft.com/office/word/2015/wordml/symex" xmlns:wpg="http://schemas.microsoft.com/office/word/2010/wordprocessingGroup" xmlns:wpi="http://schemas.microsoft.com/office/word/2010/wordprocessingInk" xmlns:wne="http://schemas.microsoft.com/office/word/2006/wordml" xmlns:wps="http://schemas.microsoft.com/office/word/2010/wordprocessingShape" mc:Ignorable="w14 w15 w16se w16cid w16 w16cex w16sdtdh wp14">
   <w:footnote w:type="separator" w:id="-1">
     <w:p>
       <w:r>
@@ -1825,47 +1785,29 @@
 </file>
 
 <file path=word/header1.xml><?xml version="1.0" encoding="utf-8"?>
-<w:hdr xmlns:wpc="http://schemas.microsoft.com/office/word/2010/wordprocessingCanvas" xmlns:mo="http://schemas.microsoft.com/office/mac/office/2008/main" xmlns:mc="http://schemas.openxmlformats.org/markup-compatibility/2006" xmlns:mv="urn:schemas-microsoft-com:mac:vml" xmlns:o="urn:schemas-microsoft-com:office:office" xmlns:r="http://schemas.openxmlformats.org/officeDocument/2006/relationships" xmlns:m="http://schemas.openxmlformats.org/officeDocument/2006/math" xmlns:v="urn:schemas-microsoft-com:vml" xmlns:wp14="http://schemas.microsoft.com/office/word/2010/wordprocessingDrawing" xmlns:wp="http://schemas.openxmlformats.org/drawingml/2006/wordprocessingDrawing" xmlns:w10="urn:schemas-microsoft-com:office:word" xmlns:w="http://schemas.openxmlformats.org/wordprocessingml/2006/main" xmlns:w14="http://schemas.microsoft.com/office/word/2010/wordml" xmlns:wpg="http://schemas.microsoft.com/office/word/2010/wordprocessingGroup" xmlns:wpi="http://schemas.microsoft.com/office/word/2010/wordprocessingInk" xmlns:wne="http://schemas.microsoft.com/office/word/2006/wordml" xmlns:wps="http://schemas.microsoft.com/office/word/2010/wordprocessingShape" mc:Ignorable="w14 wp14">
+<w:hdr xmlns:wpc="http://schemas.microsoft.com/office/word/2010/wordprocessingCanvas" xmlns:cx="http://schemas.microsoft.com/office/drawing/2014/chartex" xmlns:cx1="http://schemas.microsoft.com/office/drawing/2015/9/8/chartex" xmlns:cx2="http://schemas.microsoft.com/office/drawing/2015/10/21/chartex" xmlns:cx3="http://schemas.microsoft.com/office/drawing/2016/5/9/chartex" xmlns:cx4="http://schemas.microsoft.com/office/drawing/2016/5/10/chartex" xmlns:cx5="http://schemas.microsoft.com/office/drawing/2016/5/11/chartex" xmlns:cx6="http://schemas.microsoft.com/office/drawing/2016/5/12/chartex" xmlns:cx7="http://schemas.microsoft.com/office/drawing/2016/5/13/chartex" xmlns:cx8="http://schemas.microsoft.com/office/drawing/2016/5/14/chartex" xmlns:mc="http://schemas.openxmlformats.org/markup-compatibility/2006" xmlns:aink="http://schemas.microsoft.com/office/drawing/2016/ink" xmlns:am3d="http://schemas.microsoft.com/office/drawing/2017/model3d" xmlns:o="urn:schemas-microsoft-com:office:office" xmlns:oel="http://schemas.microsoft.com/office/2019/extlst" xmlns:r="http://schemas.openxmlformats.org/officeDocument/2006/relationships" xmlns:m="http://schemas.openxmlformats.org/officeDocument/2006/math" xmlns:v="urn:schemas-microsoft-com:vml" xmlns:wp14="http://schemas.microsoft.com/office/word/2010/wordprocessingDrawing" xmlns:wp="http://schemas.openxmlformats.org/drawingml/2006/wordprocessingDrawing" xmlns:w10="urn:schemas-microsoft-com:office:word" xmlns:w="http://schemas.openxmlformats.org/wordprocessingml/2006/main" xmlns:w14="http://schemas.microsoft.com/office/word/2010/wordml" xmlns:w15="http://schemas.microsoft.com/office/word/2012/wordml" xmlns:w16cex="http://schemas.microsoft.com/office/word/2018/wordml/cex" xmlns:w16cid="http://schemas.microsoft.com/office/word/2016/wordml/cid" xmlns:w16="http://schemas.microsoft.com/office/word/2018/wordml" xmlns:w16du="http://schemas.microsoft.com/office/word/2023/wordml/word16du" xmlns:w16sdtdh="http://schemas.microsoft.com/office/word/2020/wordml/sdtdatahash" xmlns:w16se="http://schemas.microsoft.com/office/word/2015/wordml/symex" xmlns:wpg="http://schemas.microsoft.com/office/word/2010/wordprocessingGroup" xmlns:wpi="http://schemas.microsoft.com/office/word/2010/wordprocessingInk" xmlns:wne="http://schemas.microsoft.com/office/word/2006/wordml" xmlns:wps="http://schemas.microsoft.com/office/word/2010/wordprocessingShape" mc:Ignorable="w14 w15 w16se w16cid w16 w16cex w16sdtdh wp14">
   <w:p>
     <w:pPr>
-      <w:pStyle w:val="En-tte"/>
+      <w:pStyle w:val="Header"/>
     </w:pPr>
-    <w:proofErr w:type="gramStart"/>
     <w:r>
-      <w:t>a</w:t>
+      <w:t xml:space="preserve">a </w:t>
     </w:r>
-    <w:proofErr w:type="gramEnd"/>
-    <w:r>
-      <w:t xml:space="preserve"> </w:t>
-    </w:r>
-    <w:bookmarkStart w:id="3" w:name="bmk_header"/>
+    <w:bookmarkStart w:id="2" w:name="bmk_header"/>
     <w:r>
       <w:t>bookmark</w:t>
     </w:r>
-    <w:bookmarkEnd w:id="3"/>
+    <w:bookmarkEnd w:id="2"/>
     <w:r>
-      <w:t xml:space="preserve"> </w:t>
+      <w:t xml:space="preserve"> is here</w:t>
     </w:r>
-    <w:proofErr w:type="spellStart"/>
-    <w:r>
-      <w:t>is</w:t>
-    </w:r>
-    <w:proofErr w:type="spellEnd"/>
-    <w:r>
-      <w:t xml:space="preserve"> </w:t>
-    </w:r>
-    <w:proofErr w:type="spellStart"/>
-    <w:r>
-      <w:t>here</w:t>
-    </w:r>
-    <w:proofErr w:type="spellEnd"/>
   </w:p>
 </w:hdr>
 </file>
 
 <file path=word/numbering.xml><?xml version="1.0" encoding="utf-8"?>
-<w:numbering xmlns:wpc="http://schemas.microsoft.com/office/word/2010/wordprocessingCanvas" xmlns:mo="http://schemas.microsoft.com/office/mac/office/2008/main" xmlns:mc="http://schemas.openxmlformats.org/markup-compatibility/2006" xmlns:mv="urn:schemas-microsoft-com:mac:vml" xmlns:o="urn:schemas-microsoft-com:office:office" xmlns:r="http://schemas.openxmlformats.org/officeDocument/2006/relationships" xmlns:m="http://schemas.openxmlformats.org/officeDocument/2006/math" xmlns:v="urn:schemas-microsoft-com:vml" xmlns:wp14="http://schemas.microsoft.com/office/word/2010/wordprocessingDrawing" xmlns:wp="http://schemas.openxmlformats.org/drawingml/2006/wordprocessingDrawing" xmlns:w10="urn:schemas-microsoft-com:office:word" xmlns:w="http://schemas.openxmlformats.org/wordprocessingml/2006/main" xmlns:w14="http://schemas.microsoft.com/office/word/2010/wordml" xmlns:wpg="http://schemas.microsoft.com/office/word/2010/wordprocessingGroup" xmlns:wpi="http://schemas.microsoft.com/office/word/2010/wordprocessingInk" xmlns:wne="http://schemas.microsoft.com/office/word/2006/wordml" xmlns:wps="http://schemas.microsoft.com/office/word/2010/wordprocessingShape" mc:Ignorable="w14 wp14">
-  <w:abstractNum w:abstractNumId="0">
+<w:numbering xmlns:wpc="http://schemas.microsoft.com/office/word/2010/wordprocessingCanvas" xmlns:cx="http://schemas.microsoft.com/office/drawing/2014/chartex" xmlns:cx1="http://schemas.microsoft.com/office/drawing/2015/9/8/chartex" xmlns:cx2="http://schemas.microsoft.com/office/drawing/2015/10/21/chartex" xmlns:cx3="http://schemas.microsoft.com/office/drawing/2016/5/9/chartex" xmlns:cx4="http://schemas.microsoft.com/office/drawing/2016/5/10/chartex" xmlns:cx5="http://schemas.microsoft.com/office/drawing/2016/5/11/chartex" xmlns:cx6="http://schemas.microsoft.com/office/drawing/2016/5/12/chartex" xmlns:cx7="http://schemas.microsoft.com/office/drawing/2016/5/13/chartex" xmlns:cx8="http://schemas.microsoft.com/office/drawing/2016/5/14/chartex" xmlns:mc="http://schemas.openxmlformats.org/markup-compatibility/2006" xmlns:aink="http://schemas.microsoft.com/office/drawing/2016/ink" xmlns:am3d="http://schemas.microsoft.com/office/drawing/2017/model3d" xmlns:o="urn:schemas-microsoft-com:office:office" xmlns:oel="http://schemas.microsoft.com/office/2019/extlst" xmlns:r="http://schemas.openxmlformats.org/officeDocument/2006/relationships" xmlns:m="http://schemas.openxmlformats.org/officeDocument/2006/math" xmlns:v="urn:schemas-microsoft-com:vml" xmlns:wp14="http://schemas.microsoft.com/office/word/2010/wordprocessingDrawing" xmlns:wp="http://schemas.openxmlformats.org/drawingml/2006/wordprocessingDrawing" xmlns:w10="urn:schemas-microsoft-com:office:word" xmlns:w="http://schemas.openxmlformats.org/wordprocessingml/2006/main" xmlns:w14="http://schemas.microsoft.com/office/word/2010/wordml" xmlns:w15="http://schemas.microsoft.com/office/word/2012/wordml" xmlns:w16cex="http://schemas.microsoft.com/office/word/2018/wordml/cex" xmlns:w16cid="http://schemas.microsoft.com/office/word/2016/wordml/cid" xmlns:w16="http://schemas.microsoft.com/office/word/2018/wordml" xmlns:w16du="http://schemas.microsoft.com/office/word/2023/wordml/word16du" xmlns:w16sdtdh="http://schemas.microsoft.com/office/word/2020/wordml/sdtdatahash" xmlns:w16se="http://schemas.microsoft.com/office/word/2015/wordml/symex" xmlns:wpg="http://schemas.microsoft.com/office/word/2010/wordprocessingGroup" xmlns:wpi="http://schemas.microsoft.com/office/word/2010/wordprocessingInk" xmlns:wne="http://schemas.microsoft.com/office/word/2006/wordml" xmlns:wps="http://schemas.microsoft.com/office/word/2010/wordprocessingShape" mc:Ignorable="w14 w15 w16se w16cid w16 w16cex w16sdtdh wp14">
+  <w:abstractNum w:abstractNumId="0" w15:restartNumberingAfterBreak="0">
     <w:nsid w:val="3BF5668B"/>
     <w:multiLevelType w:val="hybridMultilevel"/>
     <w:tmpl w:val="3E2C78AA"/>
@@ -1951,7 +1893,7 @@
       </w:pPr>
     </w:lvl>
   </w:abstractNum>
-  <w:abstractNum w:abstractNumId="1">
+  <w:abstractNum w:abstractNumId="1" w15:restartNumberingAfterBreak="0">
     <w:nsid w:val="4F983194"/>
     <w:multiLevelType w:val="hybridMultilevel"/>
     <w:tmpl w:val="8C08941E"/>
@@ -2064,17 +2006,17 @@
       </w:rPr>
     </w:lvl>
   </w:abstractNum>
-  <w:num w:numId="1">
+  <w:num w:numId="1" w16cid:durableId="1538396858">
     <w:abstractNumId w:val="1"/>
   </w:num>
-  <w:num w:numId="2">
+  <w:num w:numId="2" w16cid:durableId="667170992">
     <w:abstractNumId w:val="0"/>
   </w:num>
 </w:numbering>
 </file>
 
 <file path=word/styles.xml><?xml version="1.0" encoding="utf-8"?>
-<w:styles xmlns:mc="http://schemas.openxmlformats.org/markup-compatibility/2006" xmlns:r="http://schemas.openxmlformats.org/officeDocument/2006/relationships" xmlns:w="http://schemas.openxmlformats.org/wordprocessingml/2006/main" xmlns:w14="http://schemas.microsoft.com/office/word/2010/wordml" mc:Ignorable="w14">
+<w:styles xmlns:mc="http://schemas.openxmlformats.org/markup-compatibility/2006" xmlns:r="http://schemas.openxmlformats.org/officeDocument/2006/relationships" xmlns:w="http://schemas.openxmlformats.org/wordprocessingml/2006/main" xmlns:w14="http://schemas.microsoft.com/office/word/2010/wordml" xmlns:w15="http://schemas.microsoft.com/office/word/2012/wordml" xmlns:w16cex="http://schemas.microsoft.com/office/word/2018/wordml/cex" xmlns:w16cid="http://schemas.microsoft.com/office/word/2016/wordml/cid" xmlns:w16="http://schemas.microsoft.com/office/word/2018/wordml" xmlns:w16sdtdh="http://schemas.microsoft.com/office/word/2020/wordml/sdtdatahash" xmlns:w16se="http://schemas.microsoft.com/office/word/2015/wordml/symex" mc:Ignorable="w14 w15 w16se w16cid w16 w16cex w16sdtdh">
   <w:docDefaults>
     <w:rPrDefault>
       <w:rPr>
@@ -2086,154 +2028,389 @@
     </w:rPrDefault>
     <w:pPrDefault/>
   </w:docDefaults>
-  <w:latentStyles w:defLockedState="0" w:defUIPriority="99" w:defSemiHidden="1" w:defUnhideWhenUsed="1" w:defQFormat="0" w:count="276">
-    <w:lsdException w:name="Normal" w:semiHidden="0" w:uiPriority="0" w:unhideWhenUsed="0" w:qFormat="1"/>
-    <w:lsdException w:name="heading 1" w:semiHidden="0" w:uiPriority="9" w:unhideWhenUsed="0" w:qFormat="1"/>
-    <w:lsdException w:name="heading 2" w:uiPriority="9" w:qFormat="1"/>
-    <w:lsdException w:name="heading 3" w:uiPriority="9" w:qFormat="1"/>
-    <w:lsdException w:name="heading 4" w:uiPriority="9" w:qFormat="1"/>
-    <w:lsdException w:name="heading 5" w:uiPriority="9" w:qFormat="1"/>
-    <w:lsdException w:name="heading 6" w:uiPriority="9" w:qFormat="1"/>
-    <w:lsdException w:name="heading 7" w:uiPriority="9" w:qFormat="1"/>
-    <w:lsdException w:name="heading 8" w:uiPriority="9" w:qFormat="1"/>
-    <w:lsdException w:name="heading 9" w:uiPriority="9" w:qFormat="1"/>
-    <w:lsdException w:name="toc 1" w:uiPriority="39"/>
-    <w:lsdException w:name="toc 2" w:uiPriority="39"/>
-    <w:lsdException w:name="toc 3" w:uiPriority="39"/>
-    <w:lsdException w:name="toc 4" w:uiPriority="39"/>
-    <w:lsdException w:name="toc 5" w:uiPriority="39"/>
-    <w:lsdException w:name="toc 6" w:uiPriority="39"/>
-    <w:lsdException w:name="toc 7" w:uiPriority="39"/>
-    <w:lsdException w:name="toc 8" w:uiPriority="39"/>
-    <w:lsdException w:name="toc 9" w:uiPriority="39"/>
-    <w:lsdException w:name="caption" w:uiPriority="35" w:qFormat="1"/>
-    <w:lsdException w:name="Title" w:semiHidden="0" w:uiPriority="10" w:unhideWhenUsed="0" w:qFormat="1"/>
-    <w:lsdException w:name="Default Paragraph Font" w:uiPriority="1"/>
-    <w:lsdException w:name="Subtitle" w:semiHidden="0" w:uiPriority="11" w:unhideWhenUsed="0" w:qFormat="1"/>
-    <w:lsdException w:name="Strong" w:semiHidden="0" w:uiPriority="22" w:unhideWhenUsed="0" w:qFormat="1"/>
-    <w:lsdException w:name="Emphasis" w:semiHidden="0" w:uiPriority="20" w:unhideWhenUsed="0" w:qFormat="1"/>
-    <w:lsdException w:name="Table Grid" w:semiHidden="0" w:uiPriority="59" w:unhideWhenUsed="0"/>
-    <w:lsdException w:name="Placeholder Text" w:unhideWhenUsed="0"/>
-    <w:lsdException w:name="No Spacing" w:semiHidden="0" w:uiPriority="1" w:unhideWhenUsed="0" w:qFormat="1"/>
-    <w:lsdException w:name="Light Shading" w:semiHidden="0" w:uiPriority="60" w:unhideWhenUsed="0"/>
-    <w:lsdException w:name="Light List" w:semiHidden="0" w:uiPriority="61" w:unhideWhenUsed="0"/>
-    <w:lsdException w:name="Light Grid" w:semiHidden="0" w:uiPriority="62" w:unhideWhenUsed="0"/>
-    <w:lsdException w:name="Medium Shading 1" w:semiHidden="0" w:uiPriority="63" w:unhideWhenUsed="0"/>
-    <w:lsdException w:name="Medium Shading 2" w:semiHidden="0" w:uiPriority="64" w:unhideWhenUsed="0"/>
-    <w:lsdException w:name="Medium List 1" w:semiHidden="0" w:uiPriority="65" w:unhideWhenUsed="0"/>
-    <w:lsdException w:name="Medium List 2" w:semiHidden="0" w:uiPriority="66" w:unhideWhenUsed="0"/>
-    <w:lsdException w:name="Medium Grid 1" w:semiHidden="0" w:uiPriority="67" w:unhideWhenUsed="0"/>
-    <w:lsdException w:name="Medium Grid 2" w:semiHidden="0" w:uiPriority="68" w:unhideWhenUsed="0"/>
-    <w:lsdException w:name="Medium Grid 3" w:semiHidden="0" w:uiPriority="69" w:unhideWhenUsed="0"/>
-    <w:lsdException w:name="Dark List" w:semiHidden="0" w:uiPriority="70" w:unhideWhenUsed="0"/>
-    <w:lsdException w:name="Colorful Shading" w:semiHidden="0" w:uiPriority="71" w:unhideWhenUsed="0"/>
-    <w:lsdException w:name="Colorful List" w:semiHidden="0" w:uiPriority="72" w:unhideWhenUsed="0"/>
-    <w:lsdException w:name="Colorful Grid" w:semiHidden="0" w:uiPriority="73" w:unhideWhenUsed="0"/>
-    <w:lsdException w:name="Light Shading Accent 1" w:semiHidden="0" w:uiPriority="60" w:unhideWhenUsed="0"/>
-    <w:lsdException w:name="Light List Accent 1" w:semiHidden="0" w:uiPriority="61" w:unhideWhenUsed="0"/>
-    <w:lsdException w:name="Light Grid Accent 1" w:semiHidden="0" w:uiPriority="62" w:unhideWhenUsed="0"/>
-    <w:lsdException w:name="Medium Shading 1 Accent 1" w:semiHidden="0" w:uiPriority="63" w:unhideWhenUsed="0"/>
-    <w:lsdException w:name="Medium Shading 2 Accent 1" w:semiHidden="0" w:uiPriority="64" w:unhideWhenUsed="0"/>
-    <w:lsdException w:name="Medium List 1 Accent 1" w:semiHidden="0" w:uiPriority="65" w:unhideWhenUsed="0"/>
-    <w:lsdException w:name="Revision" w:unhideWhenUsed="0"/>
-    <w:lsdException w:name="List Paragraph" w:semiHidden="0" w:uiPriority="34" w:unhideWhenUsed="0" w:qFormat="1"/>
-    <w:lsdException w:name="Quote" w:semiHidden="0" w:uiPriority="29" w:unhideWhenUsed="0" w:qFormat="1"/>
-    <w:lsdException w:name="Intense Quote" w:semiHidden="0" w:uiPriority="30" w:unhideWhenUsed="0" w:qFormat="1"/>
-    <w:lsdException w:name="Medium List 2 Accent 1" w:semiHidden="0" w:uiPriority="66" w:unhideWhenUsed="0"/>
-    <w:lsdException w:name="Medium Grid 1 Accent 1" w:semiHidden="0" w:uiPriority="67" w:unhideWhenUsed="0"/>
-    <w:lsdException w:name="Medium Grid 2 Accent 1" w:semiHidden="0" w:uiPriority="68" w:unhideWhenUsed="0"/>
-    <w:lsdException w:name="Medium Grid 3 Accent 1" w:semiHidden="0" w:uiPriority="69" w:unhideWhenUsed="0"/>
-    <w:lsdException w:name="Dark List Accent 1" w:semiHidden="0" w:uiPriority="70" w:unhideWhenUsed="0"/>
-    <w:lsdException w:name="Colorful Shading Accent 1" w:semiHidden="0" w:uiPriority="71" w:unhideWhenUsed="0"/>
-    <w:lsdException w:name="Colorful List Accent 1" w:semiHidden="0" w:uiPriority="72" w:unhideWhenUsed="0"/>
-    <w:lsdException w:name="Colorful Grid Accent 1" w:semiHidden="0" w:uiPriority="73" w:unhideWhenUsed="0"/>
-    <w:lsdException w:name="Light Shading Accent 2" w:semiHidden="0" w:uiPriority="60" w:unhideWhenUsed="0"/>
-    <w:lsdException w:name="Light List Accent 2" w:semiHidden="0" w:uiPriority="61" w:unhideWhenUsed="0"/>
-    <w:lsdException w:name="Light Grid Accent 2" w:semiHidden="0" w:uiPriority="62" w:unhideWhenUsed="0"/>
-    <w:lsdException w:name="Medium Shading 1 Accent 2" w:semiHidden="0" w:uiPriority="63" w:unhideWhenUsed="0"/>
-    <w:lsdException w:name="Medium Shading 2 Accent 2" w:semiHidden="0" w:uiPriority="64" w:unhideWhenUsed="0"/>
-    <w:lsdException w:name="Medium List 1 Accent 2" w:semiHidden="0" w:uiPriority="65" w:unhideWhenUsed="0"/>
-    <w:lsdException w:name="Medium List 2 Accent 2" w:semiHidden="0" w:uiPriority="66" w:unhideWhenUsed="0"/>
-    <w:lsdException w:name="Medium Grid 1 Accent 2" w:semiHidden="0" w:uiPriority="67" w:unhideWhenUsed="0"/>
-    <w:lsdException w:name="Medium Grid 2 Accent 2" w:semiHidden="0" w:uiPriority="68" w:unhideWhenUsed="0"/>
-    <w:lsdException w:name="Medium Grid 3 Accent 2" w:semiHidden="0" w:uiPriority="69" w:unhideWhenUsed="0"/>
-    <w:lsdException w:name="Dark List Accent 2" w:semiHidden="0" w:uiPriority="70" w:unhideWhenUsed="0"/>
-    <w:lsdException w:name="Colorful Shading Accent 2" w:semiHidden="0" w:uiPriority="71" w:unhideWhenUsed="0"/>
-    <w:lsdException w:name="Colorful List Accent 2" w:semiHidden="0" w:uiPriority="72" w:unhideWhenUsed="0"/>
-    <w:lsdException w:name="Colorful Grid Accent 2" w:semiHidden="0" w:uiPriority="73" w:unhideWhenUsed="0"/>
-    <w:lsdException w:name="Light Shading Accent 3" w:semiHidden="0" w:uiPriority="60" w:unhideWhenUsed="0"/>
-    <w:lsdException w:name="Light List Accent 3" w:semiHidden="0" w:uiPriority="61" w:unhideWhenUsed="0"/>
-    <w:lsdException w:name="Light Grid Accent 3" w:semiHidden="0" w:uiPriority="62" w:unhideWhenUsed="0"/>
-    <w:lsdException w:name="Medium Shading 1 Accent 3" w:semiHidden="0" w:uiPriority="63" w:unhideWhenUsed="0"/>
-    <w:lsdException w:name="Medium Shading 2 Accent 3" w:semiHidden="0" w:uiPriority="64" w:unhideWhenUsed="0"/>
-    <w:lsdException w:name="Medium List 1 Accent 3" w:semiHidden="0" w:uiPriority="65" w:unhideWhenUsed="0"/>
-    <w:lsdException w:name="Medium List 2 Accent 3" w:semiHidden="0" w:uiPriority="66" w:unhideWhenUsed="0"/>
-    <w:lsdException w:name="Medium Grid 1 Accent 3" w:semiHidden="0" w:uiPriority="67" w:unhideWhenUsed="0"/>
-    <w:lsdException w:name="Medium Grid 2 Accent 3" w:semiHidden="0" w:uiPriority="68" w:unhideWhenUsed="0"/>
-    <w:lsdException w:name="Medium Grid 3 Accent 3" w:semiHidden="0" w:uiPriority="69" w:unhideWhenUsed="0"/>
-    <w:lsdException w:name="Dark List Accent 3" w:semiHidden="0" w:uiPriority="70" w:unhideWhenUsed="0"/>
-    <w:lsdException w:name="Colorful Shading Accent 3" w:semiHidden="0" w:uiPriority="71" w:unhideWhenUsed="0"/>
-    <w:lsdException w:name="Colorful List Accent 3" w:semiHidden="0" w:uiPriority="72" w:unhideWhenUsed="0"/>
-    <w:lsdException w:name="Colorful Grid Accent 3" w:semiHidden="0" w:uiPriority="73" w:unhideWhenUsed="0"/>
-    <w:lsdException w:name="Light Shading Accent 4" w:semiHidden="0" w:uiPriority="60" w:unhideWhenUsed="0"/>
-    <w:lsdException w:name="Light List Accent 4" w:semiHidden="0" w:uiPriority="61" w:unhideWhenUsed="0"/>
-    <w:lsdException w:name="Light Grid Accent 4" w:semiHidden="0" w:uiPriority="62" w:unhideWhenUsed="0"/>
-    <w:lsdException w:name="Medium Shading 1 Accent 4" w:semiHidden="0" w:uiPriority="63" w:unhideWhenUsed="0"/>
-    <w:lsdException w:name="Medium Shading 2 Accent 4" w:semiHidden="0" w:uiPriority="64" w:unhideWhenUsed="0"/>
-    <w:lsdException w:name="Medium List 1 Accent 4" w:semiHidden="0" w:uiPriority="65" w:unhideWhenUsed="0"/>
-    <w:lsdException w:name="Medium List 2 Accent 4" w:semiHidden="0" w:uiPriority="66" w:unhideWhenUsed="0"/>
-    <w:lsdException w:name="Medium Grid 1 Accent 4" w:semiHidden="0" w:uiPriority="67" w:unhideWhenUsed="0"/>
-    <w:lsdException w:name="Medium Grid 2 Accent 4" w:semiHidden="0" w:uiPriority="68" w:unhideWhenUsed="0"/>
-    <w:lsdException w:name="Medium Grid 3 Accent 4" w:semiHidden="0" w:uiPriority="69" w:unhideWhenUsed="0"/>
-    <w:lsdException w:name="Dark List Accent 4" w:semiHidden="0" w:uiPriority="70" w:unhideWhenUsed="0"/>
-    <w:lsdException w:name="Colorful Shading Accent 4" w:semiHidden="0" w:uiPriority="71" w:unhideWhenUsed="0"/>
-    <w:lsdException w:name="Colorful List Accent 4" w:semiHidden="0" w:uiPriority="72" w:unhideWhenUsed="0"/>
-    <w:lsdException w:name="Colorful Grid Accent 4" w:semiHidden="0" w:uiPriority="73" w:unhideWhenUsed="0"/>
-    <w:lsdException w:name="Light Shading Accent 5" w:semiHidden="0" w:uiPriority="60" w:unhideWhenUsed="0"/>
-    <w:lsdException w:name="Light List Accent 5" w:semiHidden="0" w:uiPriority="61" w:unhideWhenUsed="0"/>
-    <w:lsdException w:name="Light Grid Accent 5" w:semiHidden="0" w:uiPriority="62" w:unhideWhenUsed="0"/>
-    <w:lsdException w:name="Medium Shading 1 Accent 5" w:semiHidden="0" w:uiPriority="63" w:unhideWhenUsed="0"/>
-    <w:lsdException w:name="Medium Shading 2 Accent 5" w:semiHidden="0" w:uiPriority="64" w:unhideWhenUsed="0"/>
-    <w:lsdException w:name="Medium List 1 Accent 5" w:semiHidden="0" w:uiPriority="65" w:unhideWhenUsed="0"/>
-    <w:lsdException w:name="Medium List 2 Accent 5" w:semiHidden="0" w:uiPriority="66" w:unhideWhenUsed="0"/>
-    <w:lsdException w:name="Medium Grid 1 Accent 5" w:semiHidden="0" w:uiPriority="67" w:unhideWhenUsed="0"/>
-    <w:lsdException w:name="Medium Grid 2 Accent 5" w:semiHidden="0" w:uiPriority="68" w:unhideWhenUsed="0"/>
-    <w:lsdException w:name="Medium Grid 3 Accent 5" w:semiHidden="0" w:uiPriority="69" w:unhideWhenUsed="0"/>
-    <w:lsdException w:name="Dark List Accent 5" w:semiHidden="0" w:uiPriority="70" w:unhideWhenUsed="0"/>
-    <w:lsdException w:name="Colorful Shading Accent 5" w:semiHidden="0" w:uiPriority="71" w:unhideWhenUsed="0"/>
-    <w:lsdException w:name="Colorful List Accent 5" w:semiHidden="0" w:uiPriority="72" w:unhideWhenUsed="0"/>
-    <w:lsdException w:name="Colorful Grid Accent 5" w:semiHidden="0" w:uiPriority="73" w:unhideWhenUsed="0"/>
-    <w:lsdException w:name="Light Shading Accent 6" w:semiHidden="0" w:uiPriority="60" w:unhideWhenUsed="0"/>
-    <w:lsdException w:name="Light List Accent 6" w:semiHidden="0" w:uiPriority="61" w:unhideWhenUsed="0"/>
-    <w:lsdException w:name="Light Grid Accent 6" w:semiHidden="0" w:uiPriority="62" w:unhideWhenUsed="0"/>
-    <w:lsdException w:name="Medium Shading 1 Accent 6" w:semiHidden="0" w:uiPriority="63" w:unhideWhenUsed="0"/>
-    <w:lsdException w:name="Medium Shading 2 Accent 6" w:semiHidden="0" w:uiPriority="64" w:unhideWhenUsed="0"/>
-    <w:lsdException w:name="Medium List 1 Accent 6" w:semiHidden="0" w:uiPriority="65" w:unhideWhenUsed="0"/>
-    <w:lsdException w:name="Medium List 2 Accent 6" w:semiHidden="0" w:uiPriority="66" w:unhideWhenUsed="0"/>
-    <w:lsdException w:name="Medium Grid 1 Accent 6" w:semiHidden="0" w:uiPriority="67" w:unhideWhenUsed="0"/>
-    <w:lsdException w:name="Medium Grid 2 Accent 6" w:semiHidden="0" w:uiPriority="68" w:unhideWhenUsed="0"/>
-    <w:lsdException w:name="Medium Grid 3 Accent 6" w:semiHidden="0" w:uiPriority="69" w:unhideWhenUsed="0"/>
-    <w:lsdException w:name="Dark List Accent 6" w:semiHidden="0" w:uiPriority="70" w:unhideWhenUsed="0"/>
-    <w:lsdException w:name="Colorful Shading Accent 6" w:semiHidden="0" w:uiPriority="71" w:unhideWhenUsed="0"/>
-    <w:lsdException w:name="Colorful List Accent 6" w:semiHidden="0" w:uiPriority="72" w:unhideWhenUsed="0"/>
-    <w:lsdException w:name="Colorful Grid Accent 6" w:semiHidden="0" w:uiPriority="73" w:unhideWhenUsed="0"/>
-    <w:lsdException w:name="Subtle Emphasis" w:semiHidden="0" w:uiPriority="19" w:unhideWhenUsed="0" w:qFormat="1"/>
-    <w:lsdException w:name="Intense Emphasis" w:semiHidden="0" w:uiPriority="21" w:unhideWhenUsed="0" w:qFormat="1"/>
-    <w:lsdException w:name="Subtle Reference" w:semiHidden="0" w:uiPriority="31" w:unhideWhenUsed="0" w:qFormat="1"/>
-    <w:lsdException w:name="Intense Reference" w:semiHidden="0" w:uiPriority="32" w:unhideWhenUsed="0" w:qFormat="1"/>
-    <w:lsdException w:name="Book Title" w:semiHidden="0" w:uiPriority="33" w:unhideWhenUsed="0" w:qFormat="1"/>
-    <w:lsdException w:name="Bibliography" w:uiPriority="37"/>
-    <w:lsdException w:name="TOC Heading" w:uiPriority="39" w:qFormat="1"/>
+  <w:latentStyles w:defLockedState="0" w:defUIPriority="99" w:defSemiHidden="0" w:defUnhideWhenUsed="0" w:defQFormat="0" w:count="376">
+    <w:lsdException w:name="Normal" w:uiPriority="0" w:qFormat="1"/>
+    <w:lsdException w:name="heading 1" w:uiPriority="9" w:qFormat="1"/>
+    <w:lsdException w:name="heading 2" w:semiHidden="1" w:uiPriority="9" w:unhideWhenUsed="1" w:qFormat="1"/>
+    <w:lsdException w:name="heading 3" w:semiHidden="1" w:uiPriority="9" w:unhideWhenUsed="1" w:qFormat="1"/>
+    <w:lsdException w:name="heading 4" w:semiHidden="1" w:uiPriority="9" w:unhideWhenUsed="1" w:qFormat="1"/>
+    <w:lsdException w:name="heading 5" w:semiHidden="1" w:uiPriority="9" w:unhideWhenUsed="1" w:qFormat="1"/>
+    <w:lsdException w:name="heading 6" w:semiHidden="1" w:uiPriority="9" w:unhideWhenUsed="1" w:qFormat="1"/>
+    <w:lsdException w:name="heading 7" w:semiHidden="1" w:uiPriority="9" w:unhideWhenUsed="1" w:qFormat="1"/>
+    <w:lsdException w:name="heading 8" w:semiHidden="1" w:uiPriority="9" w:unhideWhenUsed="1" w:qFormat="1"/>
+    <w:lsdException w:name="heading 9" w:semiHidden="1" w:uiPriority="9" w:unhideWhenUsed="1" w:qFormat="1"/>
+    <w:lsdException w:name="index 1" w:semiHidden="1" w:unhideWhenUsed="1"/>
+    <w:lsdException w:name="index 2" w:semiHidden="1" w:unhideWhenUsed="1"/>
+    <w:lsdException w:name="index 3" w:semiHidden="1" w:unhideWhenUsed="1"/>
+    <w:lsdException w:name="index 4" w:semiHidden="1" w:unhideWhenUsed="1"/>
+    <w:lsdException w:name="index 5" w:semiHidden="1" w:unhideWhenUsed="1"/>
+    <w:lsdException w:name="index 6" w:semiHidden="1" w:unhideWhenUsed="1"/>
+    <w:lsdException w:name="index 7" w:semiHidden="1" w:unhideWhenUsed="1"/>
+    <w:lsdException w:name="index 8" w:semiHidden="1" w:unhideWhenUsed="1"/>
+    <w:lsdException w:name="index 9" w:semiHidden="1" w:unhideWhenUsed="1"/>
+    <w:lsdException w:name="toc 1" w:semiHidden="1" w:uiPriority="39" w:unhideWhenUsed="1"/>
+    <w:lsdException w:name="toc 2" w:semiHidden="1" w:uiPriority="39" w:unhideWhenUsed="1"/>
+    <w:lsdException w:name="toc 3" w:semiHidden="1" w:uiPriority="39" w:unhideWhenUsed="1"/>
+    <w:lsdException w:name="toc 4" w:semiHidden="1" w:uiPriority="39" w:unhideWhenUsed="1"/>
+    <w:lsdException w:name="toc 5" w:semiHidden="1" w:uiPriority="39" w:unhideWhenUsed="1"/>
+    <w:lsdException w:name="toc 6" w:semiHidden="1" w:uiPriority="39" w:unhideWhenUsed="1"/>
+    <w:lsdException w:name="toc 7" w:semiHidden="1" w:uiPriority="39" w:unhideWhenUsed="1"/>
+    <w:lsdException w:name="toc 8" w:semiHidden="1" w:uiPriority="39" w:unhideWhenUsed="1"/>
+    <w:lsdException w:name="toc 9" w:semiHidden="1" w:uiPriority="39" w:unhideWhenUsed="1"/>
+    <w:lsdException w:name="Normal Indent" w:semiHidden="1" w:unhideWhenUsed="1"/>
+    <w:lsdException w:name="footnote text" w:semiHidden="1" w:unhideWhenUsed="1"/>
+    <w:lsdException w:name="annotation text" w:semiHidden="1" w:unhideWhenUsed="1"/>
+    <w:lsdException w:name="header" w:semiHidden="1" w:unhideWhenUsed="1"/>
+    <w:lsdException w:name="footer" w:semiHidden="1" w:unhideWhenUsed="1"/>
+    <w:lsdException w:name="index heading" w:semiHidden="1" w:unhideWhenUsed="1"/>
+    <w:lsdException w:name="caption" w:semiHidden="1" w:uiPriority="35" w:unhideWhenUsed="1" w:qFormat="1"/>
+    <w:lsdException w:name="table of figures" w:semiHidden="1" w:unhideWhenUsed="1"/>
+    <w:lsdException w:name="envelope address" w:semiHidden="1" w:unhideWhenUsed="1"/>
+    <w:lsdException w:name="envelope return" w:semiHidden="1" w:unhideWhenUsed="1"/>
+    <w:lsdException w:name="footnote reference" w:semiHidden="1" w:unhideWhenUsed="1"/>
+    <w:lsdException w:name="annotation reference" w:semiHidden="1" w:unhideWhenUsed="1"/>
+    <w:lsdException w:name="line number" w:semiHidden="1" w:unhideWhenUsed="1"/>
+    <w:lsdException w:name="page number" w:semiHidden="1" w:unhideWhenUsed="1"/>
+    <w:lsdException w:name="endnote reference" w:semiHidden="1" w:unhideWhenUsed="1"/>
+    <w:lsdException w:name="endnote text" w:semiHidden="1" w:unhideWhenUsed="1"/>
+    <w:lsdException w:name="table of authorities" w:semiHidden="1" w:unhideWhenUsed="1"/>
+    <w:lsdException w:name="macro" w:semiHidden="1" w:unhideWhenUsed="1"/>
+    <w:lsdException w:name="toa heading" w:semiHidden="1" w:unhideWhenUsed="1"/>
+    <w:lsdException w:name="List" w:semiHidden="1" w:unhideWhenUsed="1"/>
+    <w:lsdException w:name="List Bullet" w:semiHidden="1" w:unhideWhenUsed="1"/>
+    <w:lsdException w:name="List Number" w:semiHidden="1" w:unhideWhenUsed="1"/>
+    <w:lsdException w:name="List 2" w:semiHidden="1" w:unhideWhenUsed="1"/>
+    <w:lsdException w:name="List 3" w:semiHidden="1" w:unhideWhenUsed="1"/>
+    <w:lsdException w:name="List 4" w:semiHidden="1" w:unhideWhenUsed="1"/>
+    <w:lsdException w:name="List 5" w:semiHidden="1" w:unhideWhenUsed="1"/>
+    <w:lsdException w:name="List Bullet 2" w:semiHidden="1" w:unhideWhenUsed="1"/>
+    <w:lsdException w:name="List Bullet 3" w:semiHidden="1" w:unhideWhenUsed="1"/>
+    <w:lsdException w:name="List Bullet 4" w:semiHidden="1" w:unhideWhenUsed="1"/>
+    <w:lsdException w:name="List Bullet 5" w:semiHidden="1" w:unhideWhenUsed="1"/>
+    <w:lsdException w:name="List Number 2" w:semiHidden="1" w:unhideWhenUsed="1"/>
+    <w:lsdException w:name="List Number 3" w:semiHidden="1" w:unhideWhenUsed="1"/>
+    <w:lsdException w:name="List Number 4" w:semiHidden="1" w:unhideWhenUsed="1"/>
+    <w:lsdException w:name="List Number 5" w:semiHidden="1" w:unhideWhenUsed="1"/>
+    <w:lsdException w:name="Title" w:uiPriority="10" w:qFormat="1"/>
+    <w:lsdException w:name="Closing" w:semiHidden="1" w:unhideWhenUsed="1"/>
+    <w:lsdException w:name="Signature" w:semiHidden="1" w:unhideWhenUsed="1"/>
+    <w:lsdException w:name="Default Paragraph Font" w:semiHidden="1" w:uiPriority="1" w:unhideWhenUsed="1"/>
+    <w:lsdException w:name="Body Text" w:semiHidden="1" w:unhideWhenUsed="1"/>
+    <w:lsdException w:name="Body Text Indent" w:semiHidden="1" w:unhideWhenUsed="1"/>
+    <w:lsdException w:name="List Continue" w:semiHidden="1" w:unhideWhenUsed="1"/>
+    <w:lsdException w:name="List Continue 2" w:semiHidden="1" w:unhideWhenUsed="1"/>
+    <w:lsdException w:name="List Continue 3" w:semiHidden="1" w:unhideWhenUsed="1"/>
+    <w:lsdException w:name="List Continue 4" w:semiHidden="1" w:unhideWhenUsed="1"/>
+    <w:lsdException w:name="List Continue 5" w:semiHidden="1" w:unhideWhenUsed="1"/>
+    <w:lsdException w:name="Message Header" w:semiHidden="1" w:unhideWhenUsed="1"/>
+    <w:lsdException w:name="Subtitle" w:uiPriority="11" w:qFormat="1"/>
+    <w:lsdException w:name="Salutation" w:semiHidden="1" w:unhideWhenUsed="1"/>
+    <w:lsdException w:name="Date" w:semiHidden="1" w:unhideWhenUsed="1"/>
+    <w:lsdException w:name="Body Text First Indent" w:semiHidden="1" w:unhideWhenUsed="1"/>
+    <w:lsdException w:name="Body Text First Indent 2" w:semiHidden="1" w:unhideWhenUsed="1"/>
+    <w:lsdException w:name="Note Heading" w:semiHidden="1" w:unhideWhenUsed="1"/>
+    <w:lsdException w:name="Body Text 2" w:semiHidden="1" w:unhideWhenUsed="1"/>
+    <w:lsdException w:name="Body Text 3" w:semiHidden="1" w:unhideWhenUsed="1"/>
+    <w:lsdException w:name="Body Text Indent 2" w:semiHidden="1" w:unhideWhenUsed="1"/>
+    <w:lsdException w:name="Body Text Indent 3" w:semiHidden="1" w:unhideWhenUsed="1"/>
+    <w:lsdException w:name="Block Text" w:semiHidden="1" w:unhideWhenUsed="1"/>
+    <w:lsdException w:name="Hyperlink" w:semiHidden="1" w:unhideWhenUsed="1"/>
+    <w:lsdException w:name="FollowedHyperlink" w:semiHidden="1" w:unhideWhenUsed="1"/>
+    <w:lsdException w:name="Strong" w:uiPriority="22" w:qFormat="1"/>
+    <w:lsdException w:name="Emphasis" w:uiPriority="20" w:qFormat="1"/>
+    <w:lsdException w:name="Document Map" w:semiHidden="1" w:unhideWhenUsed="1"/>
+    <w:lsdException w:name="Plain Text" w:semiHidden="1" w:unhideWhenUsed="1"/>
+    <w:lsdException w:name="E-mail Signature" w:semiHidden="1" w:unhideWhenUsed="1"/>
+    <w:lsdException w:name="HTML Top of Form" w:semiHidden="1" w:unhideWhenUsed="1"/>
+    <w:lsdException w:name="HTML Bottom of Form" w:semiHidden="1" w:unhideWhenUsed="1"/>
+    <w:lsdException w:name="Normal (Web)" w:semiHidden="1" w:unhideWhenUsed="1"/>
+    <w:lsdException w:name="HTML Acronym" w:semiHidden="1" w:unhideWhenUsed="1"/>
+    <w:lsdException w:name="HTML Address" w:semiHidden="1" w:unhideWhenUsed="1"/>
+    <w:lsdException w:name="HTML Cite" w:semiHidden="1" w:unhideWhenUsed="1"/>
+    <w:lsdException w:name="HTML Code" w:semiHidden="1" w:unhideWhenUsed="1"/>
+    <w:lsdException w:name="HTML Definition" w:semiHidden="1" w:unhideWhenUsed="1"/>
+    <w:lsdException w:name="HTML Keyboard" w:semiHidden="1" w:unhideWhenUsed="1"/>
+    <w:lsdException w:name="HTML Preformatted" w:semiHidden="1" w:unhideWhenUsed="1"/>
+    <w:lsdException w:name="HTML Sample" w:semiHidden="1" w:unhideWhenUsed="1"/>
+    <w:lsdException w:name="HTML Typewriter" w:semiHidden="1" w:unhideWhenUsed="1"/>
+    <w:lsdException w:name="HTML Variable" w:semiHidden="1" w:unhideWhenUsed="1"/>
+    <w:lsdException w:name="Normal Table" w:semiHidden="1" w:unhideWhenUsed="1"/>
+    <w:lsdException w:name="annotation subject" w:semiHidden="1" w:unhideWhenUsed="1"/>
+    <w:lsdException w:name="No List" w:semiHidden="1" w:unhideWhenUsed="1"/>
+    <w:lsdException w:name="Outline List 1" w:semiHidden="1" w:unhideWhenUsed="1"/>
+    <w:lsdException w:name="Outline List 2" w:semiHidden="1" w:unhideWhenUsed="1"/>
+    <w:lsdException w:name="Outline List 3" w:semiHidden="1" w:unhideWhenUsed="1"/>
+    <w:lsdException w:name="Table Simple 1" w:semiHidden="1" w:unhideWhenUsed="1"/>
+    <w:lsdException w:name="Table Simple 2" w:semiHidden="1" w:unhideWhenUsed="1"/>
+    <w:lsdException w:name="Table Simple 3" w:semiHidden="1" w:unhideWhenUsed="1"/>
+    <w:lsdException w:name="Table Classic 1" w:semiHidden="1" w:unhideWhenUsed="1"/>
+    <w:lsdException w:name="Table Classic 2" w:semiHidden="1" w:unhideWhenUsed="1"/>
+    <w:lsdException w:name="Table Classic 3" w:semiHidden="1" w:unhideWhenUsed="1"/>
+    <w:lsdException w:name="Table Classic 4" w:semiHidden="1" w:unhideWhenUsed="1"/>
+    <w:lsdException w:name="Table Colorful 1" w:semiHidden="1" w:unhideWhenUsed="1"/>
+    <w:lsdException w:name="Table Colorful 2" w:semiHidden="1" w:unhideWhenUsed="1"/>
+    <w:lsdException w:name="Table Colorful 3" w:semiHidden="1" w:unhideWhenUsed="1"/>
+    <w:lsdException w:name="Table Columns 1" w:semiHidden="1" w:unhideWhenUsed="1"/>
+    <w:lsdException w:name="Table Columns 2" w:semiHidden="1" w:unhideWhenUsed="1"/>
+    <w:lsdException w:name="Table Columns 3" w:semiHidden="1" w:unhideWhenUsed="1"/>
+    <w:lsdException w:name="Table Columns 4" w:semiHidden="1" w:unhideWhenUsed="1"/>
+    <w:lsdException w:name="Table Columns 5" w:semiHidden="1" w:unhideWhenUsed="1"/>
+    <w:lsdException w:name="Table Grid 1" w:semiHidden="1" w:unhideWhenUsed="1"/>
+    <w:lsdException w:name="Table Grid 2" w:semiHidden="1" w:unhideWhenUsed="1"/>
+    <w:lsdException w:name="Table Grid 3" w:semiHidden="1" w:unhideWhenUsed="1"/>
+    <w:lsdException w:name="Table Grid 4" w:semiHidden="1" w:unhideWhenUsed="1"/>
+    <w:lsdException w:name="Table Grid 5" w:semiHidden="1" w:unhideWhenUsed="1"/>
+    <w:lsdException w:name="Table Grid 6" w:semiHidden="1" w:unhideWhenUsed="1"/>
+    <w:lsdException w:name="Table Grid 7" w:semiHidden="1" w:unhideWhenUsed="1"/>
+    <w:lsdException w:name="Table Grid 8" w:semiHidden="1" w:unhideWhenUsed="1"/>
+    <w:lsdException w:name="Table List 1" w:semiHidden="1" w:unhideWhenUsed="1"/>
+    <w:lsdException w:name="Table List 2" w:semiHidden="1" w:unhideWhenUsed="1"/>
+    <w:lsdException w:name="Table List 3" w:semiHidden="1" w:unhideWhenUsed="1"/>
+    <w:lsdException w:name="Table List 4" w:semiHidden="1" w:unhideWhenUsed="1"/>
+    <w:lsdException w:name="Table List 5" w:semiHidden="1" w:unhideWhenUsed="1"/>
+    <w:lsdException w:name="Table List 6" w:semiHidden="1" w:unhideWhenUsed="1"/>
+    <w:lsdException w:name="Table List 7" w:semiHidden="1" w:unhideWhenUsed="1"/>
+    <w:lsdException w:name="Table List 8" w:semiHidden="1" w:unhideWhenUsed="1"/>
+    <w:lsdException w:name="Table 3D effects 1" w:semiHidden="1" w:unhideWhenUsed="1"/>
+    <w:lsdException w:name="Table 3D effects 2" w:semiHidden="1" w:unhideWhenUsed="1"/>
+    <w:lsdException w:name="Table 3D effects 3" w:semiHidden="1" w:unhideWhenUsed="1"/>
+    <w:lsdException w:name="Table Contemporary" w:semiHidden="1" w:unhideWhenUsed="1"/>
+    <w:lsdException w:name="Table Elegant" w:semiHidden="1" w:unhideWhenUsed="1"/>
+    <w:lsdException w:name="Table Professional" w:semiHidden="1" w:unhideWhenUsed="1"/>
+    <w:lsdException w:name="Table Subtle 1" w:semiHidden="1" w:unhideWhenUsed="1"/>
+    <w:lsdException w:name="Table Subtle 2" w:semiHidden="1" w:unhideWhenUsed="1"/>
+    <w:lsdException w:name="Table Web 1" w:semiHidden="1" w:unhideWhenUsed="1"/>
+    <w:lsdException w:name="Table Web 2" w:semiHidden="1" w:unhideWhenUsed="1"/>
+    <w:lsdException w:name="Table Web 3" w:semiHidden="1" w:unhideWhenUsed="1"/>
+    <w:lsdException w:name="Balloon Text" w:semiHidden="1" w:unhideWhenUsed="1"/>
+    <w:lsdException w:name="Table Grid" w:uiPriority="59"/>
+    <w:lsdException w:name="Table Theme" w:semiHidden="1" w:unhideWhenUsed="1"/>
+    <w:lsdException w:name="Placeholder Text" w:semiHidden="1"/>
+    <w:lsdException w:name="No Spacing" w:uiPriority="1" w:qFormat="1"/>
+    <w:lsdException w:name="Light Shading" w:uiPriority="60"/>
+    <w:lsdException w:name="Light List" w:uiPriority="61"/>
+    <w:lsdException w:name="Light Grid" w:uiPriority="62"/>
+    <w:lsdException w:name="Medium Shading 1" w:uiPriority="63"/>
+    <w:lsdException w:name="Medium Shading 2" w:uiPriority="64"/>
+    <w:lsdException w:name="Medium List 1" w:uiPriority="65"/>
+    <w:lsdException w:name="Medium List 2" w:uiPriority="66"/>
+    <w:lsdException w:name="Medium Grid 1" w:uiPriority="67"/>
+    <w:lsdException w:name="Medium Grid 2" w:uiPriority="68"/>
+    <w:lsdException w:name="Medium Grid 3" w:uiPriority="69"/>
+    <w:lsdException w:name="Dark List" w:uiPriority="70"/>
+    <w:lsdException w:name="Colorful Shading" w:uiPriority="71"/>
+    <w:lsdException w:name="Colorful List" w:uiPriority="72"/>
+    <w:lsdException w:name="Colorful Grid" w:uiPriority="73"/>
+    <w:lsdException w:name="Light Shading Accent 1" w:uiPriority="60"/>
+    <w:lsdException w:name="Light List Accent 1" w:uiPriority="61"/>
+    <w:lsdException w:name="Light Grid Accent 1" w:uiPriority="62"/>
+    <w:lsdException w:name="Medium Shading 1 Accent 1" w:uiPriority="63"/>
+    <w:lsdException w:name="Medium Shading 2 Accent 1" w:uiPriority="64"/>
+    <w:lsdException w:name="Medium List 1 Accent 1" w:uiPriority="65"/>
+    <w:lsdException w:name="Revision" w:semiHidden="1"/>
+    <w:lsdException w:name="List Paragraph" w:uiPriority="34" w:qFormat="1"/>
+    <w:lsdException w:name="Quote" w:uiPriority="29" w:qFormat="1"/>
+    <w:lsdException w:name="Intense Quote" w:uiPriority="30" w:qFormat="1"/>
+    <w:lsdException w:name="Medium List 2 Accent 1" w:uiPriority="66"/>
+    <w:lsdException w:name="Medium Grid 1 Accent 1" w:uiPriority="67"/>
+    <w:lsdException w:name="Medium Grid 2 Accent 1" w:uiPriority="68"/>
+    <w:lsdException w:name="Medium Grid 3 Accent 1" w:uiPriority="69"/>
+    <w:lsdException w:name="Dark List Accent 1" w:uiPriority="70"/>
+    <w:lsdException w:name="Colorful Shading Accent 1" w:uiPriority="71"/>
+    <w:lsdException w:name="Colorful List Accent 1" w:uiPriority="72"/>
+    <w:lsdException w:name="Colorful Grid Accent 1" w:uiPriority="73"/>
+    <w:lsdException w:name="Light Shading Accent 2" w:uiPriority="60"/>
+    <w:lsdException w:name="Light List Accent 2" w:uiPriority="61"/>
+    <w:lsdException w:name="Light Grid Accent 2" w:uiPriority="62"/>
+    <w:lsdException w:name="Medium Shading 1 Accent 2" w:uiPriority="63"/>
+    <w:lsdException w:name="Medium Shading 2 Accent 2" w:uiPriority="64"/>
+    <w:lsdException w:name="Medium List 1 Accent 2" w:uiPriority="65"/>
+    <w:lsdException w:name="Medium List 2 Accent 2" w:uiPriority="66"/>
+    <w:lsdException w:name="Medium Grid 1 Accent 2" w:uiPriority="67"/>
+    <w:lsdException w:name="Medium Grid 2 Accent 2" w:uiPriority="68"/>
+    <w:lsdException w:name="Medium Grid 3 Accent 2" w:uiPriority="69"/>
+    <w:lsdException w:name="Dark List Accent 2" w:uiPriority="70"/>
+    <w:lsdException w:name="Colorful Shading Accent 2" w:uiPriority="71"/>
+    <w:lsdException w:name="Colorful List Accent 2" w:uiPriority="72"/>
+    <w:lsdException w:name="Colorful Grid Accent 2" w:uiPriority="73"/>
+    <w:lsdException w:name="Light Shading Accent 3" w:uiPriority="60"/>
+    <w:lsdException w:name="Light List Accent 3" w:uiPriority="61"/>
+    <w:lsdException w:name="Light Grid Accent 3" w:uiPriority="62"/>
+    <w:lsdException w:name="Medium Shading 1 Accent 3" w:uiPriority="63"/>
+    <w:lsdException w:name="Medium Shading 2 Accent 3" w:uiPriority="64"/>
+    <w:lsdException w:name="Medium List 1 Accent 3" w:uiPriority="65"/>
+    <w:lsdException w:name="Medium List 2 Accent 3" w:uiPriority="66"/>
+    <w:lsdException w:name="Medium Grid 1 Accent 3" w:uiPriority="67"/>
+    <w:lsdException w:name="Medium Grid 2 Accent 3" w:uiPriority="68"/>
+    <w:lsdException w:name="Medium Grid 3 Accent 3" w:uiPriority="69"/>
+    <w:lsdException w:name="Dark List Accent 3" w:uiPriority="70"/>
+    <w:lsdException w:name="Colorful Shading Accent 3" w:uiPriority="71"/>
+    <w:lsdException w:name="Colorful List Accent 3" w:uiPriority="72"/>
+    <w:lsdException w:name="Colorful Grid Accent 3" w:uiPriority="73"/>
+    <w:lsdException w:name="Light Shading Accent 4" w:uiPriority="60"/>
+    <w:lsdException w:name="Light List Accent 4" w:uiPriority="61"/>
+    <w:lsdException w:name="Light Grid Accent 4" w:uiPriority="62"/>
+    <w:lsdException w:name="Medium Shading 1 Accent 4" w:uiPriority="63"/>
+    <w:lsdException w:name="Medium Shading 2 Accent 4" w:uiPriority="64"/>
+    <w:lsdException w:name="Medium List 1 Accent 4" w:uiPriority="65"/>
+    <w:lsdException w:name="Medium List 2 Accent 4" w:uiPriority="66"/>
+    <w:lsdException w:name="Medium Grid 1 Accent 4" w:uiPriority="67"/>
+    <w:lsdException w:name="Medium Grid 2 Accent 4" w:uiPriority="68"/>
+    <w:lsdException w:name="Medium Grid 3 Accent 4" w:uiPriority="69"/>
+    <w:lsdException w:name="Dark List Accent 4" w:uiPriority="70"/>
+    <w:lsdException w:name="Colorful Shading Accent 4" w:uiPriority="71"/>
+    <w:lsdException w:name="Colorful List Accent 4" w:uiPriority="72"/>
+    <w:lsdException w:name="Colorful Grid Accent 4" w:uiPriority="73"/>
+    <w:lsdException w:name="Light Shading Accent 5" w:uiPriority="60"/>
+    <w:lsdException w:name="Light List Accent 5" w:uiPriority="61"/>
+    <w:lsdException w:name="Light Grid Accent 5" w:uiPriority="62"/>
+    <w:lsdException w:name="Medium Shading 1 Accent 5" w:uiPriority="63"/>
+    <w:lsdException w:name="Medium Shading 2 Accent 5" w:uiPriority="64"/>
+    <w:lsdException w:name="Medium List 1 Accent 5" w:uiPriority="65"/>
+    <w:lsdException w:name="Medium List 2 Accent 5" w:uiPriority="66"/>
+    <w:lsdException w:name="Medium Grid 1 Accent 5" w:uiPriority="67"/>
+    <w:lsdException w:name="Medium Grid 2 Accent 5" w:uiPriority="68"/>
+    <w:lsdException w:name="Medium Grid 3 Accent 5" w:uiPriority="69"/>
+    <w:lsdException w:name="Dark List Accent 5" w:uiPriority="70"/>
+    <w:lsdException w:name="Colorful Shading Accent 5" w:uiPriority="71"/>
+    <w:lsdException w:name="Colorful List Accent 5" w:uiPriority="72"/>
+    <w:lsdException w:name="Colorful Grid Accent 5" w:uiPriority="73"/>
+    <w:lsdException w:name="Light Shading Accent 6" w:uiPriority="60"/>
+    <w:lsdException w:name="Light List Accent 6" w:uiPriority="61"/>
+    <w:lsdException w:name="Light Grid Accent 6" w:uiPriority="62"/>
+    <w:lsdException w:name="Medium Shading 1 Accent 6" w:uiPriority="63"/>
+    <w:lsdException w:name="Medium Shading 2 Accent 6" w:uiPriority="64"/>
+    <w:lsdException w:name="Medium List 1 Accent 6" w:uiPriority="65"/>
+    <w:lsdException w:name="Medium List 2 Accent 6" w:uiPriority="66"/>
+    <w:lsdException w:name="Medium Grid 1 Accent 6" w:uiPriority="67"/>
+    <w:lsdException w:name="Medium Grid 2 Accent 6" w:uiPriority="68"/>
+    <w:lsdException w:name="Medium Grid 3 Accent 6" w:uiPriority="69"/>
+    <w:lsdException w:name="Dark List Accent 6" w:uiPriority="70"/>
+    <w:lsdException w:name="Colorful Shading Accent 6" w:uiPriority="71"/>
+    <w:lsdException w:name="Colorful List Accent 6" w:uiPriority="72"/>
+    <w:lsdException w:name="Colorful Grid Accent 6" w:uiPriority="73"/>
+    <w:lsdException w:name="Subtle Emphasis" w:uiPriority="19" w:qFormat="1"/>
+    <w:lsdException w:name="Intense Emphasis" w:uiPriority="21" w:qFormat="1"/>
+    <w:lsdException w:name="Subtle Reference" w:uiPriority="31" w:qFormat="1"/>
+    <w:lsdException w:name="Intense Reference" w:uiPriority="32" w:qFormat="1"/>
+    <w:lsdException w:name="Book Title" w:uiPriority="33" w:qFormat="1"/>
+    <w:lsdException w:name="Bibliography" w:semiHidden="1" w:uiPriority="37" w:unhideWhenUsed="1"/>
+    <w:lsdException w:name="TOC Heading" w:semiHidden="1" w:uiPriority="39" w:unhideWhenUsed="1" w:qFormat="1"/>
+    <w:lsdException w:name="Plain Table 5" w:semiHidden="1" w:unhideWhenUsed="1"/>
+    <w:lsdException w:name="Grid Table Light" w:semiHidden="1" w:unhideWhenUsed="1"/>
+    <w:lsdException w:name="Grid Table 1 Light" w:semiHidden="1" w:unhideWhenUsed="1"/>
+    <w:lsdException w:name="Grid Table 2" w:semiHidden="1" w:unhideWhenUsed="1"/>
+    <w:lsdException w:name="Grid Table 3" w:semiHidden="1" w:unhideWhenUsed="1"/>
+    <w:lsdException w:name="Grid Table 4" w:uiPriority="49"/>
+    <w:lsdException w:name="Grid Table 5 Dark" w:uiPriority="50"/>
+    <w:lsdException w:name="Grid Table 6 Colorful" w:uiPriority="51"/>
+    <w:lsdException w:name="Grid Table 7 Colorful" w:uiPriority="52"/>
+    <w:lsdException w:name="Grid Table 1 Light Accent 1" w:uiPriority="46"/>
+    <w:lsdException w:name="Grid Table 2 Accent 1" w:uiPriority="47"/>
+    <w:lsdException w:name="Grid Table 3 Accent 1" w:uiPriority="48"/>
+    <w:lsdException w:name="Grid Table 4 Accent 1" w:uiPriority="49"/>
+    <w:lsdException w:name="Grid Table 5 Dark Accent 1" w:uiPriority="50"/>
+    <w:lsdException w:name="Grid Table 6 Colorful Accent 1" w:uiPriority="51"/>
+    <w:lsdException w:name="Grid Table 7 Colorful Accent 1" w:uiPriority="52"/>
+    <w:lsdException w:name="Grid Table 1 Light Accent 2" w:uiPriority="46"/>
+    <w:lsdException w:name="Grid Table 2 Accent 2" w:uiPriority="47"/>
+    <w:lsdException w:name="Grid Table 3 Accent 2" w:uiPriority="48"/>
+    <w:lsdException w:name="Grid Table 4 Accent 2" w:uiPriority="49"/>
+    <w:lsdException w:name="Grid Table 5 Dark Accent 2" w:uiPriority="50"/>
+    <w:lsdException w:name="Grid Table 6 Colorful Accent 2" w:uiPriority="51"/>
+    <w:lsdException w:name="Grid Table 7 Colorful Accent 2" w:uiPriority="52"/>
+    <w:lsdException w:name="Grid Table 1 Light Accent 3" w:uiPriority="46"/>
+    <w:lsdException w:name="Grid Table 2 Accent 3" w:uiPriority="47"/>
+    <w:lsdException w:name="Grid Table 3 Accent 3" w:uiPriority="48"/>
+    <w:lsdException w:name="Grid Table 4 Accent 3" w:uiPriority="49"/>
+    <w:lsdException w:name="Grid Table 5 Dark Accent 3" w:uiPriority="50"/>
+    <w:lsdException w:name="Grid Table 6 Colorful Accent 3" w:uiPriority="51"/>
+    <w:lsdException w:name="Grid Table 7 Colorful Accent 3" w:uiPriority="52"/>
+    <w:lsdException w:name="Grid Table 1 Light Accent 4" w:uiPriority="46"/>
+    <w:lsdException w:name="Grid Table 2 Accent 4" w:uiPriority="47"/>
+    <w:lsdException w:name="Grid Table 3 Accent 4" w:uiPriority="48"/>
+    <w:lsdException w:name="Grid Table 4 Accent 4" w:uiPriority="49"/>
+    <w:lsdException w:name="Grid Table 5 Dark Accent 4" w:uiPriority="50"/>
+    <w:lsdException w:name="Grid Table 6 Colorful Accent 4" w:uiPriority="51"/>
+    <w:lsdException w:name="Grid Table 7 Colorful Accent 4" w:uiPriority="52"/>
+    <w:lsdException w:name="Grid Table 1 Light Accent 5" w:uiPriority="46"/>
+    <w:lsdException w:name="Grid Table 2 Accent 5" w:uiPriority="47"/>
+    <w:lsdException w:name="Grid Table 3 Accent 5" w:uiPriority="48"/>
+    <w:lsdException w:name="Grid Table 4 Accent 5" w:uiPriority="49"/>
+    <w:lsdException w:name="Grid Table 5 Dark Accent 5" w:uiPriority="50"/>
+    <w:lsdException w:name="Grid Table 6 Colorful Accent 5" w:uiPriority="51"/>
+    <w:lsdException w:name="Grid Table 7 Colorful Accent 5" w:uiPriority="52"/>
+    <w:lsdException w:name="Grid Table 1 Light Accent 6" w:uiPriority="46"/>
+    <w:lsdException w:name="Grid Table 2 Accent 6" w:uiPriority="47"/>
+    <w:lsdException w:name="Grid Table 3 Accent 6" w:uiPriority="48"/>
+    <w:lsdException w:name="Grid Table 4 Accent 6" w:uiPriority="49"/>
+    <w:lsdException w:name="Grid Table 5 Dark Accent 6" w:uiPriority="50"/>
+    <w:lsdException w:name="Grid Table 6 Colorful Accent 6" w:uiPriority="51"/>
+    <w:lsdException w:name="Grid Table 7 Colorful Accent 6" w:uiPriority="52"/>
+    <w:lsdException w:name="List Table 1 Light" w:uiPriority="46"/>
+    <w:lsdException w:name="List Table 2" w:uiPriority="47"/>
+    <w:lsdException w:name="List Table 3" w:uiPriority="48"/>
+    <w:lsdException w:name="List Table 4" w:uiPriority="49"/>
+    <w:lsdException w:name="List Table 5 Dark" w:uiPriority="50"/>
+    <w:lsdException w:name="List Table 6 Colorful" w:uiPriority="51"/>
+    <w:lsdException w:name="List Table 7 Colorful" w:uiPriority="52"/>
+    <w:lsdException w:name="List Table 1 Light Accent 1" w:uiPriority="46"/>
+    <w:lsdException w:name="List Table 2 Accent 1" w:uiPriority="47"/>
+    <w:lsdException w:name="List Table 3 Accent 1" w:uiPriority="48"/>
+    <w:lsdException w:name="List Table 4 Accent 1" w:uiPriority="49"/>
+    <w:lsdException w:name="List Table 5 Dark Accent 1" w:uiPriority="50"/>
+    <w:lsdException w:name="List Table 6 Colorful Accent 1" w:uiPriority="51"/>
+    <w:lsdException w:name="List Table 7 Colorful Accent 1" w:uiPriority="52"/>
+    <w:lsdException w:name="List Table 1 Light Accent 2" w:uiPriority="46"/>
+    <w:lsdException w:name="List Table 2 Accent 2" w:uiPriority="47"/>
+    <w:lsdException w:name="List Table 3 Accent 2" w:uiPriority="48"/>
+    <w:lsdException w:name="List Table 4 Accent 2" w:uiPriority="49"/>
+    <w:lsdException w:name="List Table 5 Dark Accent 2" w:uiPriority="50"/>
+    <w:lsdException w:name="List Table 6 Colorful Accent 2" w:uiPriority="51"/>
+    <w:lsdException w:name="List Table 7 Colorful Accent 2" w:uiPriority="52"/>
+    <w:lsdException w:name="List Table 1 Light Accent 3" w:uiPriority="46"/>
+    <w:lsdException w:name="List Table 2 Accent 3" w:uiPriority="47"/>
+    <w:lsdException w:name="List Table 3 Accent 3" w:uiPriority="48"/>
+    <w:lsdException w:name="List Table 4 Accent 3" w:uiPriority="49"/>
+    <w:lsdException w:name="List Table 5 Dark Accent 3" w:uiPriority="50"/>
+    <w:lsdException w:name="List Table 6 Colorful Accent 3" w:uiPriority="51"/>
+    <w:lsdException w:name="List Table 7 Colorful Accent 3" w:uiPriority="52"/>
+    <w:lsdException w:name="List Table 1 Light Accent 4" w:uiPriority="46"/>
+    <w:lsdException w:name="List Table 2 Accent 4" w:uiPriority="47"/>
+    <w:lsdException w:name="List Table 3 Accent 4" w:uiPriority="48"/>
+    <w:lsdException w:name="List Table 4 Accent 4" w:uiPriority="49"/>
+    <w:lsdException w:name="List Table 5 Dark Accent 4" w:uiPriority="50"/>
+    <w:lsdException w:name="List Table 6 Colorful Accent 4" w:uiPriority="51"/>
+    <w:lsdException w:name="List Table 7 Colorful Accent 4" w:uiPriority="52"/>
+    <w:lsdException w:name="List Table 1 Light Accent 5" w:uiPriority="46"/>
+    <w:lsdException w:name="List Table 2 Accent 5" w:uiPriority="47"/>
+    <w:lsdException w:name="List Table 3 Accent 5" w:uiPriority="48"/>
+    <w:lsdException w:name="List Table 4 Accent 5" w:uiPriority="49"/>
+    <w:lsdException w:name="List Table 5 Dark Accent 5" w:uiPriority="50"/>
+    <w:lsdException w:name="List Table 6 Colorful Accent 5" w:uiPriority="51"/>
+    <w:lsdException w:name="List Table 7 Colorful Accent 5" w:uiPriority="52"/>
+    <w:lsdException w:name="List Table 1 Light Accent 6" w:uiPriority="46"/>
+    <w:lsdException w:name="List Table 2 Accent 6" w:uiPriority="47"/>
+    <w:lsdException w:name="List Table 3 Accent 6" w:uiPriority="48"/>
+    <w:lsdException w:name="List Table 4 Accent 6" w:uiPriority="49"/>
+    <w:lsdException w:name="List Table 5 Dark Accent 6" w:uiPriority="50"/>
+    <w:lsdException w:name="List Table 6 Colorful Accent 6" w:uiPriority="51"/>
+    <w:lsdException w:name="List Table 7 Colorful Accent 6" w:uiPriority="52"/>
+    <w:lsdException w:name="Mention" w:semiHidden="1" w:unhideWhenUsed="1"/>
+    <w:lsdException w:name="Smart Hyperlink" w:semiHidden="1" w:unhideWhenUsed="1"/>
+    <w:lsdException w:name="Hashtag" w:semiHidden="1" w:unhideWhenUsed="1"/>
+    <w:lsdException w:name="Unresolved Mention" w:semiHidden="1" w:unhideWhenUsed="1"/>
+    <w:lsdException w:name="Smart Link" w:semiHidden="1" w:unhideWhenUsed="1"/>
   </w:latentStyles>
   <w:style w:type="paragraph" w:default="1" w:styleId="Normal">
     <w:name w:val="Normal"/>
     <w:qFormat/>
   </w:style>
-  <w:style w:type="paragraph" w:styleId="Titre1">
+  <w:style w:type="paragraph" w:styleId="Heading1">
     <w:name w:val="heading 1"/>
     <w:basedOn w:val="Normal"/>
     <w:next w:val="Normal"/>
-    <w:link w:val="Titre1Car"/>
+    <w:link w:val="Heading1Char"/>
     <w:uiPriority w:val="9"/>
     <w:qFormat/>
     <w:rsid w:val="00C72A6D"/>
@@ -2252,11 +2429,11 @@
       <w:szCs w:val="32"/>
     </w:rPr>
   </w:style>
-  <w:style w:type="paragraph" w:styleId="Titre2">
+  <w:style w:type="paragraph" w:styleId="Heading2">
     <w:name w:val="heading 2"/>
     <w:basedOn w:val="Normal"/>
     <w:next w:val="Normal"/>
-    <w:link w:val="Titre2Car"/>
+    <w:link w:val="Heading2Char"/>
     <w:uiPriority w:val="9"/>
     <w:unhideWhenUsed/>
     <w:qFormat/>
@@ -2276,13 +2453,13 @@
       <w:szCs w:val="26"/>
     </w:rPr>
   </w:style>
-  <w:style w:type="character" w:default="1" w:styleId="Policepardfaut">
+  <w:style w:type="character" w:default="1" w:styleId="DefaultParagraphFont">
     <w:name w:val="Default Paragraph Font"/>
     <w:uiPriority w:val="1"/>
     <w:semiHidden/>
     <w:unhideWhenUsed/>
   </w:style>
-  <w:style w:type="table" w:default="1" w:styleId="TableauNormal">
+  <w:style w:type="table" w:default="1" w:styleId="TableNormal">
     <w:name w:val="Normal Table"/>
     <w:uiPriority w:val="99"/>
     <w:semiHidden/>
@@ -2297,16 +2474,16 @@
       </w:tblCellMar>
     </w:tblPr>
   </w:style>
-  <w:style w:type="numbering" w:default="1" w:styleId="Aucuneliste">
+  <w:style w:type="numbering" w:default="1" w:styleId="NoList">
     <w:name w:val="No List"/>
     <w:uiPriority w:val="99"/>
     <w:semiHidden/>
     <w:unhideWhenUsed/>
   </w:style>
-  <w:style w:type="character" w:customStyle="1" w:styleId="Titre1Car">
-    <w:name w:val="Titre 1 Car"/>
-    <w:basedOn w:val="Policepardfaut"/>
-    <w:link w:val="Titre1"/>
+  <w:style w:type="character" w:customStyle="1" w:styleId="Heading1Char">
+    <w:name w:val="Heading 1 Char"/>
+    <w:basedOn w:val="DefaultParagraphFont"/>
+    <w:link w:val="Heading1"/>
     <w:uiPriority w:val="9"/>
     <w:rsid w:val="00C72A6D"/>
     <w:rPr>
@@ -2318,10 +2495,10 @@
       <w:szCs w:val="32"/>
     </w:rPr>
   </w:style>
-  <w:style w:type="character" w:customStyle="1" w:styleId="Titre2Car">
-    <w:name w:val="Titre 2 Car"/>
-    <w:basedOn w:val="Policepardfaut"/>
-    <w:link w:val="Titre2"/>
+  <w:style w:type="character" w:customStyle="1" w:styleId="Heading2Char">
+    <w:name w:val="Heading 2 Char"/>
+    <w:basedOn w:val="DefaultParagraphFont"/>
+    <w:link w:val="Heading2"/>
     <w:uiPriority w:val="9"/>
     <w:rsid w:val="00C72A6D"/>
     <w:rPr>
@@ -2333,9 +2510,9 @@
       <w:szCs w:val="26"/>
     </w:rPr>
   </w:style>
-  <w:style w:type="table" w:styleId="Ombrageclair">
+  <w:style w:type="table" w:styleId="LightShading">
     <w:name w:val="Light Shading"/>
-    <w:basedOn w:val="TableauNormal"/>
+    <w:basedOn w:val="TableNormal"/>
     <w:uiPriority w:val="60"/>
     <w:rsid w:val="00C72A6D"/>
     <w:rPr>
@@ -2344,17 +2521,10 @@
     <w:tblPr>
       <w:tblStyleRowBandSize w:val="1"/>
       <w:tblStyleColBandSize w:val="1"/>
-      <w:tblInd w:w="0" w:type="dxa"/>
       <w:tblBorders>
         <w:top w:val="single" w:sz="8" w:space="0" w:color="000000" w:themeColor="text1"/>
         <w:bottom w:val="single" w:sz="8" w:space="0" w:color="000000" w:themeColor="text1"/>
       </w:tblBorders>
-      <w:tblCellMar>
-        <w:top w:w="0" w:type="dxa"/>
-        <w:left w:w="108" w:type="dxa"/>
-        <w:bottom w:w="0" w:type="dxa"/>
-        <w:right w:w="108" w:type="dxa"/>
-      </w:tblCellMar>
     </w:tblPr>
     <w:tblStylePr w:type="firstRow">
       <w:pPr>
@@ -2433,7 +2603,7 @@
       </w:tcPr>
     </w:tblStylePr>
   </w:style>
-  <w:style w:type="paragraph" w:styleId="Paragraphedeliste">
+  <w:style w:type="paragraph" w:styleId="ListParagraph">
     <w:name w:val="List Paragraph"/>
     <w:basedOn w:val="Normal"/>
     <w:uiPriority w:val="34"/>
@@ -2444,10 +2614,10 @@
       <w:contextualSpacing/>
     </w:pPr>
   </w:style>
-  <w:style w:type="paragraph" w:styleId="En-tte">
+  <w:style w:type="paragraph" w:styleId="Header">
     <w:name w:val="header"/>
     <w:basedOn w:val="Normal"/>
-    <w:link w:val="En-tteCar"/>
+    <w:link w:val="HeaderChar"/>
     <w:uiPriority w:val="99"/>
     <w:unhideWhenUsed/>
     <w:rsid w:val="00D47554"/>
@@ -2458,17 +2628,17 @@
       </w:tabs>
     </w:pPr>
   </w:style>
-  <w:style w:type="character" w:customStyle="1" w:styleId="En-tteCar">
-    <w:name w:val="En-tête Car"/>
-    <w:basedOn w:val="Policepardfaut"/>
-    <w:link w:val="En-tte"/>
+  <w:style w:type="character" w:customStyle="1" w:styleId="HeaderChar">
+    <w:name w:val="Header Char"/>
+    <w:basedOn w:val="DefaultParagraphFont"/>
+    <w:link w:val="Header"/>
     <w:uiPriority w:val="99"/>
     <w:rsid w:val="00D47554"/>
   </w:style>
-  <w:style w:type="paragraph" w:styleId="Pieddepage">
+  <w:style w:type="paragraph" w:styleId="Footer">
     <w:name w:val="footer"/>
     <w:basedOn w:val="Normal"/>
-    <w:link w:val="PieddepageCar"/>
+    <w:link w:val="FooterChar"/>
     <w:uiPriority w:val="99"/>
     <w:unhideWhenUsed/>
     <w:rsid w:val="00D47554"/>
@@ -2479,426 +2649,10 @@
       </w:tabs>
     </w:pPr>
   </w:style>
-  <w:style w:type="character" w:customStyle="1" w:styleId="PieddepageCar">
-    <w:name w:val="Pied de page Car"/>
-    <w:basedOn w:val="Policepardfaut"/>
-    <w:link w:val="Pieddepage"/>
-    <w:uiPriority w:val="99"/>
-    <w:rsid w:val="00D47554"/>
-  </w:style>
-</w:styles>
-</file>
-
-<file path=word/stylesWithEffects.xml><?xml version="1.0" encoding="utf-8"?>
-<w:styles xmlns:wpc="http://schemas.microsoft.com/office/word/2010/wordprocessingCanvas" xmlns:mo="http://schemas.microsoft.com/office/mac/office/2008/main" xmlns:mc="http://schemas.openxmlformats.org/markup-compatibility/2006" xmlns:mv="urn:schemas-microsoft-com:mac:vml" xmlns:o="urn:schemas-microsoft-com:office:office" xmlns:r="http://schemas.openxmlformats.org/officeDocument/2006/relationships" xmlns:m="http://schemas.openxmlformats.org/officeDocument/2006/math" xmlns:v="urn:schemas-microsoft-com:vml" xmlns:wp14="http://schemas.microsoft.com/office/word/2010/wordprocessingDrawing" xmlns:wp="http://schemas.openxmlformats.org/drawingml/2006/wordprocessingDrawing" xmlns:w10="urn:schemas-microsoft-com:office:word" xmlns:w="http://schemas.openxmlformats.org/wordprocessingml/2006/main" xmlns:w14="http://schemas.microsoft.com/office/word/2010/wordml" xmlns:wpg="http://schemas.microsoft.com/office/word/2010/wordprocessingGroup" xmlns:wpi="http://schemas.microsoft.com/office/word/2010/wordprocessingInk" xmlns:wne="http://schemas.microsoft.com/office/word/2006/wordml" xmlns:wps="http://schemas.microsoft.com/office/word/2010/wordprocessingShape" mc:Ignorable="w14 wp14">
-  <w:docDefaults>
-    <w:rPrDefault>
-      <w:rPr>
-        <w:rFonts w:asciiTheme="minorHAnsi" w:eastAsiaTheme="minorEastAsia" w:hAnsiTheme="minorHAnsi" w:cstheme="minorBidi"/>
-        <w:sz w:val="24"/>
-        <w:szCs w:val="24"/>
-        <w:lang w:val="fr-FR" w:eastAsia="fr-FR" w:bidi="ar-SA"/>
-      </w:rPr>
-    </w:rPrDefault>
-    <w:pPrDefault/>
-  </w:docDefaults>
-  <w:latentStyles w:defLockedState="0" w:defUIPriority="99" w:defSemiHidden="1" w:defUnhideWhenUsed="1" w:defQFormat="0" w:count="276">
-    <w:lsdException w:name="Normal" w:semiHidden="0" w:uiPriority="0" w:unhideWhenUsed="0" w:qFormat="1"/>
-    <w:lsdException w:name="heading 1" w:semiHidden="0" w:uiPriority="9" w:unhideWhenUsed="0" w:qFormat="1"/>
-    <w:lsdException w:name="heading 2" w:uiPriority="9" w:qFormat="1"/>
-    <w:lsdException w:name="heading 3" w:uiPriority="9" w:qFormat="1"/>
-    <w:lsdException w:name="heading 4" w:uiPriority="9" w:qFormat="1"/>
-    <w:lsdException w:name="heading 5" w:uiPriority="9" w:qFormat="1"/>
-    <w:lsdException w:name="heading 6" w:uiPriority="9" w:qFormat="1"/>
-    <w:lsdException w:name="heading 7" w:uiPriority="9" w:qFormat="1"/>
-    <w:lsdException w:name="heading 8" w:uiPriority="9" w:qFormat="1"/>
-    <w:lsdException w:name="heading 9" w:uiPriority="9" w:qFormat="1"/>
-    <w:lsdException w:name="toc 1" w:uiPriority="39"/>
-    <w:lsdException w:name="toc 2" w:uiPriority="39"/>
-    <w:lsdException w:name="toc 3" w:uiPriority="39"/>
-    <w:lsdException w:name="toc 4" w:uiPriority="39"/>
-    <w:lsdException w:name="toc 5" w:uiPriority="39"/>
-    <w:lsdException w:name="toc 6" w:uiPriority="39"/>
-    <w:lsdException w:name="toc 7" w:uiPriority="39"/>
-    <w:lsdException w:name="toc 8" w:uiPriority="39"/>
-    <w:lsdException w:name="toc 9" w:uiPriority="39"/>
-    <w:lsdException w:name="caption" w:uiPriority="35" w:qFormat="1"/>
-    <w:lsdException w:name="Title" w:semiHidden="0" w:uiPriority="10" w:unhideWhenUsed="0" w:qFormat="1"/>
-    <w:lsdException w:name="Default Paragraph Font" w:uiPriority="1"/>
-    <w:lsdException w:name="Subtitle" w:semiHidden="0" w:uiPriority="11" w:unhideWhenUsed="0" w:qFormat="1"/>
-    <w:lsdException w:name="Strong" w:semiHidden="0" w:uiPriority="22" w:unhideWhenUsed="0" w:qFormat="1"/>
-    <w:lsdException w:name="Emphasis" w:semiHidden="0" w:uiPriority="20" w:unhideWhenUsed="0" w:qFormat="1"/>
-    <w:lsdException w:name="Table Grid" w:semiHidden="0" w:uiPriority="59" w:unhideWhenUsed="0"/>
-    <w:lsdException w:name="Placeholder Text" w:unhideWhenUsed="0"/>
-    <w:lsdException w:name="No Spacing" w:semiHidden="0" w:uiPriority="1" w:unhideWhenUsed="0" w:qFormat="1"/>
-    <w:lsdException w:name="Light Shading" w:semiHidden="0" w:uiPriority="60" w:unhideWhenUsed="0"/>
-    <w:lsdException w:name="Light List" w:semiHidden="0" w:uiPriority="61" w:unhideWhenUsed="0"/>
-    <w:lsdException w:name="Light Grid" w:semiHidden="0" w:uiPriority="62" w:unhideWhenUsed="0"/>
-    <w:lsdException w:name="Medium Shading 1" w:semiHidden="0" w:uiPriority="63" w:unhideWhenUsed="0"/>
-    <w:lsdException w:name="Medium Shading 2" w:semiHidden="0" w:uiPriority="64" w:unhideWhenUsed="0"/>
-    <w:lsdException w:name="Medium List 1" w:semiHidden="0" w:uiPriority="65" w:unhideWhenUsed="0"/>
-    <w:lsdException w:name="Medium List 2" w:semiHidden="0" w:uiPriority="66" w:unhideWhenUsed="0"/>
-    <w:lsdException w:name="Medium Grid 1" w:semiHidden="0" w:uiPriority="67" w:unhideWhenUsed="0"/>
-    <w:lsdException w:name="Medium Grid 2" w:semiHidden="0" w:uiPriority="68" w:unhideWhenUsed="0"/>
-    <w:lsdException w:name="Medium Grid 3" w:semiHidden="0" w:uiPriority="69" w:unhideWhenUsed="0"/>
-    <w:lsdException w:name="Dark List" w:semiHidden="0" w:uiPriority="70" w:unhideWhenUsed="0"/>
-    <w:lsdException w:name="Colorful Shading" w:semiHidden="0" w:uiPriority="71" w:unhideWhenUsed="0"/>
-    <w:lsdException w:name="Colorful List" w:semiHidden="0" w:uiPriority="72" w:unhideWhenUsed="0"/>
-    <w:lsdException w:name="Colorful Grid" w:semiHidden="0" w:uiPriority="73" w:unhideWhenUsed="0"/>
-    <w:lsdException w:name="Light Shading Accent 1" w:semiHidden="0" w:uiPriority="60" w:unhideWhenUsed="0"/>
-    <w:lsdException w:name="Light List Accent 1" w:semiHidden="0" w:uiPriority="61" w:unhideWhenUsed="0"/>
-    <w:lsdException w:name="Light Grid Accent 1" w:semiHidden="0" w:uiPriority="62" w:unhideWhenUsed="0"/>
-    <w:lsdException w:name="Medium Shading 1 Accent 1" w:semiHidden="0" w:uiPriority="63" w:unhideWhenUsed="0"/>
-    <w:lsdException w:name="Medium Shading 2 Accent 1" w:semiHidden="0" w:uiPriority="64" w:unhideWhenUsed="0"/>
-    <w:lsdException w:name="Medium List 1 Accent 1" w:semiHidden="0" w:uiPriority="65" w:unhideWhenUsed="0"/>
-    <w:lsdException w:name="Revision" w:unhideWhenUsed="0"/>
-    <w:lsdException w:name="List Paragraph" w:semiHidden="0" w:uiPriority="34" w:unhideWhenUsed="0" w:qFormat="1"/>
-    <w:lsdException w:name="Quote" w:semiHidden="0" w:uiPriority="29" w:unhideWhenUsed="0" w:qFormat="1"/>
-    <w:lsdException w:name="Intense Quote" w:semiHidden="0" w:uiPriority="30" w:unhideWhenUsed="0" w:qFormat="1"/>
-    <w:lsdException w:name="Medium List 2 Accent 1" w:semiHidden="0" w:uiPriority="66" w:unhideWhenUsed="0"/>
-    <w:lsdException w:name="Medium Grid 1 Accent 1" w:semiHidden="0" w:uiPriority="67" w:unhideWhenUsed="0"/>
-    <w:lsdException w:name="Medium Grid 2 Accent 1" w:semiHidden="0" w:uiPriority="68" w:unhideWhenUsed="0"/>
-    <w:lsdException w:name="Medium Grid 3 Accent 1" w:semiHidden="0" w:uiPriority="69" w:unhideWhenUsed="0"/>
-    <w:lsdException w:name="Dark List Accent 1" w:semiHidden="0" w:uiPriority="70" w:unhideWhenUsed="0"/>
-    <w:lsdException w:name="Colorful Shading Accent 1" w:semiHidden="0" w:uiPriority="71" w:unhideWhenUsed="0"/>
-    <w:lsdException w:name="Colorful List Accent 1" w:semiHidden="0" w:uiPriority="72" w:unhideWhenUsed="0"/>
-    <w:lsdException w:name="Colorful Grid Accent 1" w:semiHidden="0" w:uiPriority="73" w:unhideWhenUsed="0"/>
-    <w:lsdException w:name="Light Shading Accent 2" w:semiHidden="0" w:uiPriority="60" w:unhideWhenUsed="0"/>
-    <w:lsdException w:name="Light List Accent 2" w:semiHidden="0" w:uiPriority="61" w:unhideWhenUsed="0"/>
-    <w:lsdException w:name="Light Grid Accent 2" w:semiHidden="0" w:uiPriority="62" w:unhideWhenUsed="0"/>
-    <w:lsdException w:name="Medium Shading 1 Accent 2" w:semiHidden="0" w:uiPriority="63" w:unhideWhenUsed="0"/>
-    <w:lsdException w:name="Medium Shading 2 Accent 2" w:semiHidden="0" w:uiPriority="64" w:unhideWhenUsed="0"/>
-    <w:lsdException w:name="Medium List 1 Accent 2" w:semiHidden="0" w:uiPriority="65" w:unhideWhenUsed="0"/>
-    <w:lsdException w:name="Medium List 2 Accent 2" w:semiHidden="0" w:uiPriority="66" w:unhideWhenUsed="0"/>
-    <w:lsdException w:name="Medium Grid 1 Accent 2" w:semiHidden="0" w:uiPriority="67" w:unhideWhenUsed="0"/>
-    <w:lsdException w:name="Medium Grid 2 Accent 2" w:semiHidden="0" w:uiPriority="68" w:unhideWhenUsed="0"/>
-    <w:lsdException w:name="Medium Grid 3 Accent 2" w:semiHidden="0" w:uiPriority="69" w:unhideWhenUsed="0"/>
-    <w:lsdException w:name="Dark List Accent 2" w:semiHidden="0" w:uiPriority="70" w:unhideWhenUsed="0"/>
-    <w:lsdException w:name="Colorful Shading Accent 2" w:semiHidden="0" w:uiPriority="71" w:unhideWhenUsed="0"/>
-    <w:lsdException w:name="Colorful List Accent 2" w:semiHidden="0" w:uiPriority="72" w:unhideWhenUsed="0"/>
-    <w:lsdException w:name="Colorful Grid Accent 2" w:semiHidden="0" w:uiPriority="73" w:unhideWhenUsed="0"/>
-    <w:lsdException w:name="Light Shading Accent 3" w:semiHidden="0" w:uiPriority="60" w:unhideWhenUsed="0"/>
-    <w:lsdException w:name="Light List Accent 3" w:semiHidden="0" w:uiPriority="61" w:unhideWhenUsed="0"/>
-    <w:lsdException w:name="Light Grid Accent 3" w:semiHidden="0" w:uiPriority="62" w:unhideWhenUsed="0"/>
-    <w:lsdException w:name="Medium Shading 1 Accent 3" w:semiHidden="0" w:uiPriority="63" w:unhideWhenUsed="0"/>
-    <w:lsdException w:name="Medium Shading 2 Accent 3" w:semiHidden="0" w:uiPriority="64" w:unhideWhenUsed="0"/>
-    <w:lsdException w:name="Medium List 1 Accent 3" w:semiHidden="0" w:uiPriority="65" w:unhideWhenUsed="0"/>
-    <w:lsdException w:name="Medium List 2 Accent 3" w:semiHidden="0" w:uiPriority="66" w:unhideWhenUsed="0"/>
-    <w:lsdException w:name="Medium Grid 1 Accent 3" w:semiHidden="0" w:uiPriority="67" w:unhideWhenUsed="0"/>
-    <w:lsdException w:name="Medium Grid 2 Accent 3" w:semiHidden="0" w:uiPriority="68" w:unhideWhenUsed="0"/>
-    <w:lsdException w:name="Medium Grid 3 Accent 3" w:semiHidden="0" w:uiPriority="69" w:unhideWhenUsed="0"/>
-    <w:lsdException w:name="Dark List Accent 3" w:semiHidden="0" w:uiPriority="70" w:unhideWhenUsed="0"/>
-    <w:lsdException w:name="Colorful Shading Accent 3" w:semiHidden="0" w:uiPriority="71" w:unhideWhenUsed="0"/>
-    <w:lsdException w:name="Colorful List Accent 3" w:semiHidden="0" w:uiPriority="72" w:unhideWhenUsed="0"/>
-    <w:lsdException w:name="Colorful Grid Accent 3" w:semiHidden="0" w:uiPriority="73" w:unhideWhenUsed="0"/>
-    <w:lsdException w:name="Light Shading Accent 4" w:semiHidden="0" w:uiPriority="60" w:unhideWhenUsed="0"/>
-    <w:lsdException w:name="Light List Accent 4" w:semiHidden="0" w:uiPriority="61" w:unhideWhenUsed="0"/>
-    <w:lsdException w:name="Light Grid Accent 4" w:semiHidden="0" w:uiPriority="62" w:unhideWhenUsed="0"/>
-    <w:lsdException w:name="Medium Shading 1 Accent 4" w:semiHidden="0" w:uiPriority="63" w:unhideWhenUsed="0"/>
-    <w:lsdException w:name="Medium Shading 2 Accent 4" w:semiHidden="0" w:uiPriority="64" w:unhideWhenUsed="0"/>
-    <w:lsdException w:name="Medium List 1 Accent 4" w:semiHidden="0" w:uiPriority="65" w:unhideWhenUsed="0"/>
-    <w:lsdException w:name="Medium List 2 Accent 4" w:semiHidden="0" w:uiPriority="66" w:unhideWhenUsed="0"/>
-    <w:lsdException w:name="Medium Grid 1 Accent 4" w:semiHidden="0" w:uiPriority="67" w:unhideWhenUsed="0"/>
-    <w:lsdException w:name="Medium Grid 2 Accent 4" w:semiHidden="0" w:uiPriority="68" w:unhideWhenUsed="0"/>
-    <w:lsdException w:name="Medium Grid 3 Accent 4" w:semiHidden="0" w:uiPriority="69" w:unhideWhenUsed="0"/>
-    <w:lsdException w:name="Dark List Accent 4" w:semiHidden="0" w:uiPriority="70" w:unhideWhenUsed="0"/>
-    <w:lsdException w:name="Colorful Shading Accent 4" w:semiHidden="0" w:uiPriority="71" w:unhideWhenUsed="0"/>
-    <w:lsdException w:name="Colorful List Accent 4" w:semiHidden="0" w:uiPriority="72" w:unhideWhenUsed="0"/>
-    <w:lsdException w:name="Colorful Grid Accent 4" w:semiHidden="0" w:uiPriority="73" w:unhideWhenUsed="0"/>
-    <w:lsdException w:name="Light Shading Accent 5" w:semiHidden="0" w:uiPriority="60" w:unhideWhenUsed="0"/>
-    <w:lsdException w:name="Light List Accent 5" w:semiHidden="0" w:uiPriority="61" w:unhideWhenUsed="0"/>
-    <w:lsdException w:name="Light Grid Accent 5" w:semiHidden="0" w:uiPriority="62" w:unhideWhenUsed="0"/>
-    <w:lsdException w:name="Medium Shading 1 Accent 5" w:semiHidden="0" w:uiPriority="63" w:unhideWhenUsed="0"/>
-    <w:lsdException w:name="Medium Shading 2 Accent 5" w:semiHidden="0" w:uiPriority="64" w:unhideWhenUsed="0"/>
-    <w:lsdException w:name="Medium List 1 Accent 5" w:semiHidden="0" w:uiPriority="65" w:unhideWhenUsed="0"/>
-    <w:lsdException w:name="Medium List 2 Accent 5" w:semiHidden="0" w:uiPriority="66" w:unhideWhenUsed="0"/>
-    <w:lsdException w:name="Medium Grid 1 Accent 5" w:semiHidden="0" w:uiPriority="67" w:unhideWhenUsed="0"/>
-    <w:lsdException w:name="Medium Grid 2 Accent 5" w:semiHidden="0" w:uiPriority="68" w:unhideWhenUsed="0"/>
-    <w:lsdException w:name="Medium Grid 3 Accent 5" w:semiHidden="0" w:uiPriority="69" w:unhideWhenUsed="0"/>
-    <w:lsdException w:name="Dark List Accent 5" w:semiHidden="0" w:uiPriority="70" w:unhideWhenUsed="0"/>
-    <w:lsdException w:name="Colorful Shading Accent 5" w:semiHidden="0" w:uiPriority="71" w:unhideWhenUsed="0"/>
-    <w:lsdException w:name="Colorful List Accent 5" w:semiHidden="0" w:uiPriority="72" w:unhideWhenUsed="0"/>
-    <w:lsdException w:name="Colorful Grid Accent 5" w:semiHidden="0" w:uiPriority="73" w:unhideWhenUsed="0"/>
-    <w:lsdException w:name="Light Shading Accent 6" w:semiHidden="0" w:uiPriority="60" w:unhideWhenUsed="0"/>
-    <w:lsdException w:name="Light List Accent 6" w:semiHidden="0" w:uiPriority="61" w:unhideWhenUsed="0"/>
-    <w:lsdException w:name="Light Grid Accent 6" w:semiHidden="0" w:uiPriority="62" w:unhideWhenUsed="0"/>
-    <w:lsdException w:name="Medium Shading 1 Accent 6" w:semiHidden="0" w:uiPriority="63" w:unhideWhenUsed="0"/>
-    <w:lsdException w:name="Medium Shading 2 Accent 6" w:semiHidden="0" w:uiPriority="64" w:unhideWhenUsed="0"/>
-    <w:lsdException w:name="Medium List 1 Accent 6" w:semiHidden="0" w:uiPriority="65" w:unhideWhenUsed="0"/>
-    <w:lsdException w:name="Medium List 2 Accent 6" w:semiHidden="0" w:uiPriority="66" w:unhideWhenUsed="0"/>
-    <w:lsdException w:name="Medium Grid 1 Accent 6" w:semiHidden="0" w:uiPriority="67" w:unhideWhenUsed="0"/>
-    <w:lsdException w:name="Medium Grid 2 Accent 6" w:semiHidden="0" w:uiPriority="68" w:unhideWhenUsed="0"/>
-    <w:lsdException w:name="Medium Grid 3 Accent 6" w:semiHidden="0" w:uiPriority="69" w:unhideWhenUsed="0"/>
-    <w:lsdException w:name="Dark List Accent 6" w:semiHidden="0" w:uiPriority="70" w:unhideWhenUsed="0"/>
-    <w:lsdException w:name="Colorful Shading Accent 6" w:semiHidden="0" w:uiPriority="71" w:unhideWhenUsed="0"/>
-    <w:lsdException w:name="Colorful List Accent 6" w:semiHidden="0" w:uiPriority="72" w:unhideWhenUsed="0"/>
-    <w:lsdException w:name="Colorful Grid Accent 6" w:semiHidden="0" w:uiPriority="73" w:unhideWhenUsed="0"/>
-    <w:lsdException w:name="Subtle Emphasis" w:semiHidden="0" w:uiPriority="19" w:unhideWhenUsed="0" w:qFormat="1"/>
-    <w:lsdException w:name="Intense Emphasis" w:semiHidden="0" w:uiPriority="21" w:unhideWhenUsed="0" w:qFormat="1"/>
-    <w:lsdException w:name="Subtle Reference" w:semiHidden="0" w:uiPriority="31" w:unhideWhenUsed="0" w:qFormat="1"/>
-    <w:lsdException w:name="Intense Reference" w:semiHidden="0" w:uiPriority="32" w:unhideWhenUsed="0" w:qFormat="1"/>
-    <w:lsdException w:name="Book Title" w:semiHidden="0" w:uiPriority="33" w:unhideWhenUsed="0" w:qFormat="1"/>
-    <w:lsdException w:name="Bibliography" w:uiPriority="37"/>
-    <w:lsdException w:name="TOC Heading" w:uiPriority="39" w:qFormat="1"/>
-  </w:latentStyles>
-  <w:style w:type="paragraph" w:default="1" w:styleId="Normal">
-    <w:name w:val="Normal"/>
-    <w:qFormat/>
-  </w:style>
-  <w:style w:type="paragraph" w:styleId="Titre1">
-    <w:name w:val="heading 1"/>
-    <w:basedOn w:val="Normal"/>
-    <w:next w:val="Normal"/>
-    <w:link w:val="Titre1Car"/>
-    <w:uiPriority w:val="9"/>
-    <w:qFormat/>
-    <w:rsid w:val="00C72A6D"/>
-    <w:pPr>
-      <w:keepNext/>
-      <w:keepLines/>
-      <w:spacing w:before="480"/>
-      <w:outlineLvl w:val="0"/>
-    </w:pPr>
-    <w:rPr>
-      <w:rFonts w:asciiTheme="majorHAnsi" w:eastAsiaTheme="majorEastAsia" w:hAnsiTheme="majorHAnsi" w:cstheme="majorBidi"/>
-      <w:b/>
-      <w:bCs/>
-      <w:color w:val="345A8A" w:themeColor="accent1" w:themeShade="B5"/>
-      <w:sz w:val="32"/>
-      <w:szCs w:val="32"/>
-    </w:rPr>
-  </w:style>
-  <w:style w:type="paragraph" w:styleId="Titre2">
-    <w:name w:val="heading 2"/>
-    <w:basedOn w:val="Normal"/>
-    <w:next w:val="Normal"/>
-    <w:link w:val="Titre2Car"/>
-    <w:uiPriority w:val="9"/>
-    <w:unhideWhenUsed/>
-    <w:qFormat/>
-    <w:rsid w:val="00C72A6D"/>
-    <w:pPr>
-      <w:keepNext/>
-      <w:keepLines/>
-      <w:spacing w:before="200"/>
-      <w:outlineLvl w:val="1"/>
-    </w:pPr>
-    <w:rPr>
-      <w:rFonts w:asciiTheme="majorHAnsi" w:eastAsiaTheme="majorEastAsia" w:hAnsiTheme="majorHAnsi" w:cstheme="majorBidi"/>
-      <w:b/>
-      <w:bCs/>
-      <w:color w:val="4F81BD" w:themeColor="accent1"/>
-      <w:sz w:val="26"/>
-      <w:szCs w:val="26"/>
-    </w:rPr>
-  </w:style>
-  <w:style w:type="character" w:default="1" w:styleId="Policepardfaut">
-    <w:name w:val="Default Paragraph Font"/>
-    <w:uiPriority w:val="1"/>
-    <w:semiHidden/>
-    <w:unhideWhenUsed/>
-  </w:style>
-  <w:style w:type="table" w:default="1" w:styleId="TableauNormal">
-    <w:name w:val="Normal Table"/>
-    <w:uiPriority w:val="99"/>
-    <w:semiHidden/>
-    <w:unhideWhenUsed/>
-    <w:tblPr>
-      <w:tblInd w:w="0" w:type="dxa"/>
-      <w:tblCellMar>
-        <w:top w:w="0" w:type="dxa"/>
-        <w:left w:w="108" w:type="dxa"/>
-        <w:bottom w:w="0" w:type="dxa"/>
-        <w:right w:w="108" w:type="dxa"/>
-      </w:tblCellMar>
-    </w:tblPr>
-  </w:style>
-  <w:style w:type="numbering" w:default="1" w:styleId="Aucuneliste">
-    <w:name w:val="No List"/>
-    <w:uiPriority w:val="99"/>
-    <w:semiHidden/>
-    <w:unhideWhenUsed/>
-  </w:style>
-  <w:style w:type="character" w:customStyle="1" w:styleId="Titre1Car">
-    <w:name w:val="Titre 1 Car"/>
-    <w:basedOn w:val="Policepardfaut"/>
-    <w:link w:val="Titre1"/>
-    <w:uiPriority w:val="9"/>
-    <w:rsid w:val="00C72A6D"/>
-    <w:rPr>
-      <w:rFonts w:asciiTheme="majorHAnsi" w:eastAsiaTheme="majorEastAsia" w:hAnsiTheme="majorHAnsi" w:cstheme="majorBidi"/>
-      <w:b/>
-      <w:bCs/>
-      <w:color w:val="345A8A" w:themeColor="accent1" w:themeShade="B5"/>
-      <w:sz w:val="32"/>
-      <w:szCs w:val="32"/>
-    </w:rPr>
-  </w:style>
-  <w:style w:type="character" w:customStyle="1" w:styleId="Titre2Car">
-    <w:name w:val="Titre 2 Car"/>
-    <w:basedOn w:val="Policepardfaut"/>
-    <w:link w:val="Titre2"/>
-    <w:uiPriority w:val="9"/>
-    <w:rsid w:val="00C72A6D"/>
-    <w:rPr>
-      <w:rFonts w:asciiTheme="majorHAnsi" w:eastAsiaTheme="majorEastAsia" w:hAnsiTheme="majorHAnsi" w:cstheme="majorBidi"/>
-      <w:b/>
-      <w:bCs/>
-      <w:color w:val="4F81BD" w:themeColor="accent1"/>
-      <w:sz w:val="26"/>
-      <w:szCs w:val="26"/>
-    </w:rPr>
-  </w:style>
-  <w:style w:type="table" w:styleId="Ombrageclair">
-    <w:name w:val="Light Shading"/>
-    <w:basedOn w:val="TableauNormal"/>
-    <w:uiPriority w:val="60"/>
-    <w:rsid w:val="00C72A6D"/>
-    <w:rPr>
-      <w:color w:val="000000" w:themeColor="text1" w:themeShade="BF"/>
-    </w:rPr>
-    <w:tblPr>
-      <w:tblStyleRowBandSize w:val="1"/>
-      <w:tblStyleColBandSize w:val="1"/>
-      <w:tblInd w:w="0" w:type="dxa"/>
-      <w:tblBorders>
-        <w:top w:val="single" w:sz="8" w:space="0" w:color="000000" w:themeColor="text1"/>
-        <w:bottom w:val="single" w:sz="8" w:space="0" w:color="000000" w:themeColor="text1"/>
-      </w:tblBorders>
-      <w:tblCellMar>
-        <w:top w:w="0" w:type="dxa"/>
-        <w:left w:w="108" w:type="dxa"/>
-        <w:bottom w:w="0" w:type="dxa"/>
-        <w:right w:w="108" w:type="dxa"/>
-      </w:tblCellMar>
-    </w:tblPr>
-    <w:tblStylePr w:type="firstRow">
-      <w:pPr>
-        <w:spacing w:before="0" w:after="0" w:line="240" w:lineRule="auto"/>
-      </w:pPr>
-      <w:rPr>
-        <w:b/>
-        <w:bCs/>
-      </w:rPr>
-      <w:tblPr/>
-      <w:tcPr>
-        <w:tcBorders>
-          <w:top w:val="single" w:sz="8" w:space="0" w:color="000000" w:themeColor="text1"/>
-          <w:left w:val="nil"/>
-          <w:bottom w:val="single" w:sz="8" w:space="0" w:color="000000" w:themeColor="text1"/>
-          <w:right w:val="nil"/>
-          <w:insideH w:val="nil"/>
-          <w:insideV w:val="nil"/>
-        </w:tcBorders>
-      </w:tcPr>
-    </w:tblStylePr>
-    <w:tblStylePr w:type="lastRow">
-      <w:pPr>
-        <w:spacing w:before="0" w:after="0" w:line="240" w:lineRule="auto"/>
-      </w:pPr>
-      <w:rPr>
-        <w:b/>
-        <w:bCs/>
-      </w:rPr>
-      <w:tblPr/>
-      <w:tcPr>
-        <w:tcBorders>
-          <w:top w:val="single" w:sz="8" w:space="0" w:color="000000" w:themeColor="text1"/>
-          <w:left w:val="nil"/>
-          <w:bottom w:val="single" w:sz="8" w:space="0" w:color="000000" w:themeColor="text1"/>
-          <w:right w:val="nil"/>
-          <w:insideH w:val="nil"/>
-          <w:insideV w:val="nil"/>
-        </w:tcBorders>
-      </w:tcPr>
-    </w:tblStylePr>
-    <w:tblStylePr w:type="firstCol">
-      <w:rPr>
-        <w:b/>
-        <w:bCs/>
-      </w:rPr>
-    </w:tblStylePr>
-    <w:tblStylePr w:type="lastCol">
-      <w:rPr>
-        <w:b/>
-        <w:bCs/>
-      </w:rPr>
-    </w:tblStylePr>
-    <w:tblStylePr w:type="band1Vert">
-      <w:tblPr/>
-      <w:tcPr>
-        <w:tcBorders>
-          <w:left w:val="nil"/>
-          <w:right w:val="nil"/>
-          <w:insideH w:val="nil"/>
-          <w:insideV w:val="nil"/>
-        </w:tcBorders>
-        <w:shd w:val="clear" w:color="auto" w:fill="C0C0C0" w:themeFill="text1" w:themeFillTint="3F"/>
-      </w:tcPr>
-    </w:tblStylePr>
-    <w:tblStylePr w:type="band1Horz">
-      <w:tblPr/>
-      <w:tcPr>
-        <w:tcBorders>
-          <w:left w:val="nil"/>
-          <w:right w:val="nil"/>
-          <w:insideH w:val="nil"/>
-          <w:insideV w:val="nil"/>
-        </w:tcBorders>
-        <w:shd w:val="clear" w:color="auto" w:fill="C0C0C0" w:themeFill="text1" w:themeFillTint="3F"/>
-      </w:tcPr>
-    </w:tblStylePr>
-  </w:style>
-  <w:style w:type="paragraph" w:styleId="Paragraphedeliste">
-    <w:name w:val="List Paragraph"/>
-    <w:basedOn w:val="Normal"/>
-    <w:uiPriority w:val="34"/>
-    <w:qFormat/>
-    <w:rsid w:val="00C86681"/>
-    <w:pPr>
-      <w:ind w:left="720"/>
-      <w:contextualSpacing/>
-    </w:pPr>
-  </w:style>
-  <w:style w:type="paragraph" w:styleId="En-tte">
-    <w:name w:val="header"/>
-    <w:basedOn w:val="Normal"/>
-    <w:link w:val="En-tteCar"/>
-    <w:uiPriority w:val="99"/>
-    <w:unhideWhenUsed/>
-    <w:rsid w:val="00D47554"/>
-    <w:pPr>
-      <w:tabs>
-        <w:tab w:val="center" w:pos="4536"/>
-        <w:tab w:val="right" w:pos="9072"/>
-      </w:tabs>
-    </w:pPr>
-  </w:style>
-  <w:style w:type="character" w:customStyle="1" w:styleId="En-tteCar">
-    <w:name w:val="En-tête Car"/>
-    <w:basedOn w:val="Policepardfaut"/>
-    <w:link w:val="En-tte"/>
-    <w:uiPriority w:val="99"/>
-    <w:rsid w:val="00D47554"/>
-  </w:style>
-  <w:style w:type="paragraph" w:styleId="Pieddepage">
-    <w:name w:val="footer"/>
-    <w:basedOn w:val="Normal"/>
-    <w:link w:val="PieddepageCar"/>
-    <w:uiPriority w:val="99"/>
-    <w:unhideWhenUsed/>
-    <w:rsid w:val="00D47554"/>
-    <w:pPr>
-      <w:tabs>
-        <w:tab w:val="center" w:pos="4536"/>
-        <w:tab w:val="right" w:pos="9072"/>
-      </w:tabs>
-    </w:pPr>
-  </w:style>
-  <w:style w:type="character" w:customStyle="1" w:styleId="PieddepageCar">
-    <w:name w:val="Pied de page Car"/>
-    <w:basedOn w:val="Policepardfaut"/>
-    <w:link w:val="Pieddepage"/>
+  <w:style w:type="character" w:customStyle="1" w:styleId="FooterChar">
+    <w:name w:val="Footer Char"/>
+    <w:basedOn w:val="DefaultParagraphFont"/>
+    <w:link w:val="Footer"/>
     <w:uiPriority w:val="99"/>
     <w:rsid w:val="00D47554"/>
   </w:style>

</xml_diff>

<commit_message>
feat: Add option to preserve cell line breaks to `docx_summary()`
</commit_message>
<xml_diff>
--- a/inst/doc_examples/example.docx
+++ b/inst/doc_examples/example.docx
@@ -1,10 +1,10 @@
 
 <file path=word/document.xml><?xml version="1.0" encoding="utf-8"?>
-<w:document xmlns:wpc="http://schemas.microsoft.com/office/word/2010/wordprocessingCanvas" xmlns:mo="http://schemas.microsoft.com/office/mac/office/2008/main" xmlns:mc="http://schemas.openxmlformats.org/markup-compatibility/2006" xmlns:mv="urn:schemas-microsoft-com:mac:vml" xmlns:o="urn:schemas-microsoft-com:office:office" xmlns:r="http://schemas.openxmlformats.org/officeDocument/2006/relationships" xmlns:m="http://schemas.openxmlformats.org/officeDocument/2006/math" xmlns:v="urn:schemas-microsoft-com:vml" xmlns:wp14="http://schemas.microsoft.com/office/word/2010/wordprocessingDrawing" xmlns:wp="http://schemas.openxmlformats.org/drawingml/2006/wordprocessingDrawing" xmlns:w10="urn:schemas-microsoft-com:office:word" xmlns:w="http://schemas.openxmlformats.org/wordprocessingml/2006/main" xmlns:w14="http://schemas.microsoft.com/office/word/2010/wordml" xmlns:wpg="http://schemas.microsoft.com/office/word/2010/wordprocessingGroup" xmlns:wpi="http://schemas.microsoft.com/office/word/2010/wordprocessingInk" xmlns:wne="http://schemas.microsoft.com/office/word/2006/wordml" xmlns:wps="http://schemas.microsoft.com/office/word/2010/wordprocessingShape" mc:Ignorable="w14 wp14">
+<w:document xmlns:wpc="http://schemas.microsoft.com/office/word/2010/wordprocessingCanvas" xmlns:cx="http://schemas.microsoft.com/office/drawing/2014/chartex" xmlns:cx1="http://schemas.microsoft.com/office/drawing/2015/9/8/chartex" xmlns:cx2="http://schemas.microsoft.com/office/drawing/2015/10/21/chartex" xmlns:cx3="http://schemas.microsoft.com/office/drawing/2016/5/9/chartex" xmlns:cx4="http://schemas.microsoft.com/office/drawing/2016/5/10/chartex" xmlns:cx5="http://schemas.microsoft.com/office/drawing/2016/5/11/chartex" xmlns:cx6="http://schemas.microsoft.com/office/drawing/2016/5/12/chartex" xmlns:cx7="http://schemas.microsoft.com/office/drawing/2016/5/13/chartex" xmlns:cx8="http://schemas.microsoft.com/office/drawing/2016/5/14/chartex" xmlns:mc="http://schemas.openxmlformats.org/markup-compatibility/2006" xmlns:aink="http://schemas.microsoft.com/office/drawing/2016/ink" xmlns:am3d="http://schemas.microsoft.com/office/drawing/2017/model3d" xmlns:o="urn:schemas-microsoft-com:office:office" xmlns:oel="http://schemas.microsoft.com/office/2019/extlst" xmlns:r="http://schemas.openxmlformats.org/officeDocument/2006/relationships" xmlns:m="http://schemas.openxmlformats.org/officeDocument/2006/math" xmlns:v="urn:schemas-microsoft-com:vml" xmlns:wp14="http://schemas.microsoft.com/office/word/2010/wordprocessingDrawing" xmlns:wp="http://schemas.openxmlformats.org/drawingml/2006/wordprocessingDrawing" xmlns:w10="urn:schemas-microsoft-com:office:word" xmlns:w="http://schemas.openxmlformats.org/wordprocessingml/2006/main" xmlns:w14="http://schemas.microsoft.com/office/word/2010/wordml" xmlns:w15="http://schemas.microsoft.com/office/word/2012/wordml" xmlns:w16cex="http://schemas.microsoft.com/office/word/2018/wordml/cex" xmlns:w16cid="http://schemas.microsoft.com/office/word/2016/wordml/cid" xmlns:w16="http://schemas.microsoft.com/office/word/2018/wordml" xmlns:w16du="http://schemas.microsoft.com/office/word/2023/wordml/word16du" xmlns:w16sdtdh="http://schemas.microsoft.com/office/word/2020/wordml/sdtdatahash" xmlns:w16se="http://schemas.microsoft.com/office/word/2015/wordml/symex" xmlns:wpg="http://schemas.microsoft.com/office/word/2010/wordprocessingGroup" xmlns:wpi="http://schemas.microsoft.com/office/word/2010/wordprocessingInk" xmlns:wne="http://schemas.microsoft.com/office/word/2006/wordml" xmlns:wps="http://schemas.microsoft.com/office/word/2010/wordprocessingShape" mc:Ignorable="w14 w15 w16se w16cid w16 w16cex w16sdtdh wp14">
   <w:body>
     <w:p>
       <w:pPr>
-        <w:pStyle w:val="Titre1"/>
+        <w:pStyle w:val="Heading1"/>
       </w:pPr>
       <w:proofErr w:type="spellStart"/>
       <w:r>
@@ -14,13 +14,14 @@
       <w:r>
         <w:t xml:space="preserve"> 1</w:t>
       </w:r>
-      <w:bookmarkStart w:id="0" w:name="_GoBack"/>
     </w:p>
-    <w:bookmarkEnd w:id="0"/>
     <w:p>
-      <w:proofErr w:type="spellStart"/>
-      <w:r>
-        <w:t>Lorem</w:t>
+      <w:r>
+        <w:t xml:space="preserve">Lorem ipsum </w:t>
+      </w:r>
+      <w:proofErr w:type="spellStart"/>
+      <w:r>
+        <w:t>dolor</w:t>
       </w:r>
       <w:proofErr w:type="spellEnd"/>
       <w:r>
@@ -28,7 +29,7 @@
       </w:r>
       <w:proofErr w:type="spellStart"/>
       <w:r>
-        <w:t>ipsum</w:t>
+        <w:t>sit</w:t>
       </w:r>
       <w:proofErr w:type="spellEnd"/>
       <w:r>
@@ -36,7 +37,16 @@
       </w:r>
       <w:proofErr w:type="spellStart"/>
       <w:r>
-        <w:t>dolor</w:t>
+        <w:t>amet</w:t>
+      </w:r>
+      <w:proofErr w:type="spellEnd"/>
+      <w:r>
+        <w:t xml:space="preserve">, </w:t>
+      </w:r>
+      <w:bookmarkStart w:id="0" w:name="bmk_1"/>
+      <w:proofErr w:type="spellStart"/>
+      <w:r>
+        <w:t>consectetur</w:t>
       </w:r>
       <w:proofErr w:type="spellEnd"/>
       <w:r>
@@ -44,38 +54,13 @@
       </w:r>
       <w:proofErr w:type="spellStart"/>
       <w:r>
-        <w:t>sit</w:t>
+        <w:t>adipiscing</w:t>
       </w:r>
       <w:proofErr w:type="spellEnd"/>
       <w:r>
         <w:t xml:space="preserve"> </w:t>
       </w:r>
-      <w:proofErr w:type="spellStart"/>
-      <w:r>
-        <w:t>amet</w:t>
-      </w:r>
-      <w:proofErr w:type="spellEnd"/>
-      <w:r>
-        <w:t xml:space="preserve">, </w:t>
-      </w:r>
-      <w:bookmarkStart w:id="1" w:name="bmk_1"/>
-      <w:proofErr w:type="spellStart"/>
-      <w:r>
-        <w:t>consectetur</w:t>
-      </w:r>
-      <w:proofErr w:type="spellEnd"/>
-      <w:r>
-        <w:t xml:space="preserve"> </w:t>
-      </w:r>
-      <w:proofErr w:type="spellStart"/>
-      <w:r>
-        <w:t>adipiscing</w:t>
-      </w:r>
-      <w:proofErr w:type="spellEnd"/>
-      <w:r>
-        <w:t xml:space="preserve"> </w:t>
-      </w:r>
-      <w:bookmarkEnd w:id="1"/>
+      <w:bookmarkEnd w:id="0"/>
       <w:proofErr w:type="spellStart"/>
       <w:r>
         <w:t>elit</w:t>
@@ -87,7 +72,7 @@
     </w:p>
     <w:p>
       <w:pPr>
-        <w:pStyle w:val="Titre1"/>
+        <w:pStyle w:val="Heading1"/>
       </w:pPr>
       <w:proofErr w:type="spellStart"/>
       <w:r>
@@ -100,7 +85,7 @@
     </w:p>
     <w:p>
       <w:pPr>
-        <w:pStyle w:val="Paragraphedeliste"/>
+        <w:pStyle w:val="ListParagraph"/>
         <w:numPr>
           <w:ilvl w:val="0"/>
           <w:numId w:val="2"/>
@@ -117,7 +102,7 @@
     </w:p>
     <w:p>
       <w:pPr>
-        <w:pStyle w:val="Paragraphedeliste"/>
+        <w:pStyle w:val="ListParagraph"/>
         <w:numPr>
           <w:ilvl w:val="0"/>
           <w:numId w:val="2"/>
@@ -153,27 +138,22 @@
     </w:p>
     <w:p>
       <w:pPr>
-        <w:pStyle w:val="Paragraphedeliste"/>
+        <w:pStyle w:val="ListParagraph"/>
         <w:numPr>
           <w:ilvl w:val="0"/>
           <w:numId w:val="2"/>
         </w:numPr>
       </w:pPr>
-      <w:proofErr w:type="spellStart"/>
       <w:r>
         <w:t>S</w:t>
       </w:r>
       <w:r>
-        <w:t>apien</w:t>
-      </w:r>
-      <w:proofErr w:type="spellEnd"/>
-      <w:r>
-        <w:t xml:space="preserve"> mollis nec. </w:t>
+        <w:t xml:space="preserve">apien mollis nec. </w:t>
       </w:r>
     </w:p>
     <w:p>
       <w:pPr>
-        <w:pStyle w:val="Titre2"/>
+        <w:pStyle w:val="Heading2"/>
       </w:pPr>
       <w:proofErr w:type="spellStart"/>
       <w:r>
@@ -194,7 +174,7 @@
     </w:p>
     <w:p>
       <w:pPr>
-        <w:pStyle w:val="Paragraphedeliste"/>
+        <w:pStyle w:val="ListParagraph"/>
         <w:numPr>
           <w:ilvl w:val="0"/>
           <w:numId w:val="1"/>
@@ -211,7 +191,7 @@
     </w:p>
     <w:p>
       <w:pPr>
-        <w:pStyle w:val="Paragraphedeliste"/>
+        <w:pStyle w:val="ListParagraph"/>
         <w:numPr>
           <w:ilvl w:val="0"/>
           <w:numId w:val="1"/>
@@ -244,19 +224,14 @@
     </w:p>
     <w:p>
       <w:pPr>
-        <w:pStyle w:val="Paragraphedeliste"/>
+        <w:pStyle w:val="ListParagraph"/>
         <w:numPr>
           <w:ilvl w:val="0"/>
           <w:numId w:val="1"/>
         </w:numPr>
       </w:pPr>
-      <w:proofErr w:type="spellStart"/>
-      <w:r>
-        <w:t>Sapien</w:t>
-      </w:r>
-      <w:proofErr w:type="spellEnd"/>
-      <w:r>
-        <w:t xml:space="preserve"> mollis nec. </w:t>
+      <w:r>
+        <w:t xml:space="preserve">Sapien mollis nec. </w:t>
       </w:r>
     </w:p>
     <w:p/>
@@ -304,7 +279,7 @@
     </w:p>
     <w:p>
       <w:pPr>
-        <w:pStyle w:val="Titre2"/>
+        <w:pStyle w:val="Heading2"/>
       </w:pPr>
       <w:proofErr w:type="spellStart"/>
       <w:r>
@@ -324,32 +299,19 @@
       </w:r>
     </w:p>
     <w:p>
-      <w:proofErr w:type="spellStart"/>
-      <w:r>
-        <w:t>Morbi</w:t>
+      <w:r>
+        <w:t xml:space="preserve">Morbi rhoncus </w:t>
+      </w:r>
+      <w:bookmarkStart w:id="1" w:name="bmk_2"/>
+      <w:proofErr w:type="spellStart"/>
+      <w:r>
+        <w:t>sapien</w:t>
       </w:r>
       <w:proofErr w:type="spellEnd"/>
       <w:r>
         <w:t xml:space="preserve"> </w:t>
       </w:r>
-      <w:proofErr w:type="spellStart"/>
-      <w:r>
-        <w:t>rhoncus</w:t>
-      </w:r>
-      <w:proofErr w:type="spellEnd"/>
-      <w:r>
-        <w:t xml:space="preserve"> </w:t>
-      </w:r>
-      <w:bookmarkStart w:id="2" w:name="bmk_2"/>
-      <w:proofErr w:type="spellStart"/>
-      <w:r>
-        <w:t>sapien</w:t>
-      </w:r>
-      <w:proofErr w:type="spellEnd"/>
-      <w:r>
-        <w:t xml:space="preserve"> </w:t>
-      </w:r>
-      <w:bookmarkEnd w:id="2"/>
+      <w:bookmarkEnd w:id="1"/>
       <w:proofErr w:type="spellStart"/>
       <w:r>
         <w:t>sit</w:t>
@@ -418,7 +380,7 @@
     <w:p/>
     <w:tbl>
       <w:tblPr>
-        <w:tblStyle w:val="Ombrageclair"/>
+        <w:tblStyle w:val="LightShading"/>
         <w:tblW w:w="5974" w:type="dxa"/>
         <w:tblBorders>
           <w:top w:val="single" w:sz="4" w:space="0" w:color="auto"/>
@@ -1717,6 +1679,8 @@
               <w:jc w:val="right"/>
               <w:rPr>
                 <w:rFonts w:ascii="Calibri" w:eastAsia="Times New Roman" w:hAnsi="Calibri" w:cs="Times New Roman"/>
+                <w:b w:val="0"/>
+                <w:bCs w:val="0"/>
                 <w:color w:val="000000"/>
               </w:rPr>
             </w:pPr>
@@ -1726,6 +1690,22 @@
                 <w:color w:val="000000"/>
               </w:rPr>
               <w:t>Note</w:t>
+            </w:r>
+          </w:p>
+          <w:p>
+            <w:pPr>
+              <w:jc w:val="right"/>
+              <w:rPr>
+                <w:rFonts w:ascii="Calibri" w:eastAsia="Times New Roman" w:hAnsi="Calibri" w:cs="Times New Roman"/>
+                <w:color w:val="000000"/>
+              </w:rPr>
+            </w:pPr>
+            <w:r>
+              <w:rPr>
+                <w:rFonts w:ascii="Calibri" w:eastAsia="Times New Roman" w:hAnsi="Calibri" w:cs="Times New Roman"/>
+                <w:color w:val="000000"/>
+              </w:rPr>
+              <w:t>New line note</w:t>
             </w:r>
           </w:p>
         </w:tc>
@@ -1734,8 +1714,8 @@
     <w:p/>
     <w:p/>
     <w:sectPr>
-      <w:headerReference w:type="default" r:id="rId8"/>
-      <w:footerReference w:type="default" r:id="rId9"/>
+      <w:headerReference w:type="default" r:id="rId7"/>
+      <w:footerReference w:type="default" r:id="rId8"/>
       <w:pgSz w:w="11900" w:h="16840"/>
       <w:pgMar w:top="1417" w:right="1417" w:bottom="1417" w:left="1417" w:header="708" w:footer="708" w:gutter="0"/>
       <w:cols w:space="708"/>
@@ -1746,7 +1726,7 @@
 </file>
 
 <file path=word/endnotes.xml><?xml version="1.0" encoding="utf-8"?>
-<w:endnotes xmlns:wpc="http://schemas.microsoft.com/office/word/2010/wordprocessingCanvas" xmlns:mo="http://schemas.microsoft.com/office/mac/office/2008/main" xmlns:mc="http://schemas.openxmlformats.org/markup-compatibility/2006" xmlns:mv="urn:schemas-microsoft-com:mac:vml" xmlns:o="urn:schemas-microsoft-com:office:office" xmlns:r="http://schemas.openxmlformats.org/officeDocument/2006/relationships" xmlns:m="http://schemas.openxmlformats.org/officeDocument/2006/math" xmlns:v="urn:schemas-microsoft-com:vml" xmlns:wp14="http://schemas.microsoft.com/office/word/2010/wordprocessingDrawing" xmlns:wp="http://schemas.openxmlformats.org/drawingml/2006/wordprocessingDrawing" xmlns:w10="urn:schemas-microsoft-com:office:word" xmlns:w="http://schemas.openxmlformats.org/wordprocessingml/2006/main" xmlns:w14="http://schemas.microsoft.com/office/word/2010/wordml" xmlns:wpg="http://schemas.microsoft.com/office/word/2010/wordprocessingGroup" xmlns:wpi="http://schemas.microsoft.com/office/word/2010/wordprocessingInk" xmlns:wne="http://schemas.microsoft.com/office/word/2006/wordml" xmlns:wps="http://schemas.microsoft.com/office/word/2010/wordprocessingShape" mc:Ignorable="w14 wp14">
+<w:endnotes xmlns:wpc="http://schemas.microsoft.com/office/word/2010/wordprocessingCanvas" xmlns:cx="http://schemas.microsoft.com/office/drawing/2014/chartex" xmlns:cx1="http://schemas.microsoft.com/office/drawing/2015/9/8/chartex" xmlns:cx2="http://schemas.microsoft.com/office/drawing/2015/10/21/chartex" xmlns:cx3="http://schemas.microsoft.com/office/drawing/2016/5/9/chartex" xmlns:cx4="http://schemas.microsoft.com/office/drawing/2016/5/10/chartex" xmlns:cx5="http://schemas.microsoft.com/office/drawing/2016/5/11/chartex" xmlns:cx6="http://schemas.microsoft.com/office/drawing/2016/5/12/chartex" xmlns:cx7="http://schemas.microsoft.com/office/drawing/2016/5/13/chartex" xmlns:cx8="http://schemas.microsoft.com/office/drawing/2016/5/14/chartex" xmlns:mc="http://schemas.openxmlformats.org/markup-compatibility/2006" xmlns:aink="http://schemas.microsoft.com/office/drawing/2016/ink" xmlns:am3d="http://schemas.microsoft.com/office/drawing/2017/model3d" xmlns:o="urn:schemas-microsoft-com:office:office" xmlns:oel="http://schemas.microsoft.com/office/2019/extlst" xmlns:r="http://schemas.openxmlformats.org/officeDocument/2006/relationships" xmlns:m="http://schemas.openxmlformats.org/officeDocument/2006/math" xmlns:v="urn:schemas-microsoft-com:vml" xmlns:wp14="http://schemas.microsoft.com/office/word/2010/wordprocessingDrawing" xmlns:wp="http://schemas.openxmlformats.org/drawingml/2006/wordprocessingDrawing" xmlns:w10="urn:schemas-microsoft-com:office:word" xmlns:w="http://schemas.openxmlformats.org/wordprocessingml/2006/main" xmlns:w14="http://schemas.microsoft.com/office/word/2010/wordml" xmlns:w15="http://schemas.microsoft.com/office/word/2012/wordml" xmlns:w16cex="http://schemas.microsoft.com/office/word/2018/wordml/cex" xmlns:w16cid="http://schemas.microsoft.com/office/word/2016/wordml/cid" xmlns:w16="http://schemas.microsoft.com/office/word/2018/wordml" xmlns:w16du="http://schemas.microsoft.com/office/word/2023/wordml/word16du" xmlns:w16sdtdh="http://schemas.microsoft.com/office/word/2020/wordml/sdtdatahash" xmlns:w16se="http://schemas.microsoft.com/office/word/2015/wordml/symex" xmlns:wpg="http://schemas.microsoft.com/office/word/2010/wordprocessingGroup" xmlns:wpi="http://schemas.microsoft.com/office/word/2010/wordprocessingInk" xmlns:wne="http://schemas.microsoft.com/office/word/2006/wordml" xmlns:wps="http://schemas.microsoft.com/office/word/2010/wordprocessingShape" mc:Ignorable="w14 w15 w16se w16cid w16 w16cex w16sdtdh wp14">
   <w:endnote w:type="separator" w:id="-1">
     <w:p>
       <w:r>
@@ -1765,48 +1745,28 @@
 </file>
 
 <file path=word/footer1.xml><?xml version="1.0" encoding="utf-8"?>
-<w:ftr xmlns:wpc="http://schemas.microsoft.com/office/word/2010/wordprocessingCanvas" xmlns:mo="http://schemas.microsoft.com/office/mac/office/2008/main" xmlns:mc="http://schemas.openxmlformats.org/markup-compatibility/2006" xmlns:mv="urn:schemas-microsoft-com:mac:vml" xmlns:o="urn:schemas-microsoft-com:office:office" xmlns:r="http://schemas.openxmlformats.org/officeDocument/2006/relationships" xmlns:m="http://schemas.openxmlformats.org/officeDocument/2006/math" xmlns:v="urn:schemas-microsoft-com:vml" xmlns:wp14="http://schemas.microsoft.com/office/word/2010/wordprocessingDrawing" xmlns:wp="http://schemas.openxmlformats.org/drawingml/2006/wordprocessingDrawing" xmlns:w10="urn:schemas-microsoft-com:office:word" xmlns:w="http://schemas.openxmlformats.org/wordprocessingml/2006/main" xmlns:w14="http://schemas.microsoft.com/office/word/2010/wordml" xmlns:wpg="http://schemas.microsoft.com/office/word/2010/wordprocessingGroup" xmlns:wpi="http://schemas.microsoft.com/office/word/2010/wordprocessingInk" xmlns:wne="http://schemas.microsoft.com/office/word/2006/wordml" xmlns:wps="http://schemas.microsoft.com/office/word/2010/wordprocessingShape" mc:Ignorable="w14 wp14">
+<w:ftr xmlns:wpc="http://schemas.microsoft.com/office/word/2010/wordprocessingCanvas" xmlns:cx="http://schemas.microsoft.com/office/drawing/2014/chartex" xmlns:cx1="http://schemas.microsoft.com/office/drawing/2015/9/8/chartex" xmlns:cx2="http://schemas.microsoft.com/office/drawing/2015/10/21/chartex" xmlns:cx3="http://schemas.microsoft.com/office/drawing/2016/5/9/chartex" xmlns:cx4="http://schemas.microsoft.com/office/drawing/2016/5/10/chartex" xmlns:cx5="http://schemas.microsoft.com/office/drawing/2016/5/11/chartex" xmlns:cx6="http://schemas.microsoft.com/office/drawing/2016/5/12/chartex" xmlns:cx7="http://schemas.microsoft.com/office/drawing/2016/5/13/chartex" xmlns:cx8="http://schemas.microsoft.com/office/drawing/2016/5/14/chartex" xmlns:mc="http://schemas.openxmlformats.org/markup-compatibility/2006" xmlns:aink="http://schemas.microsoft.com/office/drawing/2016/ink" xmlns:am3d="http://schemas.microsoft.com/office/drawing/2017/model3d" xmlns:o="urn:schemas-microsoft-com:office:office" xmlns:oel="http://schemas.microsoft.com/office/2019/extlst" xmlns:r="http://schemas.openxmlformats.org/officeDocument/2006/relationships" xmlns:m="http://schemas.openxmlformats.org/officeDocument/2006/math" xmlns:v="urn:schemas-microsoft-com:vml" xmlns:wp14="http://schemas.microsoft.com/office/word/2010/wordprocessingDrawing" xmlns:wp="http://schemas.openxmlformats.org/drawingml/2006/wordprocessingDrawing" xmlns:w10="urn:schemas-microsoft-com:office:word" xmlns:w="http://schemas.openxmlformats.org/wordprocessingml/2006/main" xmlns:w14="http://schemas.microsoft.com/office/word/2010/wordml" xmlns:w15="http://schemas.microsoft.com/office/word/2012/wordml" xmlns:w16cex="http://schemas.microsoft.com/office/word/2018/wordml/cex" xmlns:w16cid="http://schemas.microsoft.com/office/word/2016/wordml/cid" xmlns:w16="http://schemas.microsoft.com/office/word/2018/wordml" xmlns:w16du="http://schemas.microsoft.com/office/word/2023/wordml/word16du" xmlns:w16sdtdh="http://schemas.microsoft.com/office/word/2020/wordml/sdtdatahash" xmlns:w16se="http://schemas.microsoft.com/office/word/2015/wordml/symex" xmlns:wpg="http://schemas.microsoft.com/office/word/2010/wordprocessingGroup" xmlns:wpi="http://schemas.microsoft.com/office/word/2010/wordprocessingInk" xmlns:wne="http://schemas.microsoft.com/office/word/2006/wordml" xmlns:wps="http://schemas.microsoft.com/office/word/2010/wordprocessingShape" mc:Ignorable="w14 w15 w16se w16cid w16 w16cex w16sdtdh wp14">
   <w:p>
     <w:pPr>
-      <w:pStyle w:val="Pieddepage"/>
+      <w:pStyle w:val="Footer"/>
     </w:pPr>
-    <w:proofErr w:type="spellStart"/>
-    <w:proofErr w:type="gramStart"/>
     <w:r>
-      <w:t>another</w:t>
+      <w:t xml:space="preserve">another </w:t>
     </w:r>
-    <w:proofErr w:type="spellEnd"/>
-    <w:proofErr w:type="gramEnd"/>
-    <w:r>
-      <w:t xml:space="preserve"> </w:t>
-    </w:r>
-    <w:bookmarkStart w:id="4" w:name="bmk_footer"/>
+    <w:bookmarkStart w:id="3" w:name="bmk_footer"/>
     <w:r>
       <w:t>bookmark</w:t>
     </w:r>
-    <w:bookmarkEnd w:id="4"/>
+    <w:bookmarkEnd w:id="3"/>
     <w:r>
-      <w:t xml:space="preserve"> </w:t>
+      <w:t xml:space="preserve"> is here</w:t>
     </w:r>
-    <w:proofErr w:type="spellStart"/>
-    <w:r>
-      <w:t>is</w:t>
-    </w:r>
-    <w:proofErr w:type="spellEnd"/>
-    <w:r>
-      <w:t xml:space="preserve"> </w:t>
-    </w:r>
-    <w:proofErr w:type="spellStart"/>
-    <w:r>
-      <w:t>here</w:t>
-    </w:r>
-    <w:proofErr w:type="spellEnd"/>
   </w:p>
 </w:ftr>
 </file>
 
 <file path=word/footnotes.xml><?xml version="1.0" encoding="utf-8"?>
-<w:footnotes xmlns:wpc="http://schemas.microsoft.com/office/word/2010/wordprocessingCanvas" xmlns:mo="http://schemas.microsoft.com/office/mac/office/2008/main" xmlns:mc="http://schemas.openxmlformats.org/markup-compatibility/2006" xmlns:mv="urn:schemas-microsoft-com:mac:vml" xmlns:o="urn:schemas-microsoft-com:office:office" xmlns:r="http://schemas.openxmlformats.org/officeDocument/2006/relationships" xmlns:m="http://schemas.openxmlformats.org/officeDocument/2006/math" xmlns:v="urn:schemas-microsoft-com:vml" xmlns:wp14="http://schemas.microsoft.com/office/word/2010/wordprocessingDrawing" xmlns:wp="http://schemas.openxmlformats.org/drawingml/2006/wordprocessingDrawing" xmlns:w10="urn:schemas-microsoft-com:office:word" xmlns:w="http://schemas.openxmlformats.org/wordprocessingml/2006/main" xmlns:w14="http://schemas.microsoft.com/office/word/2010/wordml" xmlns:wpg="http://schemas.microsoft.com/office/word/2010/wordprocessingGroup" xmlns:wpi="http://schemas.microsoft.com/office/word/2010/wordprocessingInk" xmlns:wne="http://schemas.microsoft.com/office/word/2006/wordml" xmlns:wps="http://schemas.microsoft.com/office/word/2010/wordprocessingShape" mc:Ignorable="w14 wp14">
+<w:footnotes xmlns:wpc="http://schemas.microsoft.com/office/word/2010/wordprocessingCanvas" xmlns:cx="http://schemas.microsoft.com/office/drawing/2014/chartex" xmlns:cx1="http://schemas.microsoft.com/office/drawing/2015/9/8/chartex" xmlns:cx2="http://schemas.microsoft.com/office/drawing/2015/10/21/chartex" xmlns:cx3="http://schemas.microsoft.com/office/drawing/2016/5/9/chartex" xmlns:cx4="http://schemas.microsoft.com/office/drawing/2016/5/10/chartex" xmlns:cx5="http://schemas.microsoft.com/office/drawing/2016/5/11/chartex" xmlns:cx6="http://schemas.microsoft.com/office/drawing/2016/5/12/chartex" xmlns:cx7="http://schemas.microsoft.com/office/drawing/2016/5/13/chartex" xmlns:cx8="http://schemas.microsoft.com/office/drawing/2016/5/14/chartex" xmlns:mc="http://schemas.openxmlformats.org/markup-compatibility/2006" xmlns:aink="http://schemas.microsoft.com/office/drawing/2016/ink" xmlns:am3d="http://schemas.microsoft.com/office/drawing/2017/model3d" xmlns:o="urn:schemas-microsoft-com:office:office" xmlns:oel="http://schemas.microsoft.com/office/2019/extlst" xmlns:r="http://schemas.openxmlformats.org/officeDocument/2006/relationships" xmlns:m="http://schemas.openxmlformats.org/officeDocument/2006/math" xmlns:v="urn:schemas-microsoft-com:vml" xmlns:wp14="http://schemas.microsoft.com/office/word/2010/wordprocessingDrawing" xmlns:wp="http://schemas.openxmlformats.org/drawingml/2006/wordprocessingDrawing" xmlns:w10="urn:schemas-microsoft-com:office:word" xmlns:w="http://schemas.openxmlformats.org/wordprocessingml/2006/main" xmlns:w14="http://schemas.microsoft.com/office/word/2010/wordml" xmlns:w15="http://schemas.microsoft.com/office/word/2012/wordml" xmlns:w16cex="http://schemas.microsoft.com/office/word/2018/wordml/cex" xmlns:w16cid="http://schemas.microsoft.com/office/word/2016/wordml/cid" xmlns:w16="http://schemas.microsoft.com/office/word/2018/wordml" xmlns:w16du="http://schemas.microsoft.com/office/word/2023/wordml/word16du" xmlns:w16sdtdh="http://schemas.microsoft.com/office/word/2020/wordml/sdtdatahash" xmlns:w16se="http://schemas.microsoft.com/office/word/2015/wordml/symex" xmlns:wpg="http://schemas.microsoft.com/office/word/2010/wordprocessingGroup" xmlns:wpi="http://schemas.microsoft.com/office/word/2010/wordprocessingInk" xmlns:wne="http://schemas.microsoft.com/office/word/2006/wordml" xmlns:wps="http://schemas.microsoft.com/office/word/2010/wordprocessingShape" mc:Ignorable="w14 w15 w16se w16cid w16 w16cex w16sdtdh wp14">
   <w:footnote w:type="separator" w:id="-1">
     <w:p>
       <w:r>
@@ -1825,47 +1785,29 @@
 </file>
 
 <file path=word/header1.xml><?xml version="1.0" encoding="utf-8"?>
-<w:hdr xmlns:wpc="http://schemas.microsoft.com/office/word/2010/wordprocessingCanvas" xmlns:mo="http://schemas.microsoft.com/office/mac/office/2008/main" xmlns:mc="http://schemas.openxmlformats.org/markup-compatibility/2006" xmlns:mv="urn:schemas-microsoft-com:mac:vml" xmlns:o="urn:schemas-microsoft-com:office:office" xmlns:r="http://schemas.openxmlformats.org/officeDocument/2006/relationships" xmlns:m="http://schemas.openxmlformats.org/officeDocument/2006/math" xmlns:v="urn:schemas-microsoft-com:vml" xmlns:wp14="http://schemas.microsoft.com/office/word/2010/wordprocessingDrawing" xmlns:wp="http://schemas.openxmlformats.org/drawingml/2006/wordprocessingDrawing" xmlns:w10="urn:schemas-microsoft-com:office:word" xmlns:w="http://schemas.openxmlformats.org/wordprocessingml/2006/main" xmlns:w14="http://schemas.microsoft.com/office/word/2010/wordml" xmlns:wpg="http://schemas.microsoft.com/office/word/2010/wordprocessingGroup" xmlns:wpi="http://schemas.microsoft.com/office/word/2010/wordprocessingInk" xmlns:wne="http://schemas.microsoft.com/office/word/2006/wordml" xmlns:wps="http://schemas.microsoft.com/office/word/2010/wordprocessingShape" mc:Ignorable="w14 wp14">
+<w:hdr xmlns:wpc="http://schemas.microsoft.com/office/word/2010/wordprocessingCanvas" xmlns:cx="http://schemas.microsoft.com/office/drawing/2014/chartex" xmlns:cx1="http://schemas.microsoft.com/office/drawing/2015/9/8/chartex" xmlns:cx2="http://schemas.microsoft.com/office/drawing/2015/10/21/chartex" xmlns:cx3="http://schemas.microsoft.com/office/drawing/2016/5/9/chartex" xmlns:cx4="http://schemas.microsoft.com/office/drawing/2016/5/10/chartex" xmlns:cx5="http://schemas.microsoft.com/office/drawing/2016/5/11/chartex" xmlns:cx6="http://schemas.microsoft.com/office/drawing/2016/5/12/chartex" xmlns:cx7="http://schemas.microsoft.com/office/drawing/2016/5/13/chartex" xmlns:cx8="http://schemas.microsoft.com/office/drawing/2016/5/14/chartex" xmlns:mc="http://schemas.openxmlformats.org/markup-compatibility/2006" xmlns:aink="http://schemas.microsoft.com/office/drawing/2016/ink" xmlns:am3d="http://schemas.microsoft.com/office/drawing/2017/model3d" xmlns:o="urn:schemas-microsoft-com:office:office" xmlns:oel="http://schemas.microsoft.com/office/2019/extlst" xmlns:r="http://schemas.openxmlformats.org/officeDocument/2006/relationships" xmlns:m="http://schemas.openxmlformats.org/officeDocument/2006/math" xmlns:v="urn:schemas-microsoft-com:vml" xmlns:wp14="http://schemas.microsoft.com/office/word/2010/wordprocessingDrawing" xmlns:wp="http://schemas.openxmlformats.org/drawingml/2006/wordprocessingDrawing" xmlns:w10="urn:schemas-microsoft-com:office:word" xmlns:w="http://schemas.openxmlformats.org/wordprocessingml/2006/main" xmlns:w14="http://schemas.microsoft.com/office/word/2010/wordml" xmlns:w15="http://schemas.microsoft.com/office/word/2012/wordml" xmlns:w16cex="http://schemas.microsoft.com/office/word/2018/wordml/cex" xmlns:w16cid="http://schemas.microsoft.com/office/word/2016/wordml/cid" xmlns:w16="http://schemas.microsoft.com/office/word/2018/wordml" xmlns:w16du="http://schemas.microsoft.com/office/word/2023/wordml/word16du" xmlns:w16sdtdh="http://schemas.microsoft.com/office/word/2020/wordml/sdtdatahash" xmlns:w16se="http://schemas.microsoft.com/office/word/2015/wordml/symex" xmlns:wpg="http://schemas.microsoft.com/office/word/2010/wordprocessingGroup" xmlns:wpi="http://schemas.microsoft.com/office/word/2010/wordprocessingInk" xmlns:wne="http://schemas.microsoft.com/office/word/2006/wordml" xmlns:wps="http://schemas.microsoft.com/office/word/2010/wordprocessingShape" mc:Ignorable="w14 w15 w16se w16cid w16 w16cex w16sdtdh wp14">
   <w:p>
     <w:pPr>
-      <w:pStyle w:val="En-tte"/>
+      <w:pStyle w:val="Header"/>
     </w:pPr>
-    <w:proofErr w:type="gramStart"/>
     <w:r>
-      <w:t>a</w:t>
+      <w:t xml:space="preserve">a </w:t>
     </w:r>
-    <w:proofErr w:type="gramEnd"/>
-    <w:r>
-      <w:t xml:space="preserve"> </w:t>
-    </w:r>
-    <w:bookmarkStart w:id="3" w:name="bmk_header"/>
+    <w:bookmarkStart w:id="2" w:name="bmk_header"/>
     <w:r>
       <w:t>bookmark</w:t>
     </w:r>
-    <w:bookmarkEnd w:id="3"/>
+    <w:bookmarkEnd w:id="2"/>
     <w:r>
-      <w:t xml:space="preserve"> </w:t>
+      <w:t xml:space="preserve"> is here</w:t>
     </w:r>
-    <w:proofErr w:type="spellStart"/>
-    <w:r>
-      <w:t>is</w:t>
-    </w:r>
-    <w:proofErr w:type="spellEnd"/>
-    <w:r>
-      <w:t xml:space="preserve"> </w:t>
-    </w:r>
-    <w:proofErr w:type="spellStart"/>
-    <w:r>
-      <w:t>here</w:t>
-    </w:r>
-    <w:proofErr w:type="spellEnd"/>
   </w:p>
 </w:hdr>
 </file>
 
 <file path=word/numbering.xml><?xml version="1.0" encoding="utf-8"?>
-<w:numbering xmlns:wpc="http://schemas.microsoft.com/office/word/2010/wordprocessingCanvas" xmlns:mo="http://schemas.microsoft.com/office/mac/office/2008/main" xmlns:mc="http://schemas.openxmlformats.org/markup-compatibility/2006" xmlns:mv="urn:schemas-microsoft-com:mac:vml" xmlns:o="urn:schemas-microsoft-com:office:office" xmlns:r="http://schemas.openxmlformats.org/officeDocument/2006/relationships" xmlns:m="http://schemas.openxmlformats.org/officeDocument/2006/math" xmlns:v="urn:schemas-microsoft-com:vml" xmlns:wp14="http://schemas.microsoft.com/office/word/2010/wordprocessingDrawing" xmlns:wp="http://schemas.openxmlformats.org/drawingml/2006/wordprocessingDrawing" xmlns:w10="urn:schemas-microsoft-com:office:word" xmlns:w="http://schemas.openxmlformats.org/wordprocessingml/2006/main" xmlns:w14="http://schemas.microsoft.com/office/word/2010/wordml" xmlns:wpg="http://schemas.microsoft.com/office/word/2010/wordprocessingGroup" xmlns:wpi="http://schemas.microsoft.com/office/word/2010/wordprocessingInk" xmlns:wne="http://schemas.microsoft.com/office/word/2006/wordml" xmlns:wps="http://schemas.microsoft.com/office/word/2010/wordprocessingShape" mc:Ignorable="w14 wp14">
-  <w:abstractNum w:abstractNumId="0">
+<w:numbering xmlns:wpc="http://schemas.microsoft.com/office/word/2010/wordprocessingCanvas" xmlns:cx="http://schemas.microsoft.com/office/drawing/2014/chartex" xmlns:cx1="http://schemas.microsoft.com/office/drawing/2015/9/8/chartex" xmlns:cx2="http://schemas.microsoft.com/office/drawing/2015/10/21/chartex" xmlns:cx3="http://schemas.microsoft.com/office/drawing/2016/5/9/chartex" xmlns:cx4="http://schemas.microsoft.com/office/drawing/2016/5/10/chartex" xmlns:cx5="http://schemas.microsoft.com/office/drawing/2016/5/11/chartex" xmlns:cx6="http://schemas.microsoft.com/office/drawing/2016/5/12/chartex" xmlns:cx7="http://schemas.microsoft.com/office/drawing/2016/5/13/chartex" xmlns:cx8="http://schemas.microsoft.com/office/drawing/2016/5/14/chartex" xmlns:mc="http://schemas.openxmlformats.org/markup-compatibility/2006" xmlns:aink="http://schemas.microsoft.com/office/drawing/2016/ink" xmlns:am3d="http://schemas.microsoft.com/office/drawing/2017/model3d" xmlns:o="urn:schemas-microsoft-com:office:office" xmlns:oel="http://schemas.microsoft.com/office/2019/extlst" xmlns:r="http://schemas.openxmlformats.org/officeDocument/2006/relationships" xmlns:m="http://schemas.openxmlformats.org/officeDocument/2006/math" xmlns:v="urn:schemas-microsoft-com:vml" xmlns:wp14="http://schemas.microsoft.com/office/word/2010/wordprocessingDrawing" xmlns:wp="http://schemas.openxmlformats.org/drawingml/2006/wordprocessingDrawing" xmlns:w10="urn:schemas-microsoft-com:office:word" xmlns:w="http://schemas.openxmlformats.org/wordprocessingml/2006/main" xmlns:w14="http://schemas.microsoft.com/office/word/2010/wordml" xmlns:w15="http://schemas.microsoft.com/office/word/2012/wordml" xmlns:w16cex="http://schemas.microsoft.com/office/word/2018/wordml/cex" xmlns:w16cid="http://schemas.microsoft.com/office/word/2016/wordml/cid" xmlns:w16="http://schemas.microsoft.com/office/word/2018/wordml" xmlns:w16du="http://schemas.microsoft.com/office/word/2023/wordml/word16du" xmlns:w16sdtdh="http://schemas.microsoft.com/office/word/2020/wordml/sdtdatahash" xmlns:w16se="http://schemas.microsoft.com/office/word/2015/wordml/symex" xmlns:wpg="http://schemas.microsoft.com/office/word/2010/wordprocessingGroup" xmlns:wpi="http://schemas.microsoft.com/office/word/2010/wordprocessingInk" xmlns:wne="http://schemas.microsoft.com/office/word/2006/wordml" xmlns:wps="http://schemas.microsoft.com/office/word/2010/wordprocessingShape" mc:Ignorable="w14 w15 w16se w16cid w16 w16cex w16sdtdh wp14">
+  <w:abstractNum w:abstractNumId="0" w15:restartNumberingAfterBreak="0">
     <w:nsid w:val="3BF5668B"/>
     <w:multiLevelType w:val="hybridMultilevel"/>
     <w:tmpl w:val="3E2C78AA"/>
@@ -1951,7 +1893,7 @@
       </w:pPr>
     </w:lvl>
   </w:abstractNum>
-  <w:abstractNum w:abstractNumId="1">
+  <w:abstractNum w:abstractNumId="1" w15:restartNumberingAfterBreak="0">
     <w:nsid w:val="4F983194"/>
     <w:multiLevelType w:val="hybridMultilevel"/>
     <w:tmpl w:val="8C08941E"/>
@@ -2064,17 +2006,17 @@
       </w:rPr>
     </w:lvl>
   </w:abstractNum>
-  <w:num w:numId="1">
+  <w:num w:numId="1" w16cid:durableId="1538396858">
     <w:abstractNumId w:val="1"/>
   </w:num>
-  <w:num w:numId="2">
+  <w:num w:numId="2" w16cid:durableId="667170992">
     <w:abstractNumId w:val="0"/>
   </w:num>
 </w:numbering>
 </file>
 
 <file path=word/styles.xml><?xml version="1.0" encoding="utf-8"?>
-<w:styles xmlns:mc="http://schemas.openxmlformats.org/markup-compatibility/2006" xmlns:r="http://schemas.openxmlformats.org/officeDocument/2006/relationships" xmlns:w="http://schemas.openxmlformats.org/wordprocessingml/2006/main" xmlns:w14="http://schemas.microsoft.com/office/word/2010/wordml" mc:Ignorable="w14">
+<w:styles xmlns:mc="http://schemas.openxmlformats.org/markup-compatibility/2006" xmlns:r="http://schemas.openxmlformats.org/officeDocument/2006/relationships" xmlns:w="http://schemas.openxmlformats.org/wordprocessingml/2006/main" xmlns:w14="http://schemas.microsoft.com/office/word/2010/wordml" xmlns:w15="http://schemas.microsoft.com/office/word/2012/wordml" xmlns:w16cex="http://schemas.microsoft.com/office/word/2018/wordml/cex" xmlns:w16cid="http://schemas.microsoft.com/office/word/2016/wordml/cid" xmlns:w16="http://schemas.microsoft.com/office/word/2018/wordml" xmlns:w16sdtdh="http://schemas.microsoft.com/office/word/2020/wordml/sdtdatahash" xmlns:w16se="http://schemas.microsoft.com/office/word/2015/wordml/symex" mc:Ignorable="w14 w15 w16se w16cid w16 w16cex w16sdtdh">
   <w:docDefaults>
     <w:rPrDefault>
       <w:rPr>
@@ -2086,154 +2028,389 @@
     </w:rPrDefault>
     <w:pPrDefault/>
   </w:docDefaults>
-  <w:latentStyles w:defLockedState="0" w:defUIPriority="99" w:defSemiHidden="1" w:defUnhideWhenUsed="1" w:defQFormat="0" w:count="276">
-    <w:lsdException w:name="Normal" w:semiHidden="0" w:uiPriority="0" w:unhideWhenUsed="0" w:qFormat="1"/>
-    <w:lsdException w:name="heading 1" w:semiHidden="0" w:uiPriority="9" w:unhideWhenUsed="0" w:qFormat="1"/>
-    <w:lsdException w:name="heading 2" w:uiPriority="9" w:qFormat="1"/>
-    <w:lsdException w:name="heading 3" w:uiPriority="9" w:qFormat="1"/>
-    <w:lsdException w:name="heading 4" w:uiPriority="9" w:qFormat="1"/>
-    <w:lsdException w:name="heading 5" w:uiPriority="9" w:qFormat="1"/>
-    <w:lsdException w:name="heading 6" w:uiPriority="9" w:qFormat="1"/>
-    <w:lsdException w:name="heading 7" w:uiPriority="9" w:qFormat="1"/>
-    <w:lsdException w:name="heading 8" w:uiPriority="9" w:qFormat="1"/>
-    <w:lsdException w:name="heading 9" w:uiPriority="9" w:qFormat="1"/>
-    <w:lsdException w:name="toc 1" w:uiPriority="39"/>
-    <w:lsdException w:name="toc 2" w:uiPriority="39"/>
-    <w:lsdException w:name="toc 3" w:uiPriority="39"/>
-    <w:lsdException w:name="toc 4" w:uiPriority="39"/>
-    <w:lsdException w:name="toc 5" w:uiPriority="39"/>
-    <w:lsdException w:name="toc 6" w:uiPriority="39"/>
-    <w:lsdException w:name="toc 7" w:uiPriority="39"/>
-    <w:lsdException w:name="toc 8" w:uiPriority="39"/>
-    <w:lsdException w:name="toc 9" w:uiPriority="39"/>
-    <w:lsdException w:name="caption" w:uiPriority="35" w:qFormat="1"/>
-    <w:lsdException w:name="Title" w:semiHidden="0" w:uiPriority="10" w:unhideWhenUsed="0" w:qFormat="1"/>
-    <w:lsdException w:name="Default Paragraph Font" w:uiPriority="1"/>
-    <w:lsdException w:name="Subtitle" w:semiHidden="0" w:uiPriority="11" w:unhideWhenUsed="0" w:qFormat="1"/>
-    <w:lsdException w:name="Strong" w:semiHidden="0" w:uiPriority="22" w:unhideWhenUsed="0" w:qFormat="1"/>
-    <w:lsdException w:name="Emphasis" w:semiHidden="0" w:uiPriority="20" w:unhideWhenUsed="0" w:qFormat="1"/>
-    <w:lsdException w:name="Table Grid" w:semiHidden="0" w:uiPriority="59" w:unhideWhenUsed="0"/>
-    <w:lsdException w:name="Placeholder Text" w:unhideWhenUsed="0"/>
-    <w:lsdException w:name="No Spacing" w:semiHidden="0" w:uiPriority="1" w:unhideWhenUsed="0" w:qFormat="1"/>
-    <w:lsdException w:name="Light Shading" w:semiHidden="0" w:uiPriority="60" w:unhideWhenUsed="0"/>
-    <w:lsdException w:name="Light List" w:semiHidden="0" w:uiPriority="61" w:unhideWhenUsed="0"/>
-    <w:lsdException w:name="Light Grid" w:semiHidden="0" w:uiPriority="62" w:unhideWhenUsed="0"/>
-    <w:lsdException w:name="Medium Shading 1" w:semiHidden="0" w:uiPriority="63" w:unhideWhenUsed="0"/>
-    <w:lsdException w:name="Medium Shading 2" w:semiHidden="0" w:uiPriority="64" w:unhideWhenUsed="0"/>
-    <w:lsdException w:name="Medium List 1" w:semiHidden="0" w:uiPriority="65" w:unhideWhenUsed="0"/>
-    <w:lsdException w:name="Medium List 2" w:semiHidden="0" w:uiPriority="66" w:unhideWhenUsed="0"/>
-    <w:lsdException w:name="Medium Grid 1" w:semiHidden="0" w:uiPriority="67" w:unhideWhenUsed="0"/>
-    <w:lsdException w:name="Medium Grid 2" w:semiHidden="0" w:uiPriority="68" w:unhideWhenUsed="0"/>
-    <w:lsdException w:name="Medium Grid 3" w:semiHidden="0" w:uiPriority="69" w:unhideWhenUsed="0"/>
-    <w:lsdException w:name="Dark List" w:semiHidden="0" w:uiPriority="70" w:unhideWhenUsed="0"/>
-    <w:lsdException w:name="Colorful Shading" w:semiHidden="0" w:uiPriority="71" w:unhideWhenUsed="0"/>
-    <w:lsdException w:name="Colorful List" w:semiHidden="0" w:uiPriority="72" w:unhideWhenUsed="0"/>
-    <w:lsdException w:name="Colorful Grid" w:semiHidden="0" w:uiPriority="73" w:unhideWhenUsed="0"/>
-    <w:lsdException w:name="Light Shading Accent 1" w:semiHidden="0" w:uiPriority="60" w:unhideWhenUsed="0"/>
-    <w:lsdException w:name="Light List Accent 1" w:semiHidden="0" w:uiPriority="61" w:unhideWhenUsed="0"/>
-    <w:lsdException w:name="Light Grid Accent 1" w:semiHidden="0" w:uiPriority="62" w:unhideWhenUsed="0"/>
-    <w:lsdException w:name="Medium Shading 1 Accent 1" w:semiHidden="0" w:uiPriority="63" w:unhideWhenUsed="0"/>
-    <w:lsdException w:name="Medium Shading 2 Accent 1" w:semiHidden="0" w:uiPriority="64" w:unhideWhenUsed="0"/>
-    <w:lsdException w:name="Medium List 1 Accent 1" w:semiHidden="0" w:uiPriority="65" w:unhideWhenUsed="0"/>
-    <w:lsdException w:name="Revision" w:unhideWhenUsed="0"/>
-    <w:lsdException w:name="List Paragraph" w:semiHidden="0" w:uiPriority="34" w:unhideWhenUsed="0" w:qFormat="1"/>
-    <w:lsdException w:name="Quote" w:semiHidden="0" w:uiPriority="29" w:unhideWhenUsed="0" w:qFormat="1"/>
-    <w:lsdException w:name="Intense Quote" w:semiHidden="0" w:uiPriority="30" w:unhideWhenUsed="0" w:qFormat="1"/>
-    <w:lsdException w:name="Medium List 2 Accent 1" w:semiHidden="0" w:uiPriority="66" w:unhideWhenUsed="0"/>
-    <w:lsdException w:name="Medium Grid 1 Accent 1" w:semiHidden="0" w:uiPriority="67" w:unhideWhenUsed="0"/>
-    <w:lsdException w:name="Medium Grid 2 Accent 1" w:semiHidden="0" w:uiPriority="68" w:unhideWhenUsed="0"/>
-    <w:lsdException w:name="Medium Grid 3 Accent 1" w:semiHidden="0" w:uiPriority="69" w:unhideWhenUsed="0"/>
-    <w:lsdException w:name="Dark List Accent 1" w:semiHidden="0" w:uiPriority="70" w:unhideWhenUsed="0"/>
-    <w:lsdException w:name="Colorful Shading Accent 1" w:semiHidden="0" w:uiPriority="71" w:unhideWhenUsed="0"/>
-    <w:lsdException w:name="Colorful List Accent 1" w:semiHidden="0" w:uiPriority="72" w:unhideWhenUsed="0"/>
-    <w:lsdException w:name="Colorful Grid Accent 1" w:semiHidden="0" w:uiPriority="73" w:unhideWhenUsed="0"/>
-    <w:lsdException w:name="Light Shading Accent 2" w:semiHidden="0" w:uiPriority="60" w:unhideWhenUsed="0"/>
-    <w:lsdException w:name="Light List Accent 2" w:semiHidden="0" w:uiPriority="61" w:unhideWhenUsed="0"/>
-    <w:lsdException w:name="Light Grid Accent 2" w:semiHidden="0" w:uiPriority="62" w:unhideWhenUsed="0"/>
-    <w:lsdException w:name="Medium Shading 1 Accent 2" w:semiHidden="0" w:uiPriority="63" w:unhideWhenUsed="0"/>
-    <w:lsdException w:name="Medium Shading 2 Accent 2" w:semiHidden="0" w:uiPriority="64" w:unhideWhenUsed="0"/>
-    <w:lsdException w:name="Medium List 1 Accent 2" w:semiHidden="0" w:uiPriority="65" w:unhideWhenUsed="0"/>
-    <w:lsdException w:name="Medium List 2 Accent 2" w:semiHidden="0" w:uiPriority="66" w:unhideWhenUsed="0"/>
-    <w:lsdException w:name="Medium Grid 1 Accent 2" w:semiHidden="0" w:uiPriority="67" w:unhideWhenUsed="0"/>
-    <w:lsdException w:name="Medium Grid 2 Accent 2" w:semiHidden="0" w:uiPriority="68" w:unhideWhenUsed="0"/>
-    <w:lsdException w:name="Medium Grid 3 Accent 2" w:semiHidden="0" w:uiPriority="69" w:unhideWhenUsed="0"/>
-    <w:lsdException w:name="Dark List Accent 2" w:semiHidden="0" w:uiPriority="70" w:unhideWhenUsed="0"/>
-    <w:lsdException w:name="Colorful Shading Accent 2" w:semiHidden="0" w:uiPriority="71" w:unhideWhenUsed="0"/>
-    <w:lsdException w:name="Colorful List Accent 2" w:semiHidden="0" w:uiPriority="72" w:unhideWhenUsed="0"/>
-    <w:lsdException w:name="Colorful Grid Accent 2" w:semiHidden="0" w:uiPriority="73" w:unhideWhenUsed="0"/>
-    <w:lsdException w:name="Light Shading Accent 3" w:semiHidden="0" w:uiPriority="60" w:unhideWhenUsed="0"/>
-    <w:lsdException w:name="Light List Accent 3" w:semiHidden="0" w:uiPriority="61" w:unhideWhenUsed="0"/>
-    <w:lsdException w:name="Light Grid Accent 3" w:semiHidden="0" w:uiPriority="62" w:unhideWhenUsed="0"/>
-    <w:lsdException w:name="Medium Shading 1 Accent 3" w:semiHidden="0" w:uiPriority="63" w:unhideWhenUsed="0"/>
-    <w:lsdException w:name="Medium Shading 2 Accent 3" w:semiHidden="0" w:uiPriority="64" w:unhideWhenUsed="0"/>
-    <w:lsdException w:name="Medium List 1 Accent 3" w:semiHidden="0" w:uiPriority="65" w:unhideWhenUsed="0"/>
-    <w:lsdException w:name="Medium List 2 Accent 3" w:semiHidden="0" w:uiPriority="66" w:unhideWhenUsed="0"/>
-    <w:lsdException w:name="Medium Grid 1 Accent 3" w:semiHidden="0" w:uiPriority="67" w:unhideWhenUsed="0"/>
-    <w:lsdException w:name="Medium Grid 2 Accent 3" w:semiHidden="0" w:uiPriority="68" w:unhideWhenUsed="0"/>
-    <w:lsdException w:name="Medium Grid 3 Accent 3" w:semiHidden="0" w:uiPriority="69" w:unhideWhenUsed="0"/>
-    <w:lsdException w:name="Dark List Accent 3" w:semiHidden="0" w:uiPriority="70" w:unhideWhenUsed="0"/>
-    <w:lsdException w:name="Colorful Shading Accent 3" w:semiHidden="0" w:uiPriority="71" w:unhideWhenUsed="0"/>
-    <w:lsdException w:name="Colorful List Accent 3" w:semiHidden="0" w:uiPriority="72" w:unhideWhenUsed="0"/>
-    <w:lsdException w:name="Colorful Grid Accent 3" w:semiHidden="0" w:uiPriority="73" w:unhideWhenUsed="0"/>
-    <w:lsdException w:name="Light Shading Accent 4" w:semiHidden="0" w:uiPriority="60" w:unhideWhenUsed="0"/>
-    <w:lsdException w:name="Light List Accent 4" w:semiHidden="0" w:uiPriority="61" w:unhideWhenUsed="0"/>
-    <w:lsdException w:name="Light Grid Accent 4" w:semiHidden="0" w:uiPriority="62" w:unhideWhenUsed="0"/>
-    <w:lsdException w:name="Medium Shading 1 Accent 4" w:semiHidden="0" w:uiPriority="63" w:unhideWhenUsed="0"/>
-    <w:lsdException w:name="Medium Shading 2 Accent 4" w:semiHidden="0" w:uiPriority="64" w:unhideWhenUsed="0"/>
-    <w:lsdException w:name="Medium List 1 Accent 4" w:semiHidden="0" w:uiPriority="65" w:unhideWhenUsed="0"/>
-    <w:lsdException w:name="Medium List 2 Accent 4" w:semiHidden="0" w:uiPriority="66" w:unhideWhenUsed="0"/>
-    <w:lsdException w:name="Medium Grid 1 Accent 4" w:semiHidden="0" w:uiPriority="67" w:unhideWhenUsed="0"/>
-    <w:lsdException w:name="Medium Grid 2 Accent 4" w:semiHidden="0" w:uiPriority="68" w:unhideWhenUsed="0"/>
-    <w:lsdException w:name="Medium Grid 3 Accent 4" w:semiHidden="0" w:uiPriority="69" w:unhideWhenUsed="0"/>
-    <w:lsdException w:name="Dark List Accent 4" w:semiHidden="0" w:uiPriority="70" w:unhideWhenUsed="0"/>
-    <w:lsdException w:name="Colorful Shading Accent 4" w:semiHidden="0" w:uiPriority="71" w:unhideWhenUsed="0"/>
-    <w:lsdException w:name="Colorful List Accent 4" w:semiHidden="0" w:uiPriority="72" w:unhideWhenUsed="0"/>
-    <w:lsdException w:name="Colorful Grid Accent 4" w:semiHidden="0" w:uiPriority="73" w:unhideWhenUsed="0"/>
-    <w:lsdException w:name="Light Shading Accent 5" w:semiHidden="0" w:uiPriority="60" w:unhideWhenUsed="0"/>
-    <w:lsdException w:name="Light List Accent 5" w:semiHidden="0" w:uiPriority="61" w:unhideWhenUsed="0"/>
-    <w:lsdException w:name="Light Grid Accent 5" w:semiHidden="0" w:uiPriority="62" w:unhideWhenUsed="0"/>
-    <w:lsdException w:name="Medium Shading 1 Accent 5" w:semiHidden="0" w:uiPriority="63" w:unhideWhenUsed="0"/>
-    <w:lsdException w:name="Medium Shading 2 Accent 5" w:semiHidden="0" w:uiPriority="64" w:unhideWhenUsed="0"/>
-    <w:lsdException w:name="Medium List 1 Accent 5" w:semiHidden="0" w:uiPriority="65" w:unhideWhenUsed="0"/>
-    <w:lsdException w:name="Medium List 2 Accent 5" w:semiHidden="0" w:uiPriority="66" w:unhideWhenUsed="0"/>
-    <w:lsdException w:name="Medium Grid 1 Accent 5" w:semiHidden="0" w:uiPriority="67" w:unhideWhenUsed="0"/>
-    <w:lsdException w:name="Medium Grid 2 Accent 5" w:semiHidden="0" w:uiPriority="68" w:unhideWhenUsed="0"/>
-    <w:lsdException w:name="Medium Grid 3 Accent 5" w:semiHidden="0" w:uiPriority="69" w:unhideWhenUsed="0"/>
-    <w:lsdException w:name="Dark List Accent 5" w:semiHidden="0" w:uiPriority="70" w:unhideWhenUsed="0"/>
-    <w:lsdException w:name="Colorful Shading Accent 5" w:semiHidden="0" w:uiPriority="71" w:unhideWhenUsed="0"/>
-    <w:lsdException w:name="Colorful List Accent 5" w:semiHidden="0" w:uiPriority="72" w:unhideWhenUsed="0"/>
-    <w:lsdException w:name="Colorful Grid Accent 5" w:semiHidden="0" w:uiPriority="73" w:unhideWhenUsed="0"/>
-    <w:lsdException w:name="Light Shading Accent 6" w:semiHidden="0" w:uiPriority="60" w:unhideWhenUsed="0"/>
-    <w:lsdException w:name="Light List Accent 6" w:semiHidden="0" w:uiPriority="61" w:unhideWhenUsed="0"/>
-    <w:lsdException w:name="Light Grid Accent 6" w:semiHidden="0" w:uiPriority="62" w:unhideWhenUsed="0"/>
-    <w:lsdException w:name="Medium Shading 1 Accent 6" w:semiHidden="0" w:uiPriority="63" w:unhideWhenUsed="0"/>
-    <w:lsdException w:name="Medium Shading 2 Accent 6" w:semiHidden="0" w:uiPriority="64" w:unhideWhenUsed="0"/>
-    <w:lsdException w:name="Medium List 1 Accent 6" w:semiHidden="0" w:uiPriority="65" w:unhideWhenUsed="0"/>
-    <w:lsdException w:name="Medium List 2 Accent 6" w:semiHidden="0" w:uiPriority="66" w:unhideWhenUsed="0"/>
-    <w:lsdException w:name="Medium Grid 1 Accent 6" w:semiHidden="0" w:uiPriority="67" w:unhideWhenUsed="0"/>
-    <w:lsdException w:name="Medium Grid 2 Accent 6" w:semiHidden="0" w:uiPriority="68" w:unhideWhenUsed="0"/>
-    <w:lsdException w:name="Medium Grid 3 Accent 6" w:semiHidden="0" w:uiPriority="69" w:unhideWhenUsed="0"/>
-    <w:lsdException w:name="Dark List Accent 6" w:semiHidden="0" w:uiPriority="70" w:unhideWhenUsed="0"/>
-    <w:lsdException w:name="Colorful Shading Accent 6" w:semiHidden="0" w:uiPriority="71" w:unhideWhenUsed="0"/>
-    <w:lsdException w:name="Colorful List Accent 6" w:semiHidden="0" w:uiPriority="72" w:unhideWhenUsed="0"/>
-    <w:lsdException w:name="Colorful Grid Accent 6" w:semiHidden="0" w:uiPriority="73" w:unhideWhenUsed="0"/>
-    <w:lsdException w:name="Subtle Emphasis" w:semiHidden="0" w:uiPriority="19" w:unhideWhenUsed="0" w:qFormat="1"/>
-    <w:lsdException w:name="Intense Emphasis" w:semiHidden="0" w:uiPriority="21" w:unhideWhenUsed="0" w:qFormat="1"/>
-    <w:lsdException w:name="Subtle Reference" w:semiHidden="0" w:uiPriority="31" w:unhideWhenUsed="0" w:qFormat="1"/>
-    <w:lsdException w:name="Intense Reference" w:semiHidden="0" w:uiPriority="32" w:unhideWhenUsed="0" w:qFormat="1"/>
-    <w:lsdException w:name="Book Title" w:semiHidden="0" w:uiPriority="33" w:unhideWhenUsed="0" w:qFormat="1"/>
-    <w:lsdException w:name="Bibliography" w:uiPriority="37"/>
-    <w:lsdException w:name="TOC Heading" w:uiPriority="39" w:qFormat="1"/>
+  <w:latentStyles w:defLockedState="0" w:defUIPriority="99" w:defSemiHidden="0" w:defUnhideWhenUsed="0" w:defQFormat="0" w:count="376">
+    <w:lsdException w:name="Normal" w:uiPriority="0" w:qFormat="1"/>
+    <w:lsdException w:name="heading 1" w:uiPriority="9" w:qFormat="1"/>
+    <w:lsdException w:name="heading 2" w:semiHidden="1" w:uiPriority="9" w:unhideWhenUsed="1" w:qFormat="1"/>
+    <w:lsdException w:name="heading 3" w:semiHidden="1" w:uiPriority="9" w:unhideWhenUsed="1" w:qFormat="1"/>
+    <w:lsdException w:name="heading 4" w:semiHidden="1" w:uiPriority="9" w:unhideWhenUsed="1" w:qFormat="1"/>
+    <w:lsdException w:name="heading 5" w:semiHidden="1" w:uiPriority="9" w:unhideWhenUsed="1" w:qFormat="1"/>
+    <w:lsdException w:name="heading 6" w:semiHidden="1" w:uiPriority="9" w:unhideWhenUsed="1" w:qFormat="1"/>
+    <w:lsdException w:name="heading 7" w:semiHidden="1" w:uiPriority="9" w:unhideWhenUsed="1" w:qFormat="1"/>
+    <w:lsdException w:name="heading 8" w:semiHidden="1" w:uiPriority="9" w:unhideWhenUsed="1" w:qFormat="1"/>
+    <w:lsdException w:name="heading 9" w:semiHidden="1" w:uiPriority="9" w:unhideWhenUsed="1" w:qFormat="1"/>
+    <w:lsdException w:name="index 1" w:semiHidden="1" w:unhideWhenUsed="1"/>
+    <w:lsdException w:name="index 2" w:semiHidden="1" w:unhideWhenUsed="1"/>
+    <w:lsdException w:name="index 3" w:semiHidden="1" w:unhideWhenUsed="1"/>
+    <w:lsdException w:name="index 4" w:semiHidden="1" w:unhideWhenUsed="1"/>
+    <w:lsdException w:name="index 5" w:semiHidden="1" w:unhideWhenUsed="1"/>
+    <w:lsdException w:name="index 6" w:semiHidden="1" w:unhideWhenUsed="1"/>
+    <w:lsdException w:name="index 7" w:semiHidden="1" w:unhideWhenUsed="1"/>
+    <w:lsdException w:name="index 8" w:semiHidden="1" w:unhideWhenUsed="1"/>
+    <w:lsdException w:name="index 9" w:semiHidden="1" w:unhideWhenUsed="1"/>
+    <w:lsdException w:name="toc 1" w:semiHidden="1" w:uiPriority="39" w:unhideWhenUsed="1"/>
+    <w:lsdException w:name="toc 2" w:semiHidden="1" w:uiPriority="39" w:unhideWhenUsed="1"/>
+    <w:lsdException w:name="toc 3" w:semiHidden="1" w:uiPriority="39" w:unhideWhenUsed="1"/>
+    <w:lsdException w:name="toc 4" w:semiHidden="1" w:uiPriority="39" w:unhideWhenUsed="1"/>
+    <w:lsdException w:name="toc 5" w:semiHidden="1" w:uiPriority="39" w:unhideWhenUsed="1"/>
+    <w:lsdException w:name="toc 6" w:semiHidden="1" w:uiPriority="39" w:unhideWhenUsed="1"/>
+    <w:lsdException w:name="toc 7" w:semiHidden="1" w:uiPriority="39" w:unhideWhenUsed="1"/>
+    <w:lsdException w:name="toc 8" w:semiHidden="1" w:uiPriority="39" w:unhideWhenUsed="1"/>
+    <w:lsdException w:name="toc 9" w:semiHidden="1" w:uiPriority="39" w:unhideWhenUsed="1"/>
+    <w:lsdException w:name="Normal Indent" w:semiHidden="1" w:unhideWhenUsed="1"/>
+    <w:lsdException w:name="footnote text" w:semiHidden="1" w:unhideWhenUsed="1"/>
+    <w:lsdException w:name="annotation text" w:semiHidden="1" w:unhideWhenUsed="1"/>
+    <w:lsdException w:name="header" w:semiHidden="1" w:unhideWhenUsed="1"/>
+    <w:lsdException w:name="footer" w:semiHidden="1" w:unhideWhenUsed="1"/>
+    <w:lsdException w:name="index heading" w:semiHidden="1" w:unhideWhenUsed="1"/>
+    <w:lsdException w:name="caption" w:semiHidden="1" w:uiPriority="35" w:unhideWhenUsed="1" w:qFormat="1"/>
+    <w:lsdException w:name="table of figures" w:semiHidden="1" w:unhideWhenUsed="1"/>
+    <w:lsdException w:name="envelope address" w:semiHidden="1" w:unhideWhenUsed="1"/>
+    <w:lsdException w:name="envelope return" w:semiHidden="1" w:unhideWhenUsed="1"/>
+    <w:lsdException w:name="footnote reference" w:semiHidden="1" w:unhideWhenUsed="1"/>
+    <w:lsdException w:name="annotation reference" w:semiHidden="1" w:unhideWhenUsed="1"/>
+    <w:lsdException w:name="line number" w:semiHidden="1" w:unhideWhenUsed="1"/>
+    <w:lsdException w:name="page number" w:semiHidden="1" w:unhideWhenUsed="1"/>
+    <w:lsdException w:name="endnote reference" w:semiHidden="1" w:unhideWhenUsed="1"/>
+    <w:lsdException w:name="endnote text" w:semiHidden="1" w:unhideWhenUsed="1"/>
+    <w:lsdException w:name="table of authorities" w:semiHidden="1" w:unhideWhenUsed="1"/>
+    <w:lsdException w:name="macro" w:semiHidden="1" w:unhideWhenUsed="1"/>
+    <w:lsdException w:name="toa heading" w:semiHidden="1" w:unhideWhenUsed="1"/>
+    <w:lsdException w:name="List" w:semiHidden="1" w:unhideWhenUsed="1"/>
+    <w:lsdException w:name="List Bullet" w:semiHidden="1" w:unhideWhenUsed="1"/>
+    <w:lsdException w:name="List Number" w:semiHidden="1" w:unhideWhenUsed="1"/>
+    <w:lsdException w:name="List 2" w:semiHidden="1" w:unhideWhenUsed="1"/>
+    <w:lsdException w:name="List 3" w:semiHidden="1" w:unhideWhenUsed="1"/>
+    <w:lsdException w:name="List 4" w:semiHidden="1" w:unhideWhenUsed="1"/>
+    <w:lsdException w:name="List 5" w:semiHidden="1" w:unhideWhenUsed="1"/>
+    <w:lsdException w:name="List Bullet 2" w:semiHidden="1" w:unhideWhenUsed="1"/>
+    <w:lsdException w:name="List Bullet 3" w:semiHidden="1" w:unhideWhenUsed="1"/>
+    <w:lsdException w:name="List Bullet 4" w:semiHidden="1" w:unhideWhenUsed="1"/>
+    <w:lsdException w:name="List Bullet 5" w:semiHidden="1" w:unhideWhenUsed="1"/>
+    <w:lsdException w:name="List Number 2" w:semiHidden="1" w:unhideWhenUsed="1"/>
+    <w:lsdException w:name="List Number 3" w:semiHidden="1" w:unhideWhenUsed="1"/>
+    <w:lsdException w:name="List Number 4" w:semiHidden="1" w:unhideWhenUsed="1"/>
+    <w:lsdException w:name="List Number 5" w:semiHidden="1" w:unhideWhenUsed="1"/>
+    <w:lsdException w:name="Title" w:uiPriority="10" w:qFormat="1"/>
+    <w:lsdException w:name="Closing" w:semiHidden="1" w:unhideWhenUsed="1"/>
+    <w:lsdException w:name="Signature" w:semiHidden="1" w:unhideWhenUsed="1"/>
+    <w:lsdException w:name="Default Paragraph Font" w:semiHidden="1" w:uiPriority="1" w:unhideWhenUsed="1"/>
+    <w:lsdException w:name="Body Text" w:semiHidden="1" w:unhideWhenUsed="1"/>
+    <w:lsdException w:name="Body Text Indent" w:semiHidden="1" w:unhideWhenUsed="1"/>
+    <w:lsdException w:name="List Continue" w:semiHidden="1" w:unhideWhenUsed="1"/>
+    <w:lsdException w:name="List Continue 2" w:semiHidden="1" w:unhideWhenUsed="1"/>
+    <w:lsdException w:name="List Continue 3" w:semiHidden="1" w:unhideWhenUsed="1"/>
+    <w:lsdException w:name="List Continue 4" w:semiHidden="1" w:unhideWhenUsed="1"/>
+    <w:lsdException w:name="List Continue 5" w:semiHidden="1" w:unhideWhenUsed="1"/>
+    <w:lsdException w:name="Message Header" w:semiHidden="1" w:unhideWhenUsed="1"/>
+    <w:lsdException w:name="Subtitle" w:uiPriority="11" w:qFormat="1"/>
+    <w:lsdException w:name="Salutation" w:semiHidden="1" w:unhideWhenUsed="1"/>
+    <w:lsdException w:name="Date" w:semiHidden="1" w:unhideWhenUsed="1"/>
+    <w:lsdException w:name="Body Text First Indent" w:semiHidden="1" w:unhideWhenUsed="1"/>
+    <w:lsdException w:name="Body Text First Indent 2" w:semiHidden="1" w:unhideWhenUsed="1"/>
+    <w:lsdException w:name="Note Heading" w:semiHidden="1" w:unhideWhenUsed="1"/>
+    <w:lsdException w:name="Body Text 2" w:semiHidden="1" w:unhideWhenUsed="1"/>
+    <w:lsdException w:name="Body Text 3" w:semiHidden="1" w:unhideWhenUsed="1"/>
+    <w:lsdException w:name="Body Text Indent 2" w:semiHidden="1" w:unhideWhenUsed="1"/>
+    <w:lsdException w:name="Body Text Indent 3" w:semiHidden="1" w:unhideWhenUsed="1"/>
+    <w:lsdException w:name="Block Text" w:semiHidden="1" w:unhideWhenUsed="1"/>
+    <w:lsdException w:name="Hyperlink" w:semiHidden="1" w:unhideWhenUsed="1"/>
+    <w:lsdException w:name="FollowedHyperlink" w:semiHidden="1" w:unhideWhenUsed="1"/>
+    <w:lsdException w:name="Strong" w:uiPriority="22" w:qFormat="1"/>
+    <w:lsdException w:name="Emphasis" w:uiPriority="20" w:qFormat="1"/>
+    <w:lsdException w:name="Document Map" w:semiHidden="1" w:unhideWhenUsed="1"/>
+    <w:lsdException w:name="Plain Text" w:semiHidden="1" w:unhideWhenUsed="1"/>
+    <w:lsdException w:name="E-mail Signature" w:semiHidden="1" w:unhideWhenUsed="1"/>
+    <w:lsdException w:name="HTML Top of Form" w:semiHidden="1" w:unhideWhenUsed="1"/>
+    <w:lsdException w:name="HTML Bottom of Form" w:semiHidden="1" w:unhideWhenUsed="1"/>
+    <w:lsdException w:name="Normal (Web)" w:semiHidden="1" w:unhideWhenUsed="1"/>
+    <w:lsdException w:name="HTML Acronym" w:semiHidden="1" w:unhideWhenUsed="1"/>
+    <w:lsdException w:name="HTML Address" w:semiHidden="1" w:unhideWhenUsed="1"/>
+    <w:lsdException w:name="HTML Cite" w:semiHidden="1" w:unhideWhenUsed="1"/>
+    <w:lsdException w:name="HTML Code" w:semiHidden="1" w:unhideWhenUsed="1"/>
+    <w:lsdException w:name="HTML Definition" w:semiHidden="1" w:unhideWhenUsed="1"/>
+    <w:lsdException w:name="HTML Keyboard" w:semiHidden="1" w:unhideWhenUsed="1"/>
+    <w:lsdException w:name="HTML Preformatted" w:semiHidden="1" w:unhideWhenUsed="1"/>
+    <w:lsdException w:name="HTML Sample" w:semiHidden="1" w:unhideWhenUsed="1"/>
+    <w:lsdException w:name="HTML Typewriter" w:semiHidden="1" w:unhideWhenUsed="1"/>
+    <w:lsdException w:name="HTML Variable" w:semiHidden="1" w:unhideWhenUsed="1"/>
+    <w:lsdException w:name="Normal Table" w:semiHidden="1" w:unhideWhenUsed="1"/>
+    <w:lsdException w:name="annotation subject" w:semiHidden="1" w:unhideWhenUsed="1"/>
+    <w:lsdException w:name="No List" w:semiHidden="1" w:unhideWhenUsed="1"/>
+    <w:lsdException w:name="Outline List 1" w:semiHidden="1" w:unhideWhenUsed="1"/>
+    <w:lsdException w:name="Outline List 2" w:semiHidden="1" w:unhideWhenUsed="1"/>
+    <w:lsdException w:name="Outline List 3" w:semiHidden="1" w:unhideWhenUsed="1"/>
+    <w:lsdException w:name="Table Simple 1" w:semiHidden="1" w:unhideWhenUsed="1"/>
+    <w:lsdException w:name="Table Simple 2" w:semiHidden="1" w:unhideWhenUsed="1"/>
+    <w:lsdException w:name="Table Simple 3" w:semiHidden="1" w:unhideWhenUsed="1"/>
+    <w:lsdException w:name="Table Classic 1" w:semiHidden="1" w:unhideWhenUsed="1"/>
+    <w:lsdException w:name="Table Classic 2" w:semiHidden="1" w:unhideWhenUsed="1"/>
+    <w:lsdException w:name="Table Classic 3" w:semiHidden="1" w:unhideWhenUsed="1"/>
+    <w:lsdException w:name="Table Classic 4" w:semiHidden="1" w:unhideWhenUsed="1"/>
+    <w:lsdException w:name="Table Colorful 1" w:semiHidden="1" w:unhideWhenUsed="1"/>
+    <w:lsdException w:name="Table Colorful 2" w:semiHidden="1" w:unhideWhenUsed="1"/>
+    <w:lsdException w:name="Table Colorful 3" w:semiHidden="1" w:unhideWhenUsed="1"/>
+    <w:lsdException w:name="Table Columns 1" w:semiHidden="1" w:unhideWhenUsed="1"/>
+    <w:lsdException w:name="Table Columns 2" w:semiHidden="1" w:unhideWhenUsed="1"/>
+    <w:lsdException w:name="Table Columns 3" w:semiHidden="1" w:unhideWhenUsed="1"/>
+    <w:lsdException w:name="Table Columns 4" w:semiHidden="1" w:unhideWhenUsed="1"/>
+    <w:lsdException w:name="Table Columns 5" w:semiHidden="1" w:unhideWhenUsed="1"/>
+    <w:lsdException w:name="Table Grid 1" w:semiHidden="1" w:unhideWhenUsed="1"/>
+    <w:lsdException w:name="Table Grid 2" w:semiHidden="1" w:unhideWhenUsed="1"/>
+    <w:lsdException w:name="Table Grid 3" w:semiHidden="1" w:unhideWhenUsed="1"/>
+    <w:lsdException w:name="Table Grid 4" w:semiHidden="1" w:unhideWhenUsed="1"/>
+    <w:lsdException w:name="Table Grid 5" w:semiHidden="1" w:unhideWhenUsed="1"/>
+    <w:lsdException w:name="Table Grid 6" w:semiHidden="1" w:unhideWhenUsed="1"/>
+    <w:lsdException w:name="Table Grid 7" w:semiHidden="1" w:unhideWhenUsed="1"/>
+    <w:lsdException w:name="Table Grid 8" w:semiHidden="1" w:unhideWhenUsed="1"/>
+    <w:lsdException w:name="Table List 1" w:semiHidden="1" w:unhideWhenUsed="1"/>
+    <w:lsdException w:name="Table List 2" w:semiHidden="1" w:unhideWhenUsed="1"/>
+    <w:lsdException w:name="Table List 3" w:semiHidden="1" w:unhideWhenUsed="1"/>
+    <w:lsdException w:name="Table List 4" w:semiHidden="1" w:unhideWhenUsed="1"/>
+    <w:lsdException w:name="Table List 5" w:semiHidden="1" w:unhideWhenUsed="1"/>
+    <w:lsdException w:name="Table List 6" w:semiHidden="1" w:unhideWhenUsed="1"/>
+    <w:lsdException w:name="Table List 7" w:semiHidden="1" w:unhideWhenUsed="1"/>
+    <w:lsdException w:name="Table List 8" w:semiHidden="1" w:unhideWhenUsed="1"/>
+    <w:lsdException w:name="Table 3D effects 1" w:semiHidden="1" w:unhideWhenUsed="1"/>
+    <w:lsdException w:name="Table 3D effects 2" w:semiHidden="1" w:unhideWhenUsed="1"/>
+    <w:lsdException w:name="Table 3D effects 3" w:semiHidden="1" w:unhideWhenUsed="1"/>
+    <w:lsdException w:name="Table Contemporary" w:semiHidden="1" w:unhideWhenUsed="1"/>
+    <w:lsdException w:name="Table Elegant" w:semiHidden="1" w:unhideWhenUsed="1"/>
+    <w:lsdException w:name="Table Professional" w:semiHidden="1" w:unhideWhenUsed="1"/>
+    <w:lsdException w:name="Table Subtle 1" w:semiHidden="1" w:unhideWhenUsed="1"/>
+    <w:lsdException w:name="Table Subtle 2" w:semiHidden="1" w:unhideWhenUsed="1"/>
+    <w:lsdException w:name="Table Web 1" w:semiHidden="1" w:unhideWhenUsed="1"/>
+    <w:lsdException w:name="Table Web 2" w:semiHidden="1" w:unhideWhenUsed="1"/>
+    <w:lsdException w:name="Table Web 3" w:semiHidden="1" w:unhideWhenUsed="1"/>
+    <w:lsdException w:name="Balloon Text" w:semiHidden="1" w:unhideWhenUsed="1"/>
+    <w:lsdException w:name="Table Grid" w:uiPriority="59"/>
+    <w:lsdException w:name="Table Theme" w:semiHidden="1" w:unhideWhenUsed="1"/>
+    <w:lsdException w:name="Placeholder Text" w:semiHidden="1"/>
+    <w:lsdException w:name="No Spacing" w:uiPriority="1" w:qFormat="1"/>
+    <w:lsdException w:name="Light Shading" w:uiPriority="60"/>
+    <w:lsdException w:name="Light List" w:uiPriority="61"/>
+    <w:lsdException w:name="Light Grid" w:uiPriority="62"/>
+    <w:lsdException w:name="Medium Shading 1" w:uiPriority="63"/>
+    <w:lsdException w:name="Medium Shading 2" w:uiPriority="64"/>
+    <w:lsdException w:name="Medium List 1" w:uiPriority="65"/>
+    <w:lsdException w:name="Medium List 2" w:uiPriority="66"/>
+    <w:lsdException w:name="Medium Grid 1" w:uiPriority="67"/>
+    <w:lsdException w:name="Medium Grid 2" w:uiPriority="68"/>
+    <w:lsdException w:name="Medium Grid 3" w:uiPriority="69"/>
+    <w:lsdException w:name="Dark List" w:uiPriority="70"/>
+    <w:lsdException w:name="Colorful Shading" w:uiPriority="71"/>
+    <w:lsdException w:name="Colorful List" w:uiPriority="72"/>
+    <w:lsdException w:name="Colorful Grid" w:uiPriority="73"/>
+    <w:lsdException w:name="Light Shading Accent 1" w:uiPriority="60"/>
+    <w:lsdException w:name="Light List Accent 1" w:uiPriority="61"/>
+    <w:lsdException w:name="Light Grid Accent 1" w:uiPriority="62"/>
+    <w:lsdException w:name="Medium Shading 1 Accent 1" w:uiPriority="63"/>
+    <w:lsdException w:name="Medium Shading 2 Accent 1" w:uiPriority="64"/>
+    <w:lsdException w:name="Medium List 1 Accent 1" w:uiPriority="65"/>
+    <w:lsdException w:name="Revision" w:semiHidden="1"/>
+    <w:lsdException w:name="List Paragraph" w:uiPriority="34" w:qFormat="1"/>
+    <w:lsdException w:name="Quote" w:uiPriority="29" w:qFormat="1"/>
+    <w:lsdException w:name="Intense Quote" w:uiPriority="30" w:qFormat="1"/>
+    <w:lsdException w:name="Medium List 2 Accent 1" w:uiPriority="66"/>
+    <w:lsdException w:name="Medium Grid 1 Accent 1" w:uiPriority="67"/>
+    <w:lsdException w:name="Medium Grid 2 Accent 1" w:uiPriority="68"/>
+    <w:lsdException w:name="Medium Grid 3 Accent 1" w:uiPriority="69"/>
+    <w:lsdException w:name="Dark List Accent 1" w:uiPriority="70"/>
+    <w:lsdException w:name="Colorful Shading Accent 1" w:uiPriority="71"/>
+    <w:lsdException w:name="Colorful List Accent 1" w:uiPriority="72"/>
+    <w:lsdException w:name="Colorful Grid Accent 1" w:uiPriority="73"/>
+    <w:lsdException w:name="Light Shading Accent 2" w:uiPriority="60"/>
+    <w:lsdException w:name="Light List Accent 2" w:uiPriority="61"/>
+    <w:lsdException w:name="Light Grid Accent 2" w:uiPriority="62"/>
+    <w:lsdException w:name="Medium Shading 1 Accent 2" w:uiPriority="63"/>
+    <w:lsdException w:name="Medium Shading 2 Accent 2" w:uiPriority="64"/>
+    <w:lsdException w:name="Medium List 1 Accent 2" w:uiPriority="65"/>
+    <w:lsdException w:name="Medium List 2 Accent 2" w:uiPriority="66"/>
+    <w:lsdException w:name="Medium Grid 1 Accent 2" w:uiPriority="67"/>
+    <w:lsdException w:name="Medium Grid 2 Accent 2" w:uiPriority="68"/>
+    <w:lsdException w:name="Medium Grid 3 Accent 2" w:uiPriority="69"/>
+    <w:lsdException w:name="Dark List Accent 2" w:uiPriority="70"/>
+    <w:lsdException w:name="Colorful Shading Accent 2" w:uiPriority="71"/>
+    <w:lsdException w:name="Colorful List Accent 2" w:uiPriority="72"/>
+    <w:lsdException w:name="Colorful Grid Accent 2" w:uiPriority="73"/>
+    <w:lsdException w:name="Light Shading Accent 3" w:uiPriority="60"/>
+    <w:lsdException w:name="Light List Accent 3" w:uiPriority="61"/>
+    <w:lsdException w:name="Light Grid Accent 3" w:uiPriority="62"/>
+    <w:lsdException w:name="Medium Shading 1 Accent 3" w:uiPriority="63"/>
+    <w:lsdException w:name="Medium Shading 2 Accent 3" w:uiPriority="64"/>
+    <w:lsdException w:name="Medium List 1 Accent 3" w:uiPriority="65"/>
+    <w:lsdException w:name="Medium List 2 Accent 3" w:uiPriority="66"/>
+    <w:lsdException w:name="Medium Grid 1 Accent 3" w:uiPriority="67"/>
+    <w:lsdException w:name="Medium Grid 2 Accent 3" w:uiPriority="68"/>
+    <w:lsdException w:name="Medium Grid 3 Accent 3" w:uiPriority="69"/>
+    <w:lsdException w:name="Dark List Accent 3" w:uiPriority="70"/>
+    <w:lsdException w:name="Colorful Shading Accent 3" w:uiPriority="71"/>
+    <w:lsdException w:name="Colorful List Accent 3" w:uiPriority="72"/>
+    <w:lsdException w:name="Colorful Grid Accent 3" w:uiPriority="73"/>
+    <w:lsdException w:name="Light Shading Accent 4" w:uiPriority="60"/>
+    <w:lsdException w:name="Light List Accent 4" w:uiPriority="61"/>
+    <w:lsdException w:name="Light Grid Accent 4" w:uiPriority="62"/>
+    <w:lsdException w:name="Medium Shading 1 Accent 4" w:uiPriority="63"/>
+    <w:lsdException w:name="Medium Shading 2 Accent 4" w:uiPriority="64"/>
+    <w:lsdException w:name="Medium List 1 Accent 4" w:uiPriority="65"/>
+    <w:lsdException w:name="Medium List 2 Accent 4" w:uiPriority="66"/>
+    <w:lsdException w:name="Medium Grid 1 Accent 4" w:uiPriority="67"/>
+    <w:lsdException w:name="Medium Grid 2 Accent 4" w:uiPriority="68"/>
+    <w:lsdException w:name="Medium Grid 3 Accent 4" w:uiPriority="69"/>
+    <w:lsdException w:name="Dark List Accent 4" w:uiPriority="70"/>
+    <w:lsdException w:name="Colorful Shading Accent 4" w:uiPriority="71"/>
+    <w:lsdException w:name="Colorful List Accent 4" w:uiPriority="72"/>
+    <w:lsdException w:name="Colorful Grid Accent 4" w:uiPriority="73"/>
+    <w:lsdException w:name="Light Shading Accent 5" w:uiPriority="60"/>
+    <w:lsdException w:name="Light List Accent 5" w:uiPriority="61"/>
+    <w:lsdException w:name="Light Grid Accent 5" w:uiPriority="62"/>
+    <w:lsdException w:name="Medium Shading 1 Accent 5" w:uiPriority="63"/>
+    <w:lsdException w:name="Medium Shading 2 Accent 5" w:uiPriority="64"/>
+    <w:lsdException w:name="Medium List 1 Accent 5" w:uiPriority="65"/>
+    <w:lsdException w:name="Medium List 2 Accent 5" w:uiPriority="66"/>
+    <w:lsdException w:name="Medium Grid 1 Accent 5" w:uiPriority="67"/>
+    <w:lsdException w:name="Medium Grid 2 Accent 5" w:uiPriority="68"/>
+    <w:lsdException w:name="Medium Grid 3 Accent 5" w:uiPriority="69"/>
+    <w:lsdException w:name="Dark List Accent 5" w:uiPriority="70"/>
+    <w:lsdException w:name="Colorful Shading Accent 5" w:uiPriority="71"/>
+    <w:lsdException w:name="Colorful List Accent 5" w:uiPriority="72"/>
+    <w:lsdException w:name="Colorful Grid Accent 5" w:uiPriority="73"/>
+    <w:lsdException w:name="Light Shading Accent 6" w:uiPriority="60"/>
+    <w:lsdException w:name="Light List Accent 6" w:uiPriority="61"/>
+    <w:lsdException w:name="Light Grid Accent 6" w:uiPriority="62"/>
+    <w:lsdException w:name="Medium Shading 1 Accent 6" w:uiPriority="63"/>
+    <w:lsdException w:name="Medium Shading 2 Accent 6" w:uiPriority="64"/>
+    <w:lsdException w:name="Medium List 1 Accent 6" w:uiPriority="65"/>
+    <w:lsdException w:name="Medium List 2 Accent 6" w:uiPriority="66"/>
+    <w:lsdException w:name="Medium Grid 1 Accent 6" w:uiPriority="67"/>
+    <w:lsdException w:name="Medium Grid 2 Accent 6" w:uiPriority="68"/>
+    <w:lsdException w:name="Medium Grid 3 Accent 6" w:uiPriority="69"/>
+    <w:lsdException w:name="Dark List Accent 6" w:uiPriority="70"/>
+    <w:lsdException w:name="Colorful Shading Accent 6" w:uiPriority="71"/>
+    <w:lsdException w:name="Colorful List Accent 6" w:uiPriority="72"/>
+    <w:lsdException w:name="Colorful Grid Accent 6" w:uiPriority="73"/>
+    <w:lsdException w:name="Subtle Emphasis" w:uiPriority="19" w:qFormat="1"/>
+    <w:lsdException w:name="Intense Emphasis" w:uiPriority="21" w:qFormat="1"/>
+    <w:lsdException w:name="Subtle Reference" w:uiPriority="31" w:qFormat="1"/>
+    <w:lsdException w:name="Intense Reference" w:uiPriority="32" w:qFormat="1"/>
+    <w:lsdException w:name="Book Title" w:uiPriority="33" w:qFormat="1"/>
+    <w:lsdException w:name="Bibliography" w:semiHidden="1" w:uiPriority="37" w:unhideWhenUsed="1"/>
+    <w:lsdException w:name="TOC Heading" w:semiHidden="1" w:uiPriority="39" w:unhideWhenUsed="1" w:qFormat="1"/>
+    <w:lsdException w:name="Plain Table 5" w:semiHidden="1" w:unhideWhenUsed="1"/>
+    <w:lsdException w:name="Grid Table Light" w:semiHidden="1" w:unhideWhenUsed="1"/>
+    <w:lsdException w:name="Grid Table 1 Light" w:semiHidden="1" w:unhideWhenUsed="1"/>
+    <w:lsdException w:name="Grid Table 2" w:semiHidden="1" w:unhideWhenUsed="1"/>
+    <w:lsdException w:name="Grid Table 3" w:semiHidden="1" w:unhideWhenUsed="1"/>
+    <w:lsdException w:name="Grid Table 4" w:uiPriority="49"/>
+    <w:lsdException w:name="Grid Table 5 Dark" w:uiPriority="50"/>
+    <w:lsdException w:name="Grid Table 6 Colorful" w:uiPriority="51"/>
+    <w:lsdException w:name="Grid Table 7 Colorful" w:uiPriority="52"/>
+    <w:lsdException w:name="Grid Table 1 Light Accent 1" w:uiPriority="46"/>
+    <w:lsdException w:name="Grid Table 2 Accent 1" w:uiPriority="47"/>
+    <w:lsdException w:name="Grid Table 3 Accent 1" w:uiPriority="48"/>
+    <w:lsdException w:name="Grid Table 4 Accent 1" w:uiPriority="49"/>
+    <w:lsdException w:name="Grid Table 5 Dark Accent 1" w:uiPriority="50"/>
+    <w:lsdException w:name="Grid Table 6 Colorful Accent 1" w:uiPriority="51"/>
+    <w:lsdException w:name="Grid Table 7 Colorful Accent 1" w:uiPriority="52"/>
+    <w:lsdException w:name="Grid Table 1 Light Accent 2" w:uiPriority="46"/>
+    <w:lsdException w:name="Grid Table 2 Accent 2" w:uiPriority="47"/>
+    <w:lsdException w:name="Grid Table 3 Accent 2" w:uiPriority="48"/>
+    <w:lsdException w:name="Grid Table 4 Accent 2" w:uiPriority="49"/>
+    <w:lsdException w:name="Grid Table 5 Dark Accent 2" w:uiPriority="50"/>
+    <w:lsdException w:name="Grid Table 6 Colorful Accent 2" w:uiPriority="51"/>
+    <w:lsdException w:name="Grid Table 7 Colorful Accent 2" w:uiPriority="52"/>
+    <w:lsdException w:name="Grid Table 1 Light Accent 3" w:uiPriority="46"/>
+    <w:lsdException w:name="Grid Table 2 Accent 3" w:uiPriority="47"/>
+    <w:lsdException w:name="Grid Table 3 Accent 3" w:uiPriority="48"/>
+    <w:lsdException w:name="Grid Table 4 Accent 3" w:uiPriority="49"/>
+    <w:lsdException w:name="Grid Table 5 Dark Accent 3" w:uiPriority="50"/>
+    <w:lsdException w:name="Grid Table 6 Colorful Accent 3" w:uiPriority="51"/>
+    <w:lsdException w:name="Grid Table 7 Colorful Accent 3" w:uiPriority="52"/>
+    <w:lsdException w:name="Grid Table 1 Light Accent 4" w:uiPriority="46"/>
+    <w:lsdException w:name="Grid Table 2 Accent 4" w:uiPriority="47"/>
+    <w:lsdException w:name="Grid Table 3 Accent 4" w:uiPriority="48"/>
+    <w:lsdException w:name="Grid Table 4 Accent 4" w:uiPriority="49"/>
+    <w:lsdException w:name="Grid Table 5 Dark Accent 4" w:uiPriority="50"/>
+    <w:lsdException w:name="Grid Table 6 Colorful Accent 4" w:uiPriority="51"/>
+    <w:lsdException w:name="Grid Table 7 Colorful Accent 4" w:uiPriority="52"/>
+    <w:lsdException w:name="Grid Table 1 Light Accent 5" w:uiPriority="46"/>
+    <w:lsdException w:name="Grid Table 2 Accent 5" w:uiPriority="47"/>
+    <w:lsdException w:name="Grid Table 3 Accent 5" w:uiPriority="48"/>
+    <w:lsdException w:name="Grid Table 4 Accent 5" w:uiPriority="49"/>
+    <w:lsdException w:name="Grid Table 5 Dark Accent 5" w:uiPriority="50"/>
+    <w:lsdException w:name="Grid Table 6 Colorful Accent 5" w:uiPriority="51"/>
+    <w:lsdException w:name="Grid Table 7 Colorful Accent 5" w:uiPriority="52"/>
+    <w:lsdException w:name="Grid Table 1 Light Accent 6" w:uiPriority="46"/>
+    <w:lsdException w:name="Grid Table 2 Accent 6" w:uiPriority="47"/>
+    <w:lsdException w:name="Grid Table 3 Accent 6" w:uiPriority="48"/>
+    <w:lsdException w:name="Grid Table 4 Accent 6" w:uiPriority="49"/>
+    <w:lsdException w:name="Grid Table 5 Dark Accent 6" w:uiPriority="50"/>
+    <w:lsdException w:name="Grid Table 6 Colorful Accent 6" w:uiPriority="51"/>
+    <w:lsdException w:name="Grid Table 7 Colorful Accent 6" w:uiPriority="52"/>
+    <w:lsdException w:name="List Table 1 Light" w:uiPriority="46"/>
+    <w:lsdException w:name="List Table 2" w:uiPriority="47"/>
+    <w:lsdException w:name="List Table 3" w:uiPriority="48"/>
+    <w:lsdException w:name="List Table 4" w:uiPriority="49"/>
+    <w:lsdException w:name="List Table 5 Dark" w:uiPriority="50"/>
+    <w:lsdException w:name="List Table 6 Colorful" w:uiPriority="51"/>
+    <w:lsdException w:name="List Table 7 Colorful" w:uiPriority="52"/>
+    <w:lsdException w:name="List Table 1 Light Accent 1" w:uiPriority="46"/>
+    <w:lsdException w:name="List Table 2 Accent 1" w:uiPriority="47"/>
+    <w:lsdException w:name="List Table 3 Accent 1" w:uiPriority="48"/>
+    <w:lsdException w:name="List Table 4 Accent 1" w:uiPriority="49"/>
+    <w:lsdException w:name="List Table 5 Dark Accent 1" w:uiPriority="50"/>
+    <w:lsdException w:name="List Table 6 Colorful Accent 1" w:uiPriority="51"/>
+    <w:lsdException w:name="List Table 7 Colorful Accent 1" w:uiPriority="52"/>
+    <w:lsdException w:name="List Table 1 Light Accent 2" w:uiPriority="46"/>
+    <w:lsdException w:name="List Table 2 Accent 2" w:uiPriority="47"/>
+    <w:lsdException w:name="List Table 3 Accent 2" w:uiPriority="48"/>
+    <w:lsdException w:name="List Table 4 Accent 2" w:uiPriority="49"/>
+    <w:lsdException w:name="List Table 5 Dark Accent 2" w:uiPriority="50"/>
+    <w:lsdException w:name="List Table 6 Colorful Accent 2" w:uiPriority="51"/>
+    <w:lsdException w:name="List Table 7 Colorful Accent 2" w:uiPriority="52"/>
+    <w:lsdException w:name="List Table 1 Light Accent 3" w:uiPriority="46"/>
+    <w:lsdException w:name="List Table 2 Accent 3" w:uiPriority="47"/>
+    <w:lsdException w:name="List Table 3 Accent 3" w:uiPriority="48"/>
+    <w:lsdException w:name="List Table 4 Accent 3" w:uiPriority="49"/>
+    <w:lsdException w:name="List Table 5 Dark Accent 3" w:uiPriority="50"/>
+    <w:lsdException w:name="List Table 6 Colorful Accent 3" w:uiPriority="51"/>
+    <w:lsdException w:name="List Table 7 Colorful Accent 3" w:uiPriority="52"/>
+    <w:lsdException w:name="List Table 1 Light Accent 4" w:uiPriority="46"/>
+    <w:lsdException w:name="List Table 2 Accent 4" w:uiPriority="47"/>
+    <w:lsdException w:name="List Table 3 Accent 4" w:uiPriority="48"/>
+    <w:lsdException w:name="List Table 4 Accent 4" w:uiPriority="49"/>
+    <w:lsdException w:name="List Table 5 Dark Accent 4" w:uiPriority="50"/>
+    <w:lsdException w:name="List Table 6 Colorful Accent 4" w:uiPriority="51"/>
+    <w:lsdException w:name="List Table 7 Colorful Accent 4" w:uiPriority="52"/>
+    <w:lsdException w:name="List Table 1 Light Accent 5" w:uiPriority="46"/>
+    <w:lsdException w:name="List Table 2 Accent 5" w:uiPriority="47"/>
+    <w:lsdException w:name="List Table 3 Accent 5" w:uiPriority="48"/>
+    <w:lsdException w:name="List Table 4 Accent 5" w:uiPriority="49"/>
+    <w:lsdException w:name="List Table 5 Dark Accent 5" w:uiPriority="50"/>
+    <w:lsdException w:name="List Table 6 Colorful Accent 5" w:uiPriority="51"/>
+    <w:lsdException w:name="List Table 7 Colorful Accent 5" w:uiPriority="52"/>
+    <w:lsdException w:name="List Table 1 Light Accent 6" w:uiPriority="46"/>
+    <w:lsdException w:name="List Table 2 Accent 6" w:uiPriority="47"/>
+    <w:lsdException w:name="List Table 3 Accent 6" w:uiPriority="48"/>
+    <w:lsdException w:name="List Table 4 Accent 6" w:uiPriority="49"/>
+    <w:lsdException w:name="List Table 5 Dark Accent 6" w:uiPriority="50"/>
+    <w:lsdException w:name="List Table 6 Colorful Accent 6" w:uiPriority="51"/>
+    <w:lsdException w:name="List Table 7 Colorful Accent 6" w:uiPriority="52"/>
+    <w:lsdException w:name="Mention" w:semiHidden="1" w:unhideWhenUsed="1"/>
+    <w:lsdException w:name="Smart Hyperlink" w:semiHidden="1" w:unhideWhenUsed="1"/>
+    <w:lsdException w:name="Hashtag" w:semiHidden="1" w:unhideWhenUsed="1"/>
+    <w:lsdException w:name="Unresolved Mention" w:semiHidden="1" w:unhideWhenUsed="1"/>
+    <w:lsdException w:name="Smart Link" w:semiHidden="1" w:unhideWhenUsed="1"/>
   </w:latentStyles>
   <w:style w:type="paragraph" w:default="1" w:styleId="Normal">
     <w:name w:val="Normal"/>
     <w:qFormat/>
   </w:style>
-  <w:style w:type="paragraph" w:styleId="Titre1">
+  <w:style w:type="paragraph" w:styleId="Heading1">
     <w:name w:val="heading 1"/>
     <w:basedOn w:val="Normal"/>
     <w:next w:val="Normal"/>
-    <w:link w:val="Titre1Car"/>
+    <w:link w:val="Heading1Char"/>
     <w:uiPriority w:val="9"/>
     <w:qFormat/>
     <w:rsid w:val="00C72A6D"/>
@@ -2252,11 +2429,11 @@
       <w:szCs w:val="32"/>
     </w:rPr>
   </w:style>
-  <w:style w:type="paragraph" w:styleId="Titre2">
+  <w:style w:type="paragraph" w:styleId="Heading2">
     <w:name w:val="heading 2"/>
     <w:basedOn w:val="Normal"/>
     <w:next w:val="Normal"/>
-    <w:link w:val="Titre2Car"/>
+    <w:link w:val="Heading2Char"/>
     <w:uiPriority w:val="9"/>
     <w:unhideWhenUsed/>
     <w:qFormat/>
@@ -2276,13 +2453,13 @@
       <w:szCs w:val="26"/>
     </w:rPr>
   </w:style>
-  <w:style w:type="character" w:default="1" w:styleId="Policepardfaut">
+  <w:style w:type="character" w:default="1" w:styleId="DefaultParagraphFont">
     <w:name w:val="Default Paragraph Font"/>
     <w:uiPriority w:val="1"/>
     <w:semiHidden/>
     <w:unhideWhenUsed/>
   </w:style>
-  <w:style w:type="table" w:default="1" w:styleId="TableauNormal">
+  <w:style w:type="table" w:default="1" w:styleId="TableNormal">
     <w:name w:val="Normal Table"/>
     <w:uiPriority w:val="99"/>
     <w:semiHidden/>
@@ -2297,16 +2474,16 @@
       </w:tblCellMar>
     </w:tblPr>
   </w:style>
-  <w:style w:type="numbering" w:default="1" w:styleId="Aucuneliste">
+  <w:style w:type="numbering" w:default="1" w:styleId="NoList">
     <w:name w:val="No List"/>
     <w:uiPriority w:val="99"/>
     <w:semiHidden/>
     <w:unhideWhenUsed/>
   </w:style>
-  <w:style w:type="character" w:customStyle="1" w:styleId="Titre1Car">
-    <w:name w:val="Titre 1 Car"/>
-    <w:basedOn w:val="Policepardfaut"/>
-    <w:link w:val="Titre1"/>
+  <w:style w:type="character" w:customStyle="1" w:styleId="Heading1Char">
+    <w:name w:val="Heading 1 Char"/>
+    <w:basedOn w:val="DefaultParagraphFont"/>
+    <w:link w:val="Heading1"/>
     <w:uiPriority w:val="9"/>
     <w:rsid w:val="00C72A6D"/>
     <w:rPr>
@@ -2318,10 +2495,10 @@
       <w:szCs w:val="32"/>
     </w:rPr>
   </w:style>
-  <w:style w:type="character" w:customStyle="1" w:styleId="Titre2Car">
-    <w:name w:val="Titre 2 Car"/>
-    <w:basedOn w:val="Policepardfaut"/>
-    <w:link w:val="Titre2"/>
+  <w:style w:type="character" w:customStyle="1" w:styleId="Heading2Char">
+    <w:name w:val="Heading 2 Char"/>
+    <w:basedOn w:val="DefaultParagraphFont"/>
+    <w:link w:val="Heading2"/>
     <w:uiPriority w:val="9"/>
     <w:rsid w:val="00C72A6D"/>
     <w:rPr>
@@ -2333,9 +2510,9 @@
       <w:szCs w:val="26"/>
     </w:rPr>
   </w:style>
-  <w:style w:type="table" w:styleId="Ombrageclair">
+  <w:style w:type="table" w:styleId="LightShading">
     <w:name w:val="Light Shading"/>
-    <w:basedOn w:val="TableauNormal"/>
+    <w:basedOn w:val="TableNormal"/>
     <w:uiPriority w:val="60"/>
     <w:rsid w:val="00C72A6D"/>
     <w:rPr>
@@ -2344,17 +2521,10 @@
     <w:tblPr>
       <w:tblStyleRowBandSize w:val="1"/>
       <w:tblStyleColBandSize w:val="1"/>
-      <w:tblInd w:w="0" w:type="dxa"/>
       <w:tblBorders>
         <w:top w:val="single" w:sz="8" w:space="0" w:color="000000" w:themeColor="text1"/>
         <w:bottom w:val="single" w:sz="8" w:space="0" w:color="000000" w:themeColor="text1"/>
       </w:tblBorders>
-      <w:tblCellMar>
-        <w:top w:w="0" w:type="dxa"/>
-        <w:left w:w="108" w:type="dxa"/>
-        <w:bottom w:w="0" w:type="dxa"/>
-        <w:right w:w="108" w:type="dxa"/>
-      </w:tblCellMar>
     </w:tblPr>
     <w:tblStylePr w:type="firstRow">
       <w:pPr>
@@ -2433,7 +2603,7 @@
       </w:tcPr>
     </w:tblStylePr>
   </w:style>
-  <w:style w:type="paragraph" w:styleId="Paragraphedeliste">
+  <w:style w:type="paragraph" w:styleId="ListParagraph">
     <w:name w:val="List Paragraph"/>
     <w:basedOn w:val="Normal"/>
     <w:uiPriority w:val="34"/>
@@ -2444,10 +2614,10 @@
       <w:contextualSpacing/>
     </w:pPr>
   </w:style>
-  <w:style w:type="paragraph" w:styleId="En-tte">
+  <w:style w:type="paragraph" w:styleId="Header">
     <w:name w:val="header"/>
     <w:basedOn w:val="Normal"/>
-    <w:link w:val="En-tteCar"/>
+    <w:link w:val="HeaderChar"/>
     <w:uiPriority w:val="99"/>
     <w:unhideWhenUsed/>
     <w:rsid w:val="00D47554"/>
@@ -2458,17 +2628,17 @@
       </w:tabs>
     </w:pPr>
   </w:style>
-  <w:style w:type="character" w:customStyle="1" w:styleId="En-tteCar">
-    <w:name w:val="En-tête Car"/>
-    <w:basedOn w:val="Policepardfaut"/>
-    <w:link w:val="En-tte"/>
+  <w:style w:type="character" w:customStyle="1" w:styleId="HeaderChar">
+    <w:name w:val="Header Char"/>
+    <w:basedOn w:val="DefaultParagraphFont"/>
+    <w:link w:val="Header"/>
     <w:uiPriority w:val="99"/>
     <w:rsid w:val="00D47554"/>
   </w:style>
-  <w:style w:type="paragraph" w:styleId="Pieddepage">
+  <w:style w:type="paragraph" w:styleId="Footer">
     <w:name w:val="footer"/>
     <w:basedOn w:val="Normal"/>
-    <w:link w:val="PieddepageCar"/>
+    <w:link w:val="FooterChar"/>
     <w:uiPriority w:val="99"/>
     <w:unhideWhenUsed/>
     <w:rsid w:val="00D47554"/>
@@ -2479,426 +2649,10 @@
       </w:tabs>
     </w:pPr>
   </w:style>
-  <w:style w:type="character" w:customStyle="1" w:styleId="PieddepageCar">
-    <w:name w:val="Pied de page Car"/>
-    <w:basedOn w:val="Policepardfaut"/>
-    <w:link w:val="Pieddepage"/>
-    <w:uiPriority w:val="99"/>
-    <w:rsid w:val="00D47554"/>
-  </w:style>
-</w:styles>
-</file>
-
-<file path=word/stylesWithEffects.xml><?xml version="1.0" encoding="utf-8"?>
-<w:styles xmlns:wpc="http://schemas.microsoft.com/office/word/2010/wordprocessingCanvas" xmlns:mo="http://schemas.microsoft.com/office/mac/office/2008/main" xmlns:mc="http://schemas.openxmlformats.org/markup-compatibility/2006" xmlns:mv="urn:schemas-microsoft-com:mac:vml" xmlns:o="urn:schemas-microsoft-com:office:office" xmlns:r="http://schemas.openxmlformats.org/officeDocument/2006/relationships" xmlns:m="http://schemas.openxmlformats.org/officeDocument/2006/math" xmlns:v="urn:schemas-microsoft-com:vml" xmlns:wp14="http://schemas.microsoft.com/office/word/2010/wordprocessingDrawing" xmlns:wp="http://schemas.openxmlformats.org/drawingml/2006/wordprocessingDrawing" xmlns:w10="urn:schemas-microsoft-com:office:word" xmlns:w="http://schemas.openxmlformats.org/wordprocessingml/2006/main" xmlns:w14="http://schemas.microsoft.com/office/word/2010/wordml" xmlns:wpg="http://schemas.microsoft.com/office/word/2010/wordprocessingGroup" xmlns:wpi="http://schemas.microsoft.com/office/word/2010/wordprocessingInk" xmlns:wne="http://schemas.microsoft.com/office/word/2006/wordml" xmlns:wps="http://schemas.microsoft.com/office/word/2010/wordprocessingShape" mc:Ignorable="w14 wp14">
-  <w:docDefaults>
-    <w:rPrDefault>
-      <w:rPr>
-        <w:rFonts w:asciiTheme="minorHAnsi" w:eastAsiaTheme="minorEastAsia" w:hAnsiTheme="minorHAnsi" w:cstheme="minorBidi"/>
-        <w:sz w:val="24"/>
-        <w:szCs w:val="24"/>
-        <w:lang w:val="fr-FR" w:eastAsia="fr-FR" w:bidi="ar-SA"/>
-      </w:rPr>
-    </w:rPrDefault>
-    <w:pPrDefault/>
-  </w:docDefaults>
-  <w:latentStyles w:defLockedState="0" w:defUIPriority="99" w:defSemiHidden="1" w:defUnhideWhenUsed="1" w:defQFormat="0" w:count="276">
-    <w:lsdException w:name="Normal" w:semiHidden="0" w:uiPriority="0" w:unhideWhenUsed="0" w:qFormat="1"/>
-    <w:lsdException w:name="heading 1" w:semiHidden="0" w:uiPriority="9" w:unhideWhenUsed="0" w:qFormat="1"/>
-    <w:lsdException w:name="heading 2" w:uiPriority="9" w:qFormat="1"/>
-    <w:lsdException w:name="heading 3" w:uiPriority="9" w:qFormat="1"/>
-    <w:lsdException w:name="heading 4" w:uiPriority="9" w:qFormat="1"/>
-    <w:lsdException w:name="heading 5" w:uiPriority="9" w:qFormat="1"/>
-    <w:lsdException w:name="heading 6" w:uiPriority="9" w:qFormat="1"/>
-    <w:lsdException w:name="heading 7" w:uiPriority="9" w:qFormat="1"/>
-    <w:lsdException w:name="heading 8" w:uiPriority="9" w:qFormat="1"/>
-    <w:lsdException w:name="heading 9" w:uiPriority="9" w:qFormat="1"/>
-    <w:lsdException w:name="toc 1" w:uiPriority="39"/>
-    <w:lsdException w:name="toc 2" w:uiPriority="39"/>
-    <w:lsdException w:name="toc 3" w:uiPriority="39"/>
-    <w:lsdException w:name="toc 4" w:uiPriority="39"/>
-    <w:lsdException w:name="toc 5" w:uiPriority="39"/>
-    <w:lsdException w:name="toc 6" w:uiPriority="39"/>
-    <w:lsdException w:name="toc 7" w:uiPriority="39"/>
-    <w:lsdException w:name="toc 8" w:uiPriority="39"/>
-    <w:lsdException w:name="toc 9" w:uiPriority="39"/>
-    <w:lsdException w:name="caption" w:uiPriority="35" w:qFormat="1"/>
-    <w:lsdException w:name="Title" w:semiHidden="0" w:uiPriority="10" w:unhideWhenUsed="0" w:qFormat="1"/>
-    <w:lsdException w:name="Default Paragraph Font" w:uiPriority="1"/>
-    <w:lsdException w:name="Subtitle" w:semiHidden="0" w:uiPriority="11" w:unhideWhenUsed="0" w:qFormat="1"/>
-    <w:lsdException w:name="Strong" w:semiHidden="0" w:uiPriority="22" w:unhideWhenUsed="0" w:qFormat="1"/>
-    <w:lsdException w:name="Emphasis" w:semiHidden="0" w:uiPriority="20" w:unhideWhenUsed="0" w:qFormat="1"/>
-    <w:lsdException w:name="Table Grid" w:semiHidden="0" w:uiPriority="59" w:unhideWhenUsed="0"/>
-    <w:lsdException w:name="Placeholder Text" w:unhideWhenUsed="0"/>
-    <w:lsdException w:name="No Spacing" w:semiHidden="0" w:uiPriority="1" w:unhideWhenUsed="0" w:qFormat="1"/>
-    <w:lsdException w:name="Light Shading" w:semiHidden="0" w:uiPriority="60" w:unhideWhenUsed="0"/>
-    <w:lsdException w:name="Light List" w:semiHidden="0" w:uiPriority="61" w:unhideWhenUsed="0"/>
-    <w:lsdException w:name="Light Grid" w:semiHidden="0" w:uiPriority="62" w:unhideWhenUsed="0"/>
-    <w:lsdException w:name="Medium Shading 1" w:semiHidden="0" w:uiPriority="63" w:unhideWhenUsed="0"/>
-    <w:lsdException w:name="Medium Shading 2" w:semiHidden="0" w:uiPriority="64" w:unhideWhenUsed="0"/>
-    <w:lsdException w:name="Medium List 1" w:semiHidden="0" w:uiPriority="65" w:unhideWhenUsed="0"/>
-    <w:lsdException w:name="Medium List 2" w:semiHidden="0" w:uiPriority="66" w:unhideWhenUsed="0"/>
-    <w:lsdException w:name="Medium Grid 1" w:semiHidden="0" w:uiPriority="67" w:unhideWhenUsed="0"/>
-    <w:lsdException w:name="Medium Grid 2" w:semiHidden="0" w:uiPriority="68" w:unhideWhenUsed="0"/>
-    <w:lsdException w:name="Medium Grid 3" w:semiHidden="0" w:uiPriority="69" w:unhideWhenUsed="0"/>
-    <w:lsdException w:name="Dark List" w:semiHidden="0" w:uiPriority="70" w:unhideWhenUsed="0"/>
-    <w:lsdException w:name="Colorful Shading" w:semiHidden="0" w:uiPriority="71" w:unhideWhenUsed="0"/>
-    <w:lsdException w:name="Colorful List" w:semiHidden="0" w:uiPriority="72" w:unhideWhenUsed="0"/>
-    <w:lsdException w:name="Colorful Grid" w:semiHidden="0" w:uiPriority="73" w:unhideWhenUsed="0"/>
-    <w:lsdException w:name="Light Shading Accent 1" w:semiHidden="0" w:uiPriority="60" w:unhideWhenUsed="0"/>
-    <w:lsdException w:name="Light List Accent 1" w:semiHidden="0" w:uiPriority="61" w:unhideWhenUsed="0"/>
-    <w:lsdException w:name="Light Grid Accent 1" w:semiHidden="0" w:uiPriority="62" w:unhideWhenUsed="0"/>
-    <w:lsdException w:name="Medium Shading 1 Accent 1" w:semiHidden="0" w:uiPriority="63" w:unhideWhenUsed="0"/>
-    <w:lsdException w:name="Medium Shading 2 Accent 1" w:semiHidden="0" w:uiPriority="64" w:unhideWhenUsed="0"/>
-    <w:lsdException w:name="Medium List 1 Accent 1" w:semiHidden="0" w:uiPriority="65" w:unhideWhenUsed="0"/>
-    <w:lsdException w:name="Revision" w:unhideWhenUsed="0"/>
-    <w:lsdException w:name="List Paragraph" w:semiHidden="0" w:uiPriority="34" w:unhideWhenUsed="0" w:qFormat="1"/>
-    <w:lsdException w:name="Quote" w:semiHidden="0" w:uiPriority="29" w:unhideWhenUsed="0" w:qFormat="1"/>
-    <w:lsdException w:name="Intense Quote" w:semiHidden="0" w:uiPriority="30" w:unhideWhenUsed="0" w:qFormat="1"/>
-    <w:lsdException w:name="Medium List 2 Accent 1" w:semiHidden="0" w:uiPriority="66" w:unhideWhenUsed="0"/>
-    <w:lsdException w:name="Medium Grid 1 Accent 1" w:semiHidden="0" w:uiPriority="67" w:unhideWhenUsed="0"/>
-    <w:lsdException w:name="Medium Grid 2 Accent 1" w:semiHidden="0" w:uiPriority="68" w:unhideWhenUsed="0"/>
-    <w:lsdException w:name="Medium Grid 3 Accent 1" w:semiHidden="0" w:uiPriority="69" w:unhideWhenUsed="0"/>
-    <w:lsdException w:name="Dark List Accent 1" w:semiHidden="0" w:uiPriority="70" w:unhideWhenUsed="0"/>
-    <w:lsdException w:name="Colorful Shading Accent 1" w:semiHidden="0" w:uiPriority="71" w:unhideWhenUsed="0"/>
-    <w:lsdException w:name="Colorful List Accent 1" w:semiHidden="0" w:uiPriority="72" w:unhideWhenUsed="0"/>
-    <w:lsdException w:name="Colorful Grid Accent 1" w:semiHidden="0" w:uiPriority="73" w:unhideWhenUsed="0"/>
-    <w:lsdException w:name="Light Shading Accent 2" w:semiHidden="0" w:uiPriority="60" w:unhideWhenUsed="0"/>
-    <w:lsdException w:name="Light List Accent 2" w:semiHidden="0" w:uiPriority="61" w:unhideWhenUsed="0"/>
-    <w:lsdException w:name="Light Grid Accent 2" w:semiHidden="0" w:uiPriority="62" w:unhideWhenUsed="0"/>
-    <w:lsdException w:name="Medium Shading 1 Accent 2" w:semiHidden="0" w:uiPriority="63" w:unhideWhenUsed="0"/>
-    <w:lsdException w:name="Medium Shading 2 Accent 2" w:semiHidden="0" w:uiPriority="64" w:unhideWhenUsed="0"/>
-    <w:lsdException w:name="Medium List 1 Accent 2" w:semiHidden="0" w:uiPriority="65" w:unhideWhenUsed="0"/>
-    <w:lsdException w:name="Medium List 2 Accent 2" w:semiHidden="0" w:uiPriority="66" w:unhideWhenUsed="0"/>
-    <w:lsdException w:name="Medium Grid 1 Accent 2" w:semiHidden="0" w:uiPriority="67" w:unhideWhenUsed="0"/>
-    <w:lsdException w:name="Medium Grid 2 Accent 2" w:semiHidden="0" w:uiPriority="68" w:unhideWhenUsed="0"/>
-    <w:lsdException w:name="Medium Grid 3 Accent 2" w:semiHidden="0" w:uiPriority="69" w:unhideWhenUsed="0"/>
-    <w:lsdException w:name="Dark List Accent 2" w:semiHidden="0" w:uiPriority="70" w:unhideWhenUsed="0"/>
-    <w:lsdException w:name="Colorful Shading Accent 2" w:semiHidden="0" w:uiPriority="71" w:unhideWhenUsed="0"/>
-    <w:lsdException w:name="Colorful List Accent 2" w:semiHidden="0" w:uiPriority="72" w:unhideWhenUsed="0"/>
-    <w:lsdException w:name="Colorful Grid Accent 2" w:semiHidden="0" w:uiPriority="73" w:unhideWhenUsed="0"/>
-    <w:lsdException w:name="Light Shading Accent 3" w:semiHidden="0" w:uiPriority="60" w:unhideWhenUsed="0"/>
-    <w:lsdException w:name="Light List Accent 3" w:semiHidden="0" w:uiPriority="61" w:unhideWhenUsed="0"/>
-    <w:lsdException w:name="Light Grid Accent 3" w:semiHidden="0" w:uiPriority="62" w:unhideWhenUsed="0"/>
-    <w:lsdException w:name="Medium Shading 1 Accent 3" w:semiHidden="0" w:uiPriority="63" w:unhideWhenUsed="0"/>
-    <w:lsdException w:name="Medium Shading 2 Accent 3" w:semiHidden="0" w:uiPriority="64" w:unhideWhenUsed="0"/>
-    <w:lsdException w:name="Medium List 1 Accent 3" w:semiHidden="0" w:uiPriority="65" w:unhideWhenUsed="0"/>
-    <w:lsdException w:name="Medium List 2 Accent 3" w:semiHidden="0" w:uiPriority="66" w:unhideWhenUsed="0"/>
-    <w:lsdException w:name="Medium Grid 1 Accent 3" w:semiHidden="0" w:uiPriority="67" w:unhideWhenUsed="0"/>
-    <w:lsdException w:name="Medium Grid 2 Accent 3" w:semiHidden="0" w:uiPriority="68" w:unhideWhenUsed="0"/>
-    <w:lsdException w:name="Medium Grid 3 Accent 3" w:semiHidden="0" w:uiPriority="69" w:unhideWhenUsed="0"/>
-    <w:lsdException w:name="Dark List Accent 3" w:semiHidden="0" w:uiPriority="70" w:unhideWhenUsed="0"/>
-    <w:lsdException w:name="Colorful Shading Accent 3" w:semiHidden="0" w:uiPriority="71" w:unhideWhenUsed="0"/>
-    <w:lsdException w:name="Colorful List Accent 3" w:semiHidden="0" w:uiPriority="72" w:unhideWhenUsed="0"/>
-    <w:lsdException w:name="Colorful Grid Accent 3" w:semiHidden="0" w:uiPriority="73" w:unhideWhenUsed="0"/>
-    <w:lsdException w:name="Light Shading Accent 4" w:semiHidden="0" w:uiPriority="60" w:unhideWhenUsed="0"/>
-    <w:lsdException w:name="Light List Accent 4" w:semiHidden="0" w:uiPriority="61" w:unhideWhenUsed="0"/>
-    <w:lsdException w:name="Light Grid Accent 4" w:semiHidden="0" w:uiPriority="62" w:unhideWhenUsed="0"/>
-    <w:lsdException w:name="Medium Shading 1 Accent 4" w:semiHidden="0" w:uiPriority="63" w:unhideWhenUsed="0"/>
-    <w:lsdException w:name="Medium Shading 2 Accent 4" w:semiHidden="0" w:uiPriority="64" w:unhideWhenUsed="0"/>
-    <w:lsdException w:name="Medium List 1 Accent 4" w:semiHidden="0" w:uiPriority="65" w:unhideWhenUsed="0"/>
-    <w:lsdException w:name="Medium List 2 Accent 4" w:semiHidden="0" w:uiPriority="66" w:unhideWhenUsed="0"/>
-    <w:lsdException w:name="Medium Grid 1 Accent 4" w:semiHidden="0" w:uiPriority="67" w:unhideWhenUsed="0"/>
-    <w:lsdException w:name="Medium Grid 2 Accent 4" w:semiHidden="0" w:uiPriority="68" w:unhideWhenUsed="0"/>
-    <w:lsdException w:name="Medium Grid 3 Accent 4" w:semiHidden="0" w:uiPriority="69" w:unhideWhenUsed="0"/>
-    <w:lsdException w:name="Dark List Accent 4" w:semiHidden="0" w:uiPriority="70" w:unhideWhenUsed="0"/>
-    <w:lsdException w:name="Colorful Shading Accent 4" w:semiHidden="0" w:uiPriority="71" w:unhideWhenUsed="0"/>
-    <w:lsdException w:name="Colorful List Accent 4" w:semiHidden="0" w:uiPriority="72" w:unhideWhenUsed="0"/>
-    <w:lsdException w:name="Colorful Grid Accent 4" w:semiHidden="0" w:uiPriority="73" w:unhideWhenUsed="0"/>
-    <w:lsdException w:name="Light Shading Accent 5" w:semiHidden="0" w:uiPriority="60" w:unhideWhenUsed="0"/>
-    <w:lsdException w:name="Light List Accent 5" w:semiHidden="0" w:uiPriority="61" w:unhideWhenUsed="0"/>
-    <w:lsdException w:name="Light Grid Accent 5" w:semiHidden="0" w:uiPriority="62" w:unhideWhenUsed="0"/>
-    <w:lsdException w:name="Medium Shading 1 Accent 5" w:semiHidden="0" w:uiPriority="63" w:unhideWhenUsed="0"/>
-    <w:lsdException w:name="Medium Shading 2 Accent 5" w:semiHidden="0" w:uiPriority="64" w:unhideWhenUsed="0"/>
-    <w:lsdException w:name="Medium List 1 Accent 5" w:semiHidden="0" w:uiPriority="65" w:unhideWhenUsed="0"/>
-    <w:lsdException w:name="Medium List 2 Accent 5" w:semiHidden="0" w:uiPriority="66" w:unhideWhenUsed="0"/>
-    <w:lsdException w:name="Medium Grid 1 Accent 5" w:semiHidden="0" w:uiPriority="67" w:unhideWhenUsed="0"/>
-    <w:lsdException w:name="Medium Grid 2 Accent 5" w:semiHidden="0" w:uiPriority="68" w:unhideWhenUsed="0"/>
-    <w:lsdException w:name="Medium Grid 3 Accent 5" w:semiHidden="0" w:uiPriority="69" w:unhideWhenUsed="0"/>
-    <w:lsdException w:name="Dark List Accent 5" w:semiHidden="0" w:uiPriority="70" w:unhideWhenUsed="0"/>
-    <w:lsdException w:name="Colorful Shading Accent 5" w:semiHidden="0" w:uiPriority="71" w:unhideWhenUsed="0"/>
-    <w:lsdException w:name="Colorful List Accent 5" w:semiHidden="0" w:uiPriority="72" w:unhideWhenUsed="0"/>
-    <w:lsdException w:name="Colorful Grid Accent 5" w:semiHidden="0" w:uiPriority="73" w:unhideWhenUsed="0"/>
-    <w:lsdException w:name="Light Shading Accent 6" w:semiHidden="0" w:uiPriority="60" w:unhideWhenUsed="0"/>
-    <w:lsdException w:name="Light List Accent 6" w:semiHidden="0" w:uiPriority="61" w:unhideWhenUsed="0"/>
-    <w:lsdException w:name="Light Grid Accent 6" w:semiHidden="0" w:uiPriority="62" w:unhideWhenUsed="0"/>
-    <w:lsdException w:name="Medium Shading 1 Accent 6" w:semiHidden="0" w:uiPriority="63" w:unhideWhenUsed="0"/>
-    <w:lsdException w:name="Medium Shading 2 Accent 6" w:semiHidden="0" w:uiPriority="64" w:unhideWhenUsed="0"/>
-    <w:lsdException w:name="Medium List 1 Accent 6" w:semiHidden="0" w:uiPriority="65" w:unhideWhenUsed="0"/>
-    <w:lsdException w:name="Medium List 2 Accent 6" w:semiHidden="0" w:uiPriority="66" w:unhideWhenUsed="0"/>
-    <w:lsdException w:name="Medium Grid 1 Accent 6" w:semiHidden="0" w:uiPriority="67" w:unhideWhenUsed="0"/>
-    <w:lsdException w:name="Medium Grid 2 Accent 6" w:semiHidden="0" w:uiPriority="68" w:unhideWhenUsed="0"/>
-    <w:lsdException w:name="Medium Grid 3 Accent 6" w:semiHidden="0" w:uiPriority="69" w:unhideWhenUsed="0"/>
-    <w:lsdException w:name="Dark List Accent 6" w:semiHidden="0" w:uiPriority="70" w:unhideWhenUsed="0"/>
-    <w:lsdException w:name="Colorful Shading Accent 6" w:semiHidden="0" w:uiPriority="71" w:unhideWhenUsed="0"/>
-    <w:lsdException w:name="Colorful List Accent 6" w:semiHidden="0" w:uiPriority="72" w:unhideWhenUsed="0"/>
-    <w:lsdException w:name="Colorful Grid Accent 6" w:semiHidden="0" w:uiPriority="73" w:unhideWhenUsed="0"/>
-    <w:lsdException w:name="Subtle Emphasis" w:semiHidden="0" w:uiPriority="19" w:unhideWhenUsed="0" w:qFormat="1"/>
-    <w:lsdException w:name="Intense Emphasis" w:semiHidden="0" w:uiPriority="21" w:unhideWhenUsed="0" w:qFormat="1"/>
-    <w:lsdException w:name="Subtle Reference" w:semiHidden="0" w:uiPriority="31" w:unhideWhenUsed="0" w:qFormat="1"/>
-    <w:lsdException w:name="Intense Reference" w:semiHidden="0" w:uiPriority="32" w:unhideWhenUsed="0" w:qFormat="1"/>
-    <w:lsdException w:name="Book Title" w:semiHidden="0" w:uiPriority="33" w:unhideWhenUsed="0" w:qFormat="1"/>
-    <w:lsdException w:name="Bibliography" w:uiPriority="37"/>
-    <w:lsdException w:name="TOC Heading" w:uiPriority="39" w:qFormat="1"/>
-  </w:latentStyles>
-  <w:style w:type="paragraph" w:default="1" w:styleId="Normal">
-    <w:name w:val="Normal"/>
-    <w:qFormat/>
-  </w:style>
-  <w:style w:type="paragraph" w:styleId="Titre1">
-    <w:name w:val="heading 1"/>
-    <w:basedOn w:val="Normal"/>
-    <w:next w:val="Normal"/>
-    <w:link w:val="Titre1Car"/>
-    <w:uiPriority w:val="9"/>
-    <w:qFormat/>
-    <w:rsid w:val="00C72A6D"/>
-    <w:pPr>
-      <w:keepNext/>
-      <w:keepLines/>
-      <w:spacing w:before="480"/>
-      <w:outlineLvl w:val="0"/>
-    </w:pPr>
-    <w:rPr>
-      <w:rFonts w:asciiTheme="majorHAnsi" w:eastAsiaTheme="majorEastAsia" w:hAnsiTheme="majorHAnsi" w:cstheme="majorBidi"/>
-      <w:b/>
-      <w:bCs/>
-      <w:color w:val="345A8A" w:themeColor="accent1" w:themeShade="B5"/>
-      <w:sz w:val="32"/>
-      <w:szCs w:val="32"/>
-    </w:rPr>
-  </w:style>
-  <w:style w:type="paragraph" w:styleId="Titre2">
-    <w:name w:val="heading 2"/>
-    <w:basedOn w:val="Normal"/>
-    <w:next w:val="Normal"/>
-    <w:link w:val="Titre2Car"/>
-    <w:uiPriority w:val="9"/>
-    <w:unhideWhenUsed/>
-    <w:qFormat/>
-    <w:rsid w:val="00C72A6D"/>
-    <w:pPr>
-      <w:keepNext/>
-      <w:keepLines/>
-      <w:spacing w:before="200"/>
-      <w:outlineLvl w:val="1"/>
-    </w:pPr>
-    <w:rPr>
-      <w:rFonts w:asciiTheme="majorHAnsi" w:eastAsiaTheme="majorEastAsia" w:hAnsiTheme="majorHAnsi" w:cstheme="majorBidi"/>
-      <w:b/>
-      <w:bCs/>
-      <w:color w:val="4F81BD" w:themeColor="accent1"/>
-      <w:sz w:val="26"/>
-      <w:szCs w:val="26"/>
-    </w:rPr>
-  </w:style>
-  <w:style w:type="character" w:default="1" w:styleId="Policepardfaut">
-    <w:name w:val="Default Paragraph Font"/>
-    <w:uiPriority w:val="1"/>
-    <w:semiHidden/>
-    <w:unhideWhenUsed/>
-  </w:style>
-  <w:style w:type="table" w:default="1" w:styleId="TableauNormal">
-    <w:name w:val="Normal Table"/>
-    <w:uiPriority w:val="99"/>
-    <w:semiHidden/>
-    <w:unhideWhenUsed/>
-    <w:tblPr>
-      <w:tblInd w:w="0" w:type="dxa"/>
-      <w:tblCellMar>
-        <w:top w:w="0" w:type="dxa"/>
-        <w:left w:w="108" w:type="dxa"/>
-        <w:bottom w:w="0" w:type="dxa"/>
-        <w:right w:w="108" w:type="dxa"/>
-      </w:tblCellMar>
-    </w:tblPr>
-  </w:style>
-  <w:style w:type="numbering" w:default="1" w:styleId="Aucuneliste">
-    <w:name w:val="No List"/>
-    <w:uiPriority w:val="99"/>
-    <w:semiHidden/>
-    <w:unhideWhenUsed/>
-  </w:style>
-  <w:style w:type="character" w:customStyle="1" w:styleId="Titre1Car">
-    <w:name w:val="Titre 1 Car"/>
-    <w:basedOn w:val="Policepardfaut"/>
-    <w:link w:val="Titre1"/>
-    <w:uiPriority w:val="9"/>
-    <w:rsid w:val="00C72A6D"/>
-    <w:rPr>
-      <w:rFonts w:asciiTheme="majorHAnsi" w:eastAsiaTheme="majorEastAsia" w:hAnsiTheme="majorHAnsi" w:cstheme="majorBidi"/>
-      <w:b/>
-      <w:bCs/>
-      <w:color w:val="345A8A" w:themeColor="accent1" w:themeShade="B5"/>
-      <w:sz w:val="32"/>
-      <w:szCs w:val="32"/>
-    </w:rPr>
-  </w:style>
-  <w:style w:type="character" w:customStyle="1" w:styleId="Titre2Car">
-    <w:name w:val="Titre 2 Car"/>
-    <w:basedOn w:val="Policepardfaut"/>
-    <w:link w:val="Titre2"/>
-    <w:uiPriority w:val="9"/>
-    <w:rsid w:val="00C72A6D"/>
-    <w:rPr>
-      <w:rFonts w:asciiTheme="majorHAnsi" w:eastAsiaTheme="majorEastAsia" w:hAnsiTheme="majorHAnsi" w:cstheme="majorBidi"/>
-      <w:b/>
-      <w:bCs/>
-      <w:color w:val="4F81BD" w:themeColor="accent1"/>
-      <w:sz w:val="26"/>
-      <w:szCs w:val="26"/>
-    </w:rPr>
-  </w:style>
-  <w:style w:type="table" w:styleId="Ombrageclair">
-    <w:name w:val="Light Shading"/>
-    <w:basedOn w:val="TableauNormal"/>
-    <w:uiPriority w:val="60"/>
-    <w:rsid w:val="00C72A6D"/>
-    <w:rPr>
-      <w:color w:val="000000" w:themeColor="text1" w:themeShade="BF"/>
-    </w:rPr>
-    <w:tblPr>
-      <w:tblStyleRowBandSize w:val="1"/>
-      <w:tblStyleColBandSize w:val="1"/>
-      <w:tblInd w:w="0" w:type="dxa"/>
-      <w:tblBorders>
-        <w:top w:val="single" w:sz="8" w:space="0" w:color="000000" w:themeColor="text1"/>
-        <w:bottom w:val="single" w:sz="8" w:space="0" w:color="000000" w:themeColor="text1"/>
-      </w:tblBorders>
-      <w:tblCellMar>
-        <w:top w:w="0" w:type="dxa"/>
-        <w:left w:w="108" w:type="dxa"/>
-        <w:bottom w:w="0" w:type="dxa"/>
-        <w:right w:w="108" w:type="dxa"/>
-      </w:tblCellMar>
-    </w:tblPr>
-    <w:tblStylePr w:type="firstRow">
-      <w:pPr>
-        <w:spacing w:before="0" w:after="0" w:line="240" w:lineRule="auto"/>
-      </w:pPr>
-      <w:rPr>
-        <w:b/>
-        <w:bCs/>
-      </w:rPr>
-      <w:tblPr/>
-      <w:tcPr>
-        <w:tcBorders>
-          <w:top w:val="single" w:sz="8" w:space="0" w:color="000000" w:themeColor="text1"/>
-          <w:left w:val="nil"/>
-          <w:bottom w:val="single" w:sz="8" w:space="0" w:color="000000" w:themeColor="text1"/>
-          <w:right w:val="nil"/>
-          <w:insideH w:val="nil"/>
-          <w:insideV w:val="nil"/>
-        </w:tcBorders>
-      </w:tcPr>
-    </w:tblStylePr>
-    <w:tblStylePr w:type="lastRow">
-      <w:pPr>
-        <w:spacing w:before="0" w:after="0" w:line="240" w:lineRule="auto"/>
-      </w:pPr>
-      <w:rPr>
-        <w:b/>
-        <w:bCs/>
-      </w:rPr>
-      <w:tblPr/>
-      <w:tcPr>
-        <w:tcBorders>
-          <w:top w:val="single" w:sz="8" w:space="0" w:color="000000" w:themeColor="text1"/>
-          <w:left w:val="nil"/>
-          <w:bottom w:val="single" w:sz="8" w:space="0" w:color="000000" w:themeColor="text1"/>
-          <w:right w:val="nil"/>
-          <w:insideH w:val="nil"/>
-          <w:insideV w:val="nil"/>
-        </w:tcBorders>
-      </w:tcPr>
-    </w:tblStylePr>
-    <w:tblStylePr w:type="firstCol">
-      <w:rPr>
-        <w:b/>
-        <w:bCs/>
-      </w:rPr>
-    </w:tblStylePr>
-    <w:tblStylePr w:type="lastCol">
-      <w:rPr>
-        <w:b/>
-        <w:bCs/>
-      </w:rPr>
-    </w:tblStylePr>
-    <w:tblStylePr w:type="band1Vert">
-      <w:tblPr/>
-      <w:tcPr>
-        <w:tcBorders>
-          <w:left w:val="nil"/>
-          <w:right w:val="nil"/>
-          <w:insideH w:val="nil"/>
-          <w:insideV w:val="nil"/>
-        </w:tcBorders>
-        <w:shd w:val="clear" w:color="auto" w:fill="C0C0C0" w:themeFill="text1" w:themeFillTint="3F"/>
-      </w:tcPr>
-    </w:tblStylePr>
-    <w:tblStylePr w:type="band1Horz">
-      <w:tblPr/>
-      <w:tcPr>
-        <w:tcBorders>
-          <w:left w:val="nil"/>
-          <w:right w:val="nil"/>
-          <w:insideH w:val="nil"/>
-          <w:insideV w:val="nil"/>
-        </w:tcBorders>
-        <w:shd w:val="clear" w:color="auto" w:fill="C0C0C0" w:themeFill="text1" w:themeFillTint="3F"/>
-      </w:tcPr>
-    </w:tblStylePr>
-  </w:style>
-  <w:style w:type="paragraph" w:styleId="Paragraphedeliste">
-    <w:name w:val="List Paragraph"/>
-    <w:basedOn w:val="Normal"/>
-    <w:uiPriority w:val="34"/>
-    <w:qFormat/>
-    <w:rsid w:val="00C86681"/>
-    <w:pPr>
-      <w:ind w:left="720"/>
-      <w:contextualSpacing/>
-    </w:pPr>
-  </w:style>
-  <w:style w:type="paragraph" w:styleId="En-tte">
-    <w:name w:val="header"/>
-    <w:basedOn w:val="Normal"/>
-    <w:link w:val="En-tteCar"/>
-    <w:uiPriority w:val="99"/>
-    <w:unhideWhenUsed/>
-    <w:rsid w:val="00D47554"/>
-    <w:pPr>
-      <w:tabs>
-        <w:tab w:val="center" w:pos="4536"/>
-        <w:tab w:val="right" w:pos="9072"/>
-      </w:tabs>
-    </w:pPr>
-  </w:style>
-  <w:style w:type="character" w:customStyle="1" w:styleId="En-tteCar">
-    <w:name w:val="En-tête Car"/>
-    <w:basedOn w:val="Policepardfaut"/>
-    <w:link w:val="En-tte"/>
-    <w:uiPriority w:val="99"/>
-    <w:rsid w:val="00D47554"/>
-  </w:style>
-  <w:style w:type="paragraph" w:styleId="Pieddepage">
-    <w:name w:val="footer"/>
-    <w:basedOn w:val="Normal"/>
-    <w:link w:val="PieddepageCar"/>
-    <w:uiPriority w:val="99"/>
-    <w:unhideWhenUsed/>
-    <w:rsid w:val="00D47554"/>
-    <w:pPr>
-      <w:tabs>
-        <w:tab w:val="center" w:pos="4536"/>
-        <w:tab w:val="right" w:pos="9072"/>
-      </w:tabs>
-    </w:pPr>
-  </w:style>
-  <w:style w:type="character" w:customStyle="1" w:styleId="PieddepageCar">
-    <w:name w:val="Pied de page Car"/>
-    <w:basedOn w:val="Policepardfaut"/>
-    <w:link w:val="Pieddepage"/>
+  <w:style w:type="character" w:customStyle="1" w:styleId="FooterChar">
+    <w:name w:val="Footer Char"/>
+    <w:basedOn w:val="DefaultParagraphFont"/>
+    <w:link w:val="Footer"/>
     <w:uiPriority w:val="99"/>
     <w:rsid w:val="00D47554"/>
   </w:style>

</xml_diff>